<commit_message>
Added report for Watchdog flag and internal channel Vbat
</commit_message>
<xml_diff>
--- a/assets/Report_and_Presentation/ADC_REPORT.docx
+++ b/assets/Report_and_Presentation/ADC_REPORT.docx
@@ -36,7 +36,7 @@
           <v:shape id="Picture 1" o:spid="_x0000_i1025" type="#_x0000_t75" style="width:379.5pt;height:114pt" o:ole="">
             <v:imagedata r:id="rId9" o:title=""/>
           </v:shape>
-          <o:OLEObject Type="Embed" ProgID="PBrush" ShapeID="Picture 1" DrawAspect="Content" ObjectID="_1513174283" r:id="rId10"/>
+          <o:OLEObject Type="Embed" ProgID="PBrush" ShapeID="Picture 1" DrawAspect="Content" ObjectID="_1513346069" r:id="rId10"/>
         </w:object>
       </w:r>
     </w:p>
@@ -5755,7 +5755,7 @@
       </w:pPr>
       <w:r>
         <w:pict>
-          <v:shape id="Picture 2" o:spid="_x0000_i1026" type="#_x0000_t75" style="width:146.25pt;height:162.75pt">
+          <v:shape id="Picture 2" o:spid="_x0000_i1026" type="#_x0000_t75" style="width:146.5pt;height:162.8pt">
             <v:imagedata r:id="rId13" o:title=""/>
           </v:shape>
         </w:pict>
@@ -5802,7 +5802,7 @@
       <w:r>
         <w:lastRenderedPageBreak/>
         <w:pict>
-          <v:shape id="Picture 3" o:spid="_x0000_i1027" type="#_x0000_t75" style="width:297pt;height:161.25pt">
+          <v:shape id="Picture 3" o:spid="_x0000_i1027" type="#_x0000_t75" style="width:296.75pt;height:161.55pt">
             <v:imagedata r:id="rId14" o:title=""/>
           </v:shape>
         </w:pict>
@@ -8384,7 +8384,7 @@
           <w:szCs w:val="24"/>
         </w:rPr>
         <w:pict>
-          <v:shape id="Picture 17" o:spid="_x0000_i1028" type="#_x0000_t75" style="width:92.25pt;height:160.5pt">
+          <v:shape id="Picture 17" o:spid="_x0000_i1028" type="#_x0000_t75" style="width:92.05pt;height:160.3pt">
             <v:imagedata r:id="rId18" o:title=""/>
           </v:shape>
         </w:pict>
@@ -8575,7 +8575,7 @@
       </w:pPr>
       <w:r>
         <w:pict>
-          <v:shape id="Picture 5" o:spid="_x0000_i1029" type="#_x0000_t75" style="width:415.5pt;height:99pt">
+          <v:shape id="Picture 5" o:spid="_x0000_i1029" type="#_x0000_t75" style="width:415.1pt;height:98.9pt">
             <v:imagedata r:id="rId19" o:title=""/>
           </v:shape>
         </w:pict>
@@ -8704,11 +8704,79 @@
       </w:r>
     </w:p>
     <w:p>
-      <w:pPr>
-        <w:pStyle w:val="Heading1"/>
+      <w:r>
+        <w:lastRenderedPageBreak/>
+        <w:tab/>
+        <w:t xml:space="preserve">Another test was then performed using the internal channel </w:t>
+      </w:r>
+      <w:proofErr w:type="spellStart"/>
+      <w:r>
+        <w:t>V</w:t>
+      </w:r>
+      <w:r>
+        <w:rPr>
+          <w:vertAlign w:val="subscript"/>
+        </w:rPr>
+        <w:t>bat</w:t>
+      </w:r>
+      <w:proofErr w:type="spellEnd"/>
+      <w:r>
+        <w:t xml:space="preserve"> together with the Watchdog Interrupt. Channel 18 or </w:t>
+      </w:r>
+      <w:proofErr w:type="spellStart"/>
+      <w:r>
+        <w:t>V</w:t>
+      </w:r>
+      <w:r>
+        <w:rPr>
+          <w:vertAlign w:val="subscript"/>
+        </w:rPr>
+        <w:t>bat</w:t>
+      </w:r>
+      <w:proofErr w:type="spellEnd"/>
+      <w:r>
+        <w:t xml:space="preserve"> was enabled using the function </w:t>
+      </w:r>
+      <w:proofErr w:type="spellStart"/>
+      <w:r>
+        <w:t>enableVbat</w:t>
+      </w:r>
+      <w:proofErr w:type="spellEnd"/>
+      <w:r>
+        <w:t xml:space="preserve"> and </w:t>
+      </w:r>
+      <w:proofErr w:type="spellStart"/>
+      <w:r>
+        <w:t>enableInjectedWD</w:t>
+      </w:r>
+      <w:proofErr w:type="spellEnd"/>
+      <w:r>
+        <w:t>, the channel was then queued into the Injected Group. The registers that store the higher threshold and lower threshold of the Watchdog HTR and LTR originally were 0 and therefore enabling the Watchdog to check the group, the watchdog flag in the status register should raise.</w:t>
+      </w:r>
+    </w:p>
+    <w:p>
+      <w:pPr>
+        <w:jc w:val="center"/>
+      </w:pPr>
+      <w:bookmarkStart w:id="21" w:name="_GoBack"/>
+      <w:r>
+        <w:pict>
+          <v:shape id="_x0000_i1060" type="#_x0000_t75" style="width:266.7pt;height:131.5pt">
+            <v:imagedata r:id="rId20" o:title="Untitled"/>
+          </v:shape>
+        </w:pict>
+      </w:r>
+      <w:bookmarkEnd w:id="21"/>
+    </w:p>
+    <w:p/>
+    <w:p/>
+    <w:p/>
+    <w:p/>
+    <w:p>
+      <w:pPr>
         <w:sectPr>
-          <w:headerReference w:type="first" r:id="rId20"/>
-          <w:footerReference w:type="first" r:id="rId21"/>
+          <w:headerReference w:type="first" r:id="rId21"/>
+          <w:footerReference w:type="first" r:id="rId22"/>
           <w:pgSz w:w="11906" w:h="16838"/>
           <w:pgMar w:top="1440" w:right="1440" w:bottom="1440" w:left="1440" w:header="708" w:footer="708" w:gutter="0"/>
           <w:pgNumType w:start="3"/>
@@ -8716,8 +8784,6 @@
           <w:docGrid w:linePitch="360"/>
         </w:sectPr>
       </w:pPr>
-      <w:bookmarkStart w:id="21" w:name="_GoBack"/>
-      <w:bookmarkEnd w:id="21"/>
     </w:p>
     <w:p>
       <w:pPr>
@@ -8786,8 +8852,8 @@
       </w:pPr>
       <w:r>
         <w:pict>
-          <v:shape id="Picture 22" o:spid="_x0000_i1030" type="#_x0000_t75" style="width:345pt;height:206.25pt">
-            <v:imagedata r:id="rId22" o:title=""/>
+          <v:shape id="Picture 22" o:spid="_x0000_i1030" type="#_x0000_t75" style="width:344.95pt;height:206pt">
+            <v:imagedata r:id="rId23" o:title=""/>
           </v:shape>
         </w:pict>
       </w:r>
@@ -9173,15 +9239,15 @@
       <w:r>
         <w:pict>
           <v:shape id="Picture 12" o:spid="_x0000_s1032" type="#_x0000_t75" style="position:absolute;margin-left:256.5pt;margin-top:45.35pt;width:195pt;height:285.2pt;z-index:1;mso-wrap-distance-left:9pt;mso-wrap-distance-top:0;mso-wrap-distance-right:9pt;mso-wrap-distance-bottom:0">
-            <v:imagedata r:id="rId23" o:title=""/>
+            <v:imagedata r:id="rId24" o:title=""/>
             <w10:wrap type="square"/>
           </v:shape>
         </w:pict>
       </w:r>
       <w:r>
         <w:pict>
-          <v:shape id="Picture 13" o:spid="_x0000_i1031" type="#_x0000_t75" style="width:201pt;height:293.25pt">
-            <v:imagedata r:id="rId24" o:title=""/>
+          <v:shape id="Picture 13" o:spid="_x0000_i1031" type="#_x0000_t75" style="width:200.95pt;height:293pt">
+            <v:imagedata r:id="rId25" o:title=""/>
           </v:shape>
         </w:pict>
       </w:r>
@@ -9271,15 +9337,15 @@
         <w:lastRenderedPageBreak/>
         <w:pict>
           <v:shape id="Picture 10" o:spid="_x0000_s1034" type="#_x0000_t75" style="position:absolute;margin-left:240.75pt;margin-top:21.9pt;width:212.25pt;height:309.3pt;z-index:2;mso-wrap-distance-left:9pt;mso-wrap-distance-top:0;mso-wrap-distance-right:9pt;mso-wrap-distance-bottom:0">
-            <v:imagedata r:id="rId25" o:title=""/>
+            <v:imagedata r:id="rId26" o:title=""/>
             <w10:wrap type="square"/>
           </v:shape>
         </w:pict>
       </w:r>
       <w:r>
         <w:pict>
-          <v:shape id="Picture 11" o:spid="_x0000_i1032" type="#_x0000_t75" style="width:202.5pt;height:301.5pt">
-            <v:imagedata r:id="rId26" o:title=""/>
+          <v:shape id="Picture 11" o:spid="_x0000_i1032" type="#_x0000_t75" style="width:202.85pt;height:301.15pt">
+            <v:imagedata r:id="rId27" o:title=""/>
           </v:shape>
         </w:pict>
       </w:r>
@@ -9688,8 +9754,8 @@
       </w:pPr>
       <w:r>
         <w:pict>
-          <v:shape id="Picture 41" o:spid="_x0000_i1033" type="#_x0000_t75" style="width:334.5pt;height:199.5pt">
-            <v:imagedata r:id="rId27" o:title=""/>
+          <v:shape id="Picture 41" o:spid="_x0000_i1033" type="#_x0000_t75" style="width:334.95pt;height:199.7pt">
+            <v:imagedata r:id="rId28" o:title=""/>
           </v:shape>
         </w:pict>
       </w:r>
@@ -9740,8 +9806,8 @@
       </w:pPr>
       <w:r>
         <w:pict>
-          <v:shape id="Picture 36" o:spid="_x0000_i1034" type="#_x0000_t75" style="width:337.5pt;height:202.5pt">
-            <v:imagedata r:id="rId22" o:title=""/>
+          <v:shape id="Picture 36" o:spid="_x0000_i1034" type="#_x0000_t75" style="width:338.1pt;height:202.85pt">
+            <v:imagedata r:id="rId23" o:title=""/>
           </v:shape>
         </w:pict>
       </w:r>
@@ -9787,8 +9853,8 @@
       <w:r>
         <w:lastRenderedPageBreak/>
         <w:pict>
-          <v:shape id="Picture 35" o:spid="_x0000_i1035" type="#_x0000_t75" style="width:320.25pt;height:192pt">
-            <v:imagedata r:id="rId28" o:title=""/>
+          <v:shape id="Picture 35" o:spid="_x0000_i1035" type="#_x0000_t75" style="width:320.55pt;height:191.6pt">
+            <v:imagedata r:id="rId29" o:title=""/>
           </v:shape>
         </w:pict>
       </w:r>
@@ -9921,104 +9987,14 @@
         <w:lastRenderedPageBreak/>
         <w:pict>
           <v:shape id="Picture 32" o:spid="_x0000_s1065" type="#_x0000_t75" style="position:absolute;margin-left:332.25pt;margin-top:95.05pt;width:175.5pt;height:230.25pt;z-index:3;mso-wrap-distance-left:9pt;mso-wrap-distance-top:0;mso-wrap-distance-right:9pt;mso-wrap-distance-bottom:0;mso-position-horizontal-relative:page;mso-position-vertical-relative:page">
-            <v:imagedata r:id="rId29" o:title=""/>
+            <v:imagedata r:id="rId30" o:title=""/>
             <w10:wrap type="square" anchorx="page" anchory="page"/>
           </v:shape>
         </w:pict>
       </w:r>
       <w:r>
         <w:pict w14:anchorId="41DB0C89">
-          <v:shape id="_x0000_i1036" type="#_x0000_t75" style="width:186pt;height:246pt;mso-left-percent:-10001;mso-top-percent:-10001;mso-position-horizontal:absolute;mso-position-horizontal-relative:char;mso-position-vertical:absolute;mso-position-vertical-relative:line;mso-left-percent:-10001;mso-top-percent:-10001">
-            <v:imagedata r:id="rId30" o:title=""/>
-          </v:shape>
-        </w:pict>
-      </w:r>
-    </w:p>
-    <w:p>
-      <w:pPr>
-        <w:pStyle w:val="Caption"/>
-      </w:pPr>
-      <w:bookmarkStart w:id="36" w:name="_Toc439016733"/>
-      <w:r>
-        <w:t xml:space="preserve">Figure </w:t>
-      </w:r>
-      <w:r>
-        <w:fldChar w:fldCharType="begin"/>
-      </w:r>
-      <w:r>
-        <w:instrText xml:space="preserve"> SEQ Figure \* ARABIC </w:instrText>
-      </w:r>
-      <w:r>
-        <w:fldChar w:fldCharType="separate"/>
-      </w:r>
-      <w:r>
-        <w:rPr>
-          <w:noProof/>
-        </w:rPr>
-        <w:t>13</w:t>
-      </w:r>
-      <w:r>
-        <w:fldChar w:fldCharType="end"/>
-      </w:r>
-      <w:r>
-        <w:t xml:space="preserve"> Set CONT: Data of 1</w:t>
-      </w:r>
-      <w:r>
-        <w:rPr>
-          <w:vertAlign w:val="superscript"/>
-        </w:rPr>
-        <w:t>st</w:t>
-      </w:r>
-      <w:r>
-        <w:t xml:space="preserve"> conversion</w:t>
-      </w:r>
-      <w:bookmarkEnd w:id="36"/>
-    </w:p>
-    <w:p>
-      <w:pPr>
-        <w:pStyle w:val="Caption"/>
-        <w:jc w:val="right"/>
-      </w:pPr>
-      <w:bookmarkStart w:id="37" w:name="_Toc439016734"/>
-      <w:r>
-        <w:t xml:space="preserve">Figure </w:t>
-      </w:r>
-      <w:r>
-        <w:fldChar w:fldCharType="begin"/>
-      </w:r>
-      <w:r>
-        <w:instrText xml:space="preserve"> SEQ Figure \* ARABIC </w:instrText>
-      </w:r>
-      <w:r>
-        <w:fldChar w:fldCharType="separate"/>
-      </w:r>
-      <w:r>
-        <w:rPr>
-          <w:noProof/>
-        </w:rPr>
-        <w:t>14</w:t>
-      </w:r>
-      <w:r>
-        <w:fldChar w:fldCharType="end"/>
-      </w:r>
-      <w:r>
-        <w:t xml:space="preserve"> Set CONT: Data of 2</w:t>
-      </w:r>
-      <w:r>
-        <w:rPr>
-          <w:vertAlign w:val="superscript"/>
-        </w:rPr>
-        <w:t>nd</w:t>
-      </w:r>
-      <w:r>
-        <w:t xml:space="preserve"> conversion</w:t>
-      </w:r>
-      <w:bookmarkEnd w:id="37"/>
-    </w:p>
-    <w:p>
-      <w:r>
-        <w:pict>
-          <v:shape id="Picture 33" o:spid="_x0000_i1037" type="#_x0000_t75" style="width:174pt;height:229.5pt">
+          <v:shape id="_x0000_i1036" type="#_x0000_t75" style="width:185.95pt;height:246.05pt;mso-left-percent:-10001;mso-top-percent:-10001;mso-position-horizontal:absolute;mso-position-horizontal-relative:char;mso-position-vertical:absolute;mso-position-vertical-relative:line;mso-left-percent:-10001;mso-top-percent:-10001">
             <v:imagedata r:id="rId31" o:title=""/>
           </v:shape>
         </w:pict>
@@ -10028,6 +10004,96 @@
       <w:pPr>
         <w:pStyle w:val="Caption"/>
       </w:pPr>
+      <w:bookmarkStart w:id="36" w:name="_Toc439016733"/>
+      <w:r>
+        <w:t xml:space="preserve">Figure </w:t>
+      </w:r>
+      <w:r>
+        <w:fldChar w:fldCharType="begin"/>
+      </w:r>
+      <w:r>
+        <w:instrText xml:space="preserve"> SEQ Figure \* ARABIC </w:instrText>
+      </w:r>
+      <w:r>
+        <w:fldChar w:fldCharType="separate"/>
+      </w:r>
+      <w:r>
+        <w:rPr>
+          <w:noProof/>
+        </w:rPr>
+        <w:t>13</w:t>
+      </w:r>
+      <w:r>
+        <w:fldChar w:fldCharType="end"/>
+      </w:r>
+      <w:r>
+        <w:t xml:space="preserve"> Set CONT: Data of 1</w:t>
+      </w:r>
+      <w:r>
+        <w:rPr>
+          <w:vertAlign w:val="superscript"/>
+        </w:rPr>
+        <w:t>st</w:t>
+      </w:r>
+      <w:r>
+        <w:t xml:space="preserve"> conversion</w:t>
+      </w:r>
+      <w:bookmarkEnd w:id="36"/>
+    </w:p>
+    <w:p>
+      <w:pPr>
+        <w:pStyle w:val="Caption"/>
+        <w:jc w:val="right"/>
+      </w:pPr>
+      <w:bookmarkStart w:id="37" w:name="_Toc439016734"/>
+      <w:r>
+        <w:t xml:space="preserve">Figure </w:t>
+      </w:r>
+      <w:r>
+        <w:fldChar w:fldCharType="begin"/>
+      </w:r>
+      <w:r>
+        <w:instrText xml:space="preserve"> SEQ Figure \* ARABIC </w:instrText>
+      </w:r>
+      <w:r>
+        <w:fldChar w:fldCharType="separate"/>
+      </w:r>
+      <w:r>
+        <w:rPr>
+          <w:noProof/>
+        </w:rPr>
+        <w:t>14</w:t>
+      </w:r>
+      <w:r>
+        <w:fldChar w:fldCharType="end"/>
+      </w:r>
+      <w:r>
+        <w:t xml:space="preserve"> Set CONT: Data of 2</w:t>
+      </w:r>
+      <w:r>
+        <w:rPr>
+          <w:vertAlign w:val="superscript"/>
+        </w:rPr>
+        <w:t>nd</w:t>
+      </w:r>
+      <w:r>
+        <w:t xml:space="preserve"> conversion</w:t>
+      </w:r>
+      <w:bookmarkEnd w:id="37"/>
+    </w:p>
+    <w:p>
+      <w:r>
+        <w:pict>
+          <v:shape id="Picture 33" o:spid="_x0000_i1037" type="#_x0000_t75" style="width:174.05pt;height:229.15pt">
+            <v:imagedata r:id="rId32" o:title=""/>
+          </v:shape>
+        </w:pict>
+      </w:r>
+    </w:p>
+    <w:p>
+      <w:pPr>
+        <w:pStyle w:val="Caption"/>
+      </w:pPr>
       <w:bookmarkStart w:id="38" w:name="_Toc439016735"/>
       <w:r>
         <w:t xml:space="preserve">Figure </w:t>
@@ -10135,8 +10201,8 @@
       </w:pPr>
       <w:r>
         <w:pict>
-          <v:shape id="Picture 37" o:spid="_x0000_i1038" type="#_x0000_t75" style="width:238.5pt;height:154.5pt">
-            <v:imagedata r:id="rId32" o:title="CONT_only_DMA" croptop="42044f"/>
+          <v:shape id="Picture 37" o:spid="_x0000_i1038" type="#_x0000_t75" style="width:238.55pt;height:154.65pt">
+            <v:imagedata r:id="rId33" o:title="CONT_only_DMA" croptop="42044f"/>
           </v:shape>
         </w:pict>
       </w:r>
@@ -10494,8 +10560,8 @@
       </w:pPr>
       <w:r>
         <w:pict>
-          <v:shape id="Picture 39" o:spid="_x0000_i1039" type="#_x0000_t75" style="width:258pt;height:166.5pt">
-            <v:imagedata r:id="rId33" o:title="SCAN_and_CONT" croptop="39886f"/>
+          <v:shape id="Picture 39" o:spid="_x0000_i1039" type="#_x0000_t75" style="width:257.95pt;height:166.55pt">
+            <v:imagedata r:id="rId34" o:title="SCAN_and_CONT" croptop="39886f"/>
           </v:shape>
         </w:pict>
       </w:r>
@@ -10539,8 +10605,8 @@
       </w:pPr>
       <w:r>
         <w:pict>
-          <v:shape id="Picture 40" o:spid="_x0000_i1040" type="#_x0000_t75" style="width:310.5pt;height:164.25pt">
-            <v:imagedata r:id="rId34" o:title="SCAN_ONLY"/>
+          <v:shape id="Picture 40" o:spid="_x0000_i1040" type="#_x0000_t75" style="width:310.55pt;height:164.05pt">
+            <v:imagedata r:id="rId35" o:title="SCAN_ONLY"/>
           </v:shape>
         </w:pict>
       </w:r>
@@ -10630,8 +10696,8 @@
       </w:pPr>
       <w:r>
         <w:pict>
-          <v:shape id="Picture 6" o:spid="_x0000_i1041" type="#_x0000_t75" style="width:301.5pt;height:132pt">
-            <v:imagedata r:id="rId35" o:title="" croptop="48901f"/>
+          <v:shape id="Picture 6" o:spid="_x0000_i1041" type="#_x0000_t75" style="width:301.75pt;height:131.5pt">
+            <v:imagedata r:id="rId36" o:title="" croptop="48901f"/>
           </v:shape>
         </w:pict>
       </w:r>
@@ -11124,8 +11190,8 @@
       <w:r>
         <w:lastRenderedPageBreak/>
         <w:pict>
-          <v:shape id="Picture 8" o:spid="_x0000_i1042" type="#_x0000_t75" style="width:352.5pt;height:109.5pt">
-            <v:imagedata r:id="rId36" o:title="" croptop="49988f"/>
+          <v:shape id="Picture 8" o:spid="_x0000_i1042" type="#_x0000_t75" style="width:352.5pt;height:109.55pt">
+            <v:imagedata r:id="rId37" o:title="" croptop="49988f"/>
           </v:shape>
         </w:pict>
       </w:r>
@@ -11564,8 +11630,8 @@
       </w:pPr>
       <w:r>
         <w:pict>
-          <v:shape id="Picture 9" o:spid="_x0000_i1043" type="#_x0000_t75" style="width:300.75pt;height:131.25pt">
-            <v:imagedata r:id="rId37" o:title="" croptop="49029f"/>
+          <v:shape id="Picture 9" o:spid="_x0000_i1043" type="#_x0000_t75" style="width:300.5pt;height:130.85pt">
+            <v:imagedata r:id="rId38" o:title="" croptop="49029f"/>
           </v:shape>
         </w:pict>
       </w:r>
@@ -12234,8 +12300,8 @@
           <w:szCs w:val="24"/>
         </w:rPr>
         <w:pict>
-          <v:shape id="Picture 23" o:spid="_x0000_i1044" type="#_x0000_t75" style="width:238.5pt;height:310.5pt">
-            <v:imagedata r:id="rId38" o:title="UsingMultiADCwithSingleDMA" croptop="21099f" cropleft="-489f"/>
+          <v:shape id="Picture 23" o:spid="_x0000_i1044" type="#_x0000_t75" style="width:238.55pt;height:310.55pt">
+            <v:imagedata r:id="rId39" o:title="UsingMultiADCwithSingleDMA" croptop="21099f" cropleft="-489f"/>
           </v:shape>
         </w:pict>
       </w:r>
@@ -12357,8 +12423,8 @@
         </w:rPr>
         <w:lastRenderedPageBreak/>
         <w:pict>
-          <v:shape id="Picture 25" o:spid="_x0000_i1045" type="#_x0000_t75" style="width:339pt;height:148.5pt">
-            <v:imagedata r:id="rId39" o:title="AA170_5484_MULTIMODE_IN_ADC1DMAIRQ" croptop="45516f"/>
+          <v:shape id="Picture 25" o:spid="_x0000_i1045" type="#_x0000_t75" style="width:338.7pt;height:148.4pt">
+            <v:imagedata r:id="rId40" o:title="AA170_5484_MULTIMODE_IN_ADC1DMAIRQ" croptop="45516f"/>
           </v:shape>
         </w:pict>
       </w:r>
@@ -12467,8 +12533,8 @@
           <w:szCs w:val="24"/>
         </w:rPr>
         <w:pict>
-          <v:shape id="Picture 21" o:spid="_x0000_i1046" type="#_x0000_t75" style="width:330pt;height:165pt">
-            <v:imagedata r:id="rId40" o:title="Multi0"/>
+          <v:shape id="Picture 21" o:spid="_x0000_i1046" type="#_x0000_t75" style="width:329.95pt;height:165.3pt">
+            <v:imagedata r:id="rId41" o:title="Multi0"/>
           </v:shape>
         </w:pict>
       </w:r>
@@ -12528,8 +12594,8 @@
       </w:pPr>
       <w:r>
         <w:pict>
-          <v:shape id="_x0000_i1047" type="#_x0000_t75" style="width:336pt;height:49.5pt">
-            <v:imagedata r:id="rId41" o:title="MultiLARGE" croptop="51519f"/>
+          <v:shape id="_x0000_i1047" type="#_x0000_t75" style="width:336.2pt;height:49.45pt">
+            <v:imagedata r:id="rId42" o:title="MultiLARGE" croptop="51519f"/>
           </v:shape>
         </w:pict>
       </w:r>
@@ -13234,8 +13300,8 @@
           <w:szCs w:val="24"/>
         </w:rPr>
         <w:pict>
-          <v:shape id="Picture 27" o:spid="_x0000_i1048" type="#_x0000_t75" style="width:225pt;height:153pt">
-            <v:imagedata r:id="rId42" o:title="Multi_ALL_CONT" croptop="42573f"/>
+          <v:shape id="Picture 27" o:spid="_x0000_i1048" type="#_x0000_t75" style="width:224.75pt;height:152.75pt">
+            <v:imagedata r:id="rId43" o:title="Multi_ALL_CONT" croptop="42573f"/>
           </v:shape>
         </w:pict>
       </w:r>
@@ -13323,8 +13389,8 @@
       </w:pPr>
       <w:r>
         <w:pict>
-          <v:shape id="_x0000_i1049" type="#_x0000_t75" style="width:210.75pt;height:143.25pt">
-            <v:imagedata r:id="rId43" o:title="Multi_FirstCont" croptop="42520f"/>
+          <v:shape id="_x0000_i1049" type="#_x0000_t75" style="width:211pt;height:143.35pt">
+            <v:imagedata r:id="rId44" o:title="Multi_FirstCont" croptop="42520f"/>
           </v:shape>
         </w:pict>
       </w:r>
@@ -13371,6 +13437,9 @@
         <w:pStyle w:val="Heading3"/>
       </w:pPr>
       <w:r>
+        <w:t xml:space="preserve">Extension: </w:t>
+      </w:r>
+      <w:r>
         <w:t>Offset Voltage T</w:t>
       </w:r>
       <w:r>
@@ -13412,8 +13481,8 @@
           <w:lang w:val="en-GB"/>
         </w:rPr>
         <w:pict>
-          <v:shape id="_x0000_i1056" type="#_x0000_t75" style="width:177.75pt;height:150pt;visibility:visible;mso-wrap-style:square">
-            <v:imagedata r:id="rId44" o:title="OffsetBe4"/>
+          <v:shape id="_x0000_i1050" type="#_x0000_t75" style="width:177.8pt;height:150.25pt;visibility:visible;mso-wrap-style:square">
+            <v:imagedata r:id="rId45" o:title="OffsetBe4"/>
           </v:shape>
         </w:pict>
       </w:r>
@@ -13460,8 +13529,8 @@
         </w:rPr>
         <w:lastRenderedPageBreak/>
         <w:pict>
-          <v:shape id="_x0000_i1057" type="#_x0000_t75" style="width:159.75pt;height:81pt;visibility:visible;mso-wrap-style:square">
-            <v:imagedata r:id="rId45" o:title="OffsetProcess"/>
+          <v:shape id="_x0000_i1051" type="#_x0000_t75" style="width:159.65pt;height:80.75pt;visibility:visible;mso-wrap-style:square">
+            <v:imagedata r:id="rId46" o:title="OffsetProcess"/>
           </v:shape>
         </w:pict>
       </w:r>
@@ -13593,8 +13662,8 @@
           <w:lang w:val="en-GB"/>
         </w:rPr>
         <w:pict>
-          <v:shape id="Picture 4" o:spid="_x0000_i1058" type="#_x0000_t75" style="width:162.75pt;height:113.25pt;visibility:visible;mso-wrap-style:square">
-            <v:imagedata r:id="rId46" o:title="Offset128_process"/>
+          <v:shape id="Picture 4" o:spid="_x0000_i1052" type="#_x0000_t75" style="width:162.8pt;height:113.3pt;visibility:visible;mso-wrap-style:square">
+            <v:imagedata r:id="rId47" o:title="Offset128_process"/>
           </v:shape>
         </w:pict>
       </w:r>
@@ -13644,6 +13713,160 @@
     </w:p>
     <w:p>
       <w:pPr>
+        <w:jc w:val="both"/>
+      </w:pPr>
+    </w:p>
+    <w:p>
+      <w:pPr>
+        <w:pStyle w:val="Heading3"/>
+      </w:pPr>
+      <w:r>
+        <w:t>Extension: Sampling Time:</w:t>
+      </w:r>
+    </w:p>
+    <w:p/>
+    <w:p/>
+    <w:p>
+      <w:pPr>
+        <w:pStyle w:val="Heading3"/>
+      </w:pPr>
+      <w:r>
+        <w:t>Extension</w:t>
+      </w:r>
+      <w:r>
+        <w:t xml:space="preserve">: </w:t>
+      </w:r>
+      <w:proofErr w:type="spellStart"/>
+      <w:r>
+        <w:t>V</w:t>
+      </w:r>
+      <w:r>
+        <w:rPr>
+          <w:vertAlign w:val="subscript"/>
+        </w:rPr>
+        <w:t>bat</w:t>
+      </w:r>
+      <w:proofErr w:type="spellEnd"/>
+      <w:r>
+        <w:rPr>
+          <w:vertAlign w:val="subscript"/>
+        </w:rPr>
+        <w:t xml:space="preserve"> </w:t>
+      </w:r>
+      <w:r>
+        <w:t>and Watchdog:</w:t>
+      </w:r>
+    </w:p>
+    <w:p>
+      <w:r>
+        <w:t xml:space="preserve">When the </w:t>
+      </w:r>
+      <w:proofErr w:type="spellStart"/>
+      <w:r>
+        <w:t>V</w:t>
+      </w:r>
+      <w:r>
+        <w:rPr>
+          <w:vertAlign w:val="subscript"/>
+        </w:rPr>
+        <w:t>bat</w:t>
+      </w:r>
+      <w:proofErr w:type="spellEnd"/>
+      <w:r>
+        <w:t xml:space="preserve"> of Channel 18 was enabled and added to the Injected Group of the ADC1. The </w:t>
+      </w:r>
+      <w:proofErr w:type="spellStart"/>
+      <w:r>
+        <w:t>injResult</w:t>
+      </w:r>
+      <w:proofErr w:type="spellEnd"/>
+      <w:r>
+        <w:t xml:space="preserve"> in Figure 31 below shows a result of 949 instead of 0 and this shows that there was a result from the </w:t>
+      </w:r>
+      <w:proofErr w:type="spellStart"/>
+      <w:r>
+        <w:t>V</w:t>
+      </w:r>
+      <w:r>
+        <w:rPr>
+          <w:vertAlign w:val="subscript"/>
+        </w:rPr>
+        <w:t>bat</w:t>
+      </w:r>
+      <w:proofErr w:type="spellEnd"/>
+      <w:r>
+        <w:t>. As stated earlier, the HTR and LTR register that define the threshold was 0, reading any result other than 0</w:t>
+      </w:r>
+      <w:r>
+        <w:t xml:space="preserve"> from the Injected Group </w:t>
+      </w:r>
+      <w:r>
+        <w:t>raise</w:t>
+      </w:r>
+      <w:r>
+        <w:t>d</w:t>
+      </w:r>
+      <w:r>
+        <w:t xml:space="preserve"> the Watchdog Flag</w:t>
+      </w:r>
+      <w:r>
+        <w:t xml:space="preserve"> as shown in Figure 31 as watchdog was enabled to the Injected Group.</w:t>
+      </w:r>
+    </w:p>
+    <w:p>
+      <w:pPr>
+        <w:keepNext/>
+        <w:jc w:val="center"/>
+      </w:pPr>
+      <w:r>
+        <w:lastRenderedPageBreak/>
+        <w:pict>
+          <v:shape id="_x0000_i1059" type="#_x0000_t75" style="width:311.8pt;height:283.6pt">
+            <v:imagedata r:id="rId48" o:title="WatchdogFlagged" croptop="10420f" cropbottom="13535f" cropleft="15231f" cropright="13781f"/>
+          </v:shape>
+        </w:pict>
+      </w:r>
+    </w:p>
+    <w:p>
+      <w:pPr>
+        <w:pStyle w:val="Caption"/>
+        <w:jc w:val="center"/>
+      </w:pPr>
+      <w:r>
+        <w:t xml:space="preserve">Figure </w:t>
+      </w:r>
+      <w:r>
+        <w:fldChar w:fldCharType="begin"/>
+      </w:r>
+      <w:r>
+        <w:instrText xml:space="preserve"> SEQ Figure \* ARABIC </w:instrText>
+      </w:r>
+      <w:r>
+        <w:fldChar w:fldCharType="separate"/>
+      </w:r>
+      <w:r>
+        <w:rPr>
+          <w:noProof/>
+        </w:rPr>
+        <w:t>31</w:t>
+      </w:r>
+      <w:r>
+        <w:fldChar w:fldCharType="end"/>
+      </w:r>
+      <w:r>
+        <w:t xml:space="preserve"> Watchdog flag (bit 1 of SR) raised and some reading was read when channel 18 (</w:t>
+      </w:r>
+      <w:proofErr w:type="spellStart"/>
+      <w:r>
+        <w:t>Vbat</w:t>
+      </w:r>
+      <w:proofErr w:type="spellEnd"/>
+      <w:r>
+        <w:t>) was in Injected Group</w:t>
+      </w:r>
+    </w:p>
+    <w:p>
+      <w:pPr>
         <w:ind w:firstLine="720"/>
       </w:pPr>
     </w:p>
@@ -13651,7 +13874,7 @@
       <w:pPr>
         <w:ind w:firstLine="720"/>
         <w:sectPr>
-          <w:footerReference w:type="first" r:id="rId47"/>
+          <w:footerReference w:type="first" r:id="rId49"/>
           <w:pgSz w:w="11906" w:h="16838"/>
           <w:pgMar w:top="1440" w:right="1440" w:bottom="1440" w:left="1440" w:header="708" w:footer="708" w:gutter="0"/>
           <w:pgNumType w:start="10"/>
@@ -13800,8 +14023,8 @@
       <w:pPr>
         <w:pStyle w:val="Heading1"/>
         <w:sectPr>
-          <w:footerReference w:type="default" r:id="rId48"/>
-          <w:footerReference w:type="first" r:id="rId49"/>
+          <w:footerReference w:type="default" r:id="rId50"/>
+          <w:footerReference w:type="first" r:id="rId51"/>
           <w:pgSz w:w="11906" w:h="16838"/>
           <w:pgMar w:top="1440" w:right="1440" w:bottom="1440" w:left="1440" w:header="708" w:footer="708" w:gutter="0"/>
           <w:pgNumType w:start="26"/>
@@ -13963,7 +14186,7 @@
         </w:rPr>
         <w:t>&lt;</w:t>
       </w:r>
-      <w:hyperlink r:id="rId50" w:history="1">
+      <w:hyperlink r:id="rId52" w:history="1">
         <w:r>
           <w:rPr>
             <w:rStyle w:val="Hyperlink"/>
@@ -14169,7 +14392,7 @@
       <w:pPr>
         <w:pStyle w:val="Heading1"/>
         <w:sectPr>
-          <w:footerReference w:type="first" r:id="rId51"/>
+          <w:footerReference w:type="first" r:id="rId53"/>
           <w:pgSz w:w="11906" w:h="16838"/>
           <w:pgMar w:top="1440" w:right="1440" w:bottom="1440" w:left="1440" w:header="708" w:footer="708" w:gutter="0"/>
           <w:pgNumType w:start="28"/>
@@ -14201,8 +14424,8 @@
       </w:pPr>
       <w:r>
         <w:pict>
-          <v:shape id="_x0000_i1050" type="#_x0000_t75" style="width:453pt;height:333pt">
-            <v:imagedata r:id="rId52" o:title="RCC"/>
+          <v:shape id="_x0000_i1053" type="#_x0000_t75" style="width:452.65pt;height:333.1pt">
+            <v:imagedata r:id="rId54" o:title="RCC"/>
           </v:shape>
         </w:pict>
       </w:r>
@@ -14229,7 +14452,7 @@
         <w:rPr>
           <w:noProof/>
         </w:rPr>
-        <w:t>31</w:t>
+        <w:t>32</w:t>
       </w:r>
       <w:r>
         <w:fldChar w:fldCharType="end"/>
@@ -14250,8 +14473,8 @@
       </w:pPr>
       <w:r>
         <w:pict>
-          <v:shape id="_x0000_i1051" type="#_x0000_t75" style="width:443.25pt;height:159pt">
-            <v:imagedata r:id="rId53" o:title="configGPIO"/>
+          <v:shape id="_x0000_i1054" type="#_x0000_t75" style="width:443.25pt;height:159.05pt">
+            <v:imagedata r:id="rId55" o:title="configGPIO"/>
           </v:shape>
         </w:pict>
       </w:r>
@@ -14278,7 +14501,7 @@
         <w:rPr>
           <w:noProof/>
         </w:rPr>
-        <w:t>32</w:t>
+        <w:t>33</w:t>
       </w:r>
       <w:r>
         <w:fldChar w:fldCharType="end"/>
@@ -14302,8 +14525,8 @@
       <w:r>
         <w:lastRenderedPageBreak/>
         <w:pict>
-          <v:shape id="_x0000_i1052" type="#_x0000_t75" style="width:291.75pt;height:348pt">
-            <v:imagedata r:id="rId54" o:title="BaseAdd"/>
+          <v:shape id="_x0000_i1055" type="#_x0000_t75" style="width:291.75pt;height:348.1pt">
+            <v:imagedata r:id="rId56" o:title="BaseAdd"/>
           </v:shape>
         </w:pict>
       </w:r>
@@ -14330,7 +14553,7 @@
         <w:rPr>
           <w:noProof/>
         </w:rPr>
-        <w:t>33</w:t>
+        <w:t>34</w:t>
       </w:r>
       <w:r>
         <w:fldChar w:fldCharType="end"/>
@@ -14348,8 +14571,8 @@
       </w:pPr>
       <w:r>
         <w:pict>
-          <v:shape id="_x0000_i1053" type="#_x0000_t75" style="width:397.5pt;height:258pt">
-            <v:imagedata r:id="rId55" o:title="UnresetEnable"/>
+          <v:shape id="_x0000_i1056" type="#_x0000_t75" style="width:397.55pt;height:257.95pt">
+            <v:imagedata r:id="rId57" o:title="UnresetEnable"/>
           </v:shape>
         </w:pict>
       </w:r>
@@ -14376,7 +14599,7 @@
         <w:rPr>
           <w:noProof/>
         </w:rPr>
-        <w:t>34</w:t>
+        <w:t>35</w:t>
       </w:r>
       <w:r>
         <w:fldChar w:fldCharType="end"/>
@@ -14411,8 +14634,8 @@
       <w:r>
         <w:lastRenderedPageBreak/>
         <w:pict>
-          <v:shape id="_x0000_i1054" type="#_x0000_t75" style="width:435.75pt;height:330pt">
-            <v:imagedata r:id="rId56" o:title="configDMA"/>
+          <v:shape id="_x0000_i1057" type="#_x0000_t75" style="width:435.75pt;height:329.95pt">
+            <v:imagedata r:id="rId58" o:title="configDMA"/>
           </v:shape>
         </w:pict>
       </w:r>
@@ -14439,7 +14662,7 @@
         <w:rPr>
           <w:noProof/>
         </w:rPr>
-        <w:t>35</w:t>
+        <w:t>36</w:t>
       </w:r>
       <w:r>
         <w:fldChar w:fldCharType="end"/>
@@ -14460,8 +14683,8 @@
       </w:pPr>
       <w:r>
         <w:pict>
-          <v:shape id="_x0000_i1055" type="#_x0000_t75" style="width:397.5pt;height:280.5pt">
-            <v:imagedata r:id="rId57" o:title="IRQ"/>
+          <v:shape id="_x0000_i1058" type="#_x0000_t75" style="width:397.55pt;height:280.5pt">
+            <v:imagedata r:id="rId59" o:title="IRQ"/>
           </v:shape>
         </w:pict>
       </w:r>
@@ -14488,7 +14711,7 @@
         <w:rPr>
           <w:noProof/>
         </w:rPr>
-        <w:t>36</w:t>
+        <w:t>37</w:t>
       </w:r>
       <w:r>
         <w:fldChar w:fldCharType="end"/>
@@ -35177,7 +35400,7 @@
       </w:r>
     </w:p>
     <w:sectPr>
-      <w:footerReference w:type="first" r:id="rId58"/>
+      <w:footerReference w:type="first" r:id="rId60"/>
       <w:pgSz w:w="11906" w:h="16838"/>
       <w:pgMar w:top="1440" w:right="1440" w:bottom="1440" w:left="1440" w:header="708" w:footer="708" w:gutter="0"/>
       <w:pgNumType w:fmt="upperRoman" w:start="1"/>
@@ -35329,7 +35552,7 @@
       <w:rPr>
         <w:noProof/>
       </w:rPr>
-      <w:t>10</w:t>
+      <w:t>15</w:t>
     </w:r>
     <w:r>
       <w:fldChar w:fldCharType="end"/>
@@ -35420,7 +35643,7 @@
       <w:rPr>
         <w:noProof/>
       </w:rPr>
-      <w:t>XI</w:t>
+      <w:t>V</w:t>
     </w:r>
     <w:r>
       <w:fldChar w:fldCharType="end"/>
@@ -36815,7 +37038,7 @@
 </file>
 
 <file path=customXml/itemProps2.xml><?xml version="1.0" encoding="utf-8"?>
-<ds:datastoreItem xmlns:ds="http://schemas.openxmlformats.org/officeDocument/2006/customXml" ds:itemID="{4797C893-6052-4795-AAA8-39E2A3701495}">
+<ds:datastoreItem xmlns:ds="http://schemas.openxmlformats.org/officeDocument/2006/customXml" ds:itemID="{DFDAD4E1-03D0-4784-AAAA-49A6AB19F262}">
   <ds:schemaRefs>
     <ds:schemaRef ds:uri="http://schemas.openxmlformats.org/officeDocument/2006/bibliography"/>
   </ds:schemaRefs>

</xml_diff>

<commit_message>
Added Sampling time test to report
</commit_message>
<xml_diff>
--- a/assets/Report_and_Presentation/ADC_REPORT.docx
+++ b/assets/Report_and_Presentation/ADC_REPORT.docx
@@ -36,7 +36,7 @@
           <v:shape id="Picture 1" o:spid="_x0000_i1025" type="#_x0000_t75" style="width:379.5pt;height:114pt" o:ole="">
             <v:imagedata r:id="rId9" o:title=""/>
           </v:shape>
-          <o:OLEObject Type="Embed" ProgID="PBrush" ShapeID="Picture 1" DrawAspect="Content" ObjectID="_1513346069" r:id="rId10"/>
+          <o:OLEObject Type="Embed" ProgID="PBrush" ShapeID="Picture 1" DrawAspect="Content" ObjectID="_1513350371" r:id="rId10"/>
         </w:object>
       </w:r>
     </w:p>
@@ -570,7 +570,7 @@
       <w:r>
         <w:fldChar w:fldCharType="separate"/>
       </w:r>
-      <w:hyperlink w:anchor="_Toc439016694" w:history="1">
+      <w:hyperlink w:anchor="_Toc439608296" w:history="1">
         <w:r>
           <w:rPr>
             <w:rStyle w:val="Hyperlink"/>
@@ -597,7 +597,7 @@
             <w:noProof/>
             <w:webHidden/>
           </w:rPr>
-          <w:instrText xml:space="preserve"> PAGEREF _Toc439016694 \h </w:instrText>
+          <w:instrText xml:space="preserve"> PAGEREF _Toc439608296 \h </w:instrText>
         </w:r>
         <w:r>
           <w:rPr>
@@ -641,7 +641,7 @@
           <w:lang w:val="en-GB"/>
         </w:rPr>
       </w:pPr>
-      <w:hyperlink w:anchor="_Toc439016695" w:history="1">
+      <w:hyperlink w:anchor="_Toc439608297" w:history="1">
         <w:r>
           <w:rPr>
             <w:rStyle w:val="Hyperlink"/>
@@ -668,7 +668,7 @@
             <w:noProof/>
             <w:webHidden/>
           </w:rPr>
-          <w:instrText xml:space="preserve"> PAGEREF _Toc439016695 \h </w:instrText>
+          <w:instrText xml:space="preserve"> PAGEREF _Toc439608297 \h </w:instrText>
         </w:r>
         <w:r>
           <w:rPr>
@@ -712,7 +712,7 @@
           <w:lang w:val="en-GB"/>
         </w:rPr>
       </w:pPr>
-      <w:hyperlink w:anchor="_Toc439016696" w:history="1">
+      <w:hyperlink w:anchor="_Toc439608298" w:history="1">
         <w:r>
           <w:rPr>
             <w:rStyle w:val="Hyperlink"/>
@@ -739,7 +739,7 @@
             <w:noProof/>
             <w:webHidden/>
           </w:rPr>
-          <w:instrText xml:space="preserve"> PAGEREF _Toc439016696 \h </w:instrText>
+          <w:instrText xml:space="preserve"> PAGEREF _Toc439608298 \h </w:instrText>
         </w:r>
         <w:r>
           <w:rPr>
@@ -783,7 +783,7 @@
           <w:lang w:val="en-GB" w:eastAsia="zh-CN"/>
         </w:rPr>
       </w:pPr>
-      <w:hyperlink w:anchor="_Toc439016697" w:history="1">
+      <w:hyperlink w:anchor="_Toc439608299" w:history="1">
         <w:r>
           <w:rPr>
             <w:rStyle w:val="Hyperlink"/>
@@ -810,7 +810,7 @@
             <w:noProof/>
             <w:webHidden/>
           </w:rPr>
-          <w:instrText xml:space="preserve"> PAGEREF _Toc439016697 \h </w:instrText>
+          <w:instrText xml:space="preserve"> PAGEREF _Toc439608299 \h </w:instrText>
         </w:r>
         <w:r>
           <w:rPr>
@@ -854,7 +854,7 @@
           <w:lang w:val="en-GB" w:eastAsia="zh-CN"/>
         </w:rPr>
       </w:pPr>
-      <w:hyperlink w:anchor="_Toc439016698" w:history="1">
+      <w:hyperlink w:anchor="_Toc439608300" w:history="1">
         <w:r>
           <w:rPr>
             <w:rStyle w:val="Hyperlink"/>
@@ -881,7 +881,7 @@
             <w:noProof/>
             <w:webHidden/>
           </w:rPr>
-          <w:instrText xml:space="preserve"> PAGEREF _Toc439016698 \h </w:instrText>
+          <w:instrText xml:space="preserve"> PAGEREF _Toc439608300 \h </w:instrText>
         </w:r>
         <w:r>
           <w:rPr>
@@ -925,7 +925,7 @@
           <w:lang w:val="en-GB"/>
         </w:rPr>
       </w:pPr>
-      <w:hyperlink w:anchor="_Toc439016699" w:history="1">
+      <w:hyperlink w:anchor="_Toc439608301" w:history="1">
         <w:r>
           <w:rPr>
             <w:rStyle w:val="Hyperlink"/>
@@ -952,7 +952,7 @@
             <w:noProof/>
             <w:webHidden/>
           </w:rPr>
-          <w:instrText xml:space="preserve"> PAGEREF _Toc439016699 \h </w:instrText>
+          <w:instrText xml:space="preserve"> PAGEREF _Toc439608301 \h </w:instrText>
         </w:r>
         <w:r>
           <w:rPr>
@@ -996,7 +996,7 @@
           <w:lang w:val="en-GB" w:eastAsia="zh-CN"/>
         </w:rPr>
       </w:pPr>
-      <w:hyperlink w:anchor="_Toc439016700" w:history="1">
+      <w:hyperlink w:anchor="_Toc439608302" w:history="1">
         <w:r>
           <w:rPr>
             <w:rStyle w:val="Hyperlink"/>
@@ -1023,7 +1023,7 @@
             <w:noProof/>
             <w:webHidden/>
           </w:rPr>
-          <w:instrText xml:space="preserve"> PAGEREF _Toc439016700 \h </w:instrText>
+          <w:instrText xml:space="preserve"> PAGEREF _Toc439608302 \h </w:instrText>
         </w:r>
         <w:r>
           <w:rPr>
@@ -1067,7 +1067,7 @@
           <w:lang w:val="en-GB" w:eastAsia="zh-CN"/>
         </w:rPr>
       </w:pPr>
-      <w:hyperlink w:anchor="_Toc439016701" w:history="1">
+      <w:hyperlink w:anchor="_Toc439608303" w:history="1">
         <w:r>
           <w:rPr>
             <w:rStyle w:val="Hyperlink"/>
@@ -1094,7 +1094,7 @@
             <w:noProof/>
             <w:webHidden/>
           </w:rPr>
-          <w:instrText xml:space="preserve"> PAGEREF _Toc439016701 \h </w:instrText>
+          <w:instrText xml:space="preserve"> PAGEREF _Toc439608303 \h </w:instrText>
         </w:r>
         <w:r>
           <w:rPr>
@@ -1138,7 +1138,7 @@
           <w:lang w:val="en-GB" w:eastAsia="zh-CN"/>
         </w:rPr>
       </w:pPr>
-      <w:hyperlink w:anchor="_Toc439016702" w:history="1">
+      <w:hyperlink w:anchor="_Toc439608304" w:history="1">
         <w:r>
           <w:rPr>
             <w:rStyle w:val="Hyperlink"/>
@@ -1165,7 +1165,7 @@
             <w:noProof/>
             <w:webHidden/>
           </w:rPr>
-          <w:instrText xml:space="preserve"> PAGEREF _Toc439016702 \h </w:instrText>
+          <w:instrText xml:space="preserve"> PAGEREF _Toc439608304 \h </w:instrText>
         </w:r>
         <w:r>
           <w:rPr>
@@ -1209,7 +1209,7 @@
           <w:lang w:val="en-GB" w:eastAsia="zh-CN"/>
         </w:rPr>
       </w:pPr>
-      <w:hyperlink w:anchor="_Toc439016703" w:history="1">
+      <w:hyperlink w:anchor="_Toc439608305" w:history="1">
         <w:r>
           <w:rPr>
             <w:rStyle w:val="Hyperlink"/>
@@ -1236,7 +1236,7 @@
             <w:noProof/>
             <w:webHidden/>
           </w:rPr>
-          <w:instrText xml:space="preserve"> PAGEREF _Toc439016703 \h </w:instrText>
+          <w:instrText xml:space="preserve"> PAGEREF _Toc439608305 \h </w:instrText>
         </w:r>
         <w:r>
           <w:rPr>
@@ -1280,7 +1280,7 @@
           <w:lang w:val="en-GB" w:eastAsia="zh-CN"/>
         </w:rPr>
       </w:pPr>
-      <w:hyperlink w:anchor="_Toc439016704" w:history="1">
+      <w:hyperlink w:anchor="_Toc439608306" w:history="1">
         <w:r>
           <w:rPr>
             <w:rStyle w:val="Hyperlink"/>
@@ -1307,7 +1307,7 @@
             <w:noProof/>
             <w:webHidden/>
           </w:rPr>
-          <w:instrText xml:space="preserve"> PAGEREF _Toc439016704 \h </w:instrText>
+          <w:instrText xml:space="preserve"> PAGEREF _Toc439608306 \h </w:instrText>
         </w:r>
         <w:r>
           <w:rPr>
@@ -1351,7 +1351,7 @@
           <w:lang w:val="en-GB" w:eastAsia="zh-CN"/>
         </w:rPr>
       </w:pPr>
-      <w:hyperlink w:anchor="_Toc439016705" w:history="1">
+      <w:hyperlink w:anchor="_Toc439608307" w:history="1">
         <w:r>
           <w:rPr>
             <w:rStyle w:val="Hyperlink"/>
@@ -1378,7 +1378,7 @@
             <w:noProof/>
             <w:webHidden/>
           </w:rPr>
-          <w:instrText xml:space="preserve"> PAGEREF _Toc439016705 \h </w:instrText>
+          <w:instrText xml:space="preserve"> PAGEREF _Toc439608307 \h </w:instrText>
         </w:r>
         <w:r>
           <w:rPr>
@@ -1422,7 +1422,7 @@
           <w:lang w:val="en-GB" w:eastAsia="zh-CN"/>
         </w:rPr>
       </w:pPr>
-      <w:hyperlink w:anchor="_Toc439016706" w:history="1">
+      <w:hyperlink w:anchor="_Toc439608308" w:history="1">
         <w:r>
           <w:rPr>
             <w:rStyle w:val="Hyperlink"/>
@@ -1449,7 +1449,7 @@
             <w:noProof/>
             <w:webHidden/>
           </w:rPr>
-          <w:instrText xml:space="preserve"> PAGEREF _Toc439016706 \h </w:instrText>
+          <w:instrText xml:space="preserve"> PAGEREF _Toc439608308 \h </w:instrText>
         </w:r>
         <w:r>
           <w:rPr>
@@ -1493,7 +1493,7 @@
           <w:lang w:val="en-GB" w:eastAsia="zh-CN"/>
         </w:rPr>
       </w:pPr>
-      <w:hyperlink w:anchor="_Toc439016707" w:history="1">
+      <w:hyperlink w:anchor="_Toc439608309" w:history="1">
         <w:r>
           <w:rPr>
             <w:rStyle w:val="Hyperlink"/>
@@ -1520,7 +1520,7 @@
             <w:noProof/>
             <w:webHidden/>
           </w:rPr>
-          <w:instrText xml:space="preserve"> PAGEREF _Toc439016707 \h </w:instrText>
+          <w:instrText xml:space="preserve"> PAGEREF _Toc439608309 \h </w:instrText>
         </w:r>
         <w:r>
           <w:rPr>
@@ -1564,7 +1564,7 @@
           <w:lang w:val="en-GB" w:eastAsia="zh-CN"/>
         </w:rPr>
       </w:pPr>
-      <w:hyperlink w:anchor="_Toc439016708" w:history="1">
+      <w:hyperlink w:anchor="_Toc439608310" w:history="1">
         <w:r>
           <w:rPr>
             <w:rStyle w:val="Hyperlink"/>
@@ -1591,7 +1591,7 @@
             <w:noProof/>
             <w:webHidden/>
           </w:rPr>
-          <w:instrText xml:space="preserve"> PAGEREF _Toc439016708 \h </w:instrText>
+          <w:instrText xml:space="preserve"> PAGEREF _Toc439608310 \h </w:instrText>
         </w:r>
         <w:r>
           <w:rPr>
@@ -1612,6 +1612,77 @@
             <w:webHidden/>
           </w:rPr>
           <w:t>8</w:t>
+        </w:r>
+        <w:r>
+          <w:rPr>
+            <w:noProof/>
+            <w:webHidden/>
+          </w:rPr>
+          <w:fldChar w:fldCharType="end"/>
+        </w:r>
+      </w:hyperlink>
+    </w:p>
+    <w:p>
+      <w:pPr>
+        <w:pStyle w:val="TOC3"/>
+        <w:tabs>
+          <w:tab w:val="right" w:leader="dot" w:pos="9016"/>
+        </w:tabs>
+        <w:rPr>
+          <w:rFonts w:ascii="Calibri" w:hAnsi="Calibri"/>
+          <w:noProof/>
+          <w:sz w:val="22"/>
+          <w:lang w:val="en-GB" w:eastAsia="zh-CN"/>
+        </w:rPr>
+      </w:pPr>
+      <w:hyperlink w:anchor="_Toc439608311" w:history="1">
+        <w:r>
+          <w:rPr>
+            <w:rStyle w:val="Hyperlink"/>
+            <w:noProof/>
+          </w:rPr>
+          <w:t>Extension test:</w:t>
+        </w:r>
+        <w:r>
+          <w:rPr>
+            <w:noProof/>
+            <w:webHidden/>
+          </w:rPr>
+          <w:tab/>
+        </w:r>
+        <w:r>
+          <w:rPr>
+            <w:noProof/>
+            <w:webHidden/>
+          </w:rPr>
+          <w:fldChar w:fldCharType="begin"/>
+        </w:r>
+        <w:r>
+          <w:rPr>
+            <w:noProof/>
+            <w:webHidden/>
+          </w:rPr>
+          <w:instrText xml:space="preserve"> PAGEREF _Toc439608311 \h </w:instrText>
+        </w:r>
+        <w:r>
+          <w:rPr>
+            <w:noProof/>
+            <w:webHidden/>
+          </w:rPr>
+        </w:r>
+        <w:r>
+          <w:rPr>
+            <w:noProof/>
+            <w:webHidden/>
+          </w:rPr>
+          <w:fldChar w:fldCharType="separate"/>
+        </w:r>
+        <w:r>
+          <w:rPr>
+            <w:noProof/>
+            <w:webHidden/>
+          </w:rPr>
+          <w:t>9</w:t>
         </w:r>
         <w:r>
           <w:rPr>
@@ -1635,7 +1706,7 @@
           <w:lang w:val="en-GB"/>
         </w:rPr>
       </w:pPr>
-      <w:hyperlink w:anchor="_Toc439016709" w:history="1">
+      <w:hyperlink w:anchor="_Toc439608312" w:history="1">
         <w:r>
           <w:rPr>
             <w:rStyle w:val="Hyperlink"/>
@@ -1662,7 +1733,7 @@
             <w:noProof/>
             <w:webHidden/>
           </w:rPr>
-          <w:instrText xml:space="preserve"> PAGEREF _Toc439016709 \h </w:instrText>
+          <w:instrText xml:space="preserve"> PAGEREF _Toc439608312 \h </w:instrText>
         </w:r>
         <w:r>
           <w:rPr>
@@ -1706,7 +1777,7 @@
           <w:lang w:val="en-GB" w:eastAsia="zh-CN"/>
         </w:rPr>
       </w:pPr>
-      <w:hyperlink w:anchor="_Toc439016710" w:history="1">
+      <w:hyperlink w:anchor="_Toc439608313" w:history="1">
         <w:r>
           <w:rPr>
             <w:rStyle w:val="Hyperlink"/>
@@ -1733,7 +1804,7 @@
             <w:noProof/>
             <w:webHidden/>
           </w:rPr>
-          <w:instrText xml:space="preserve"> PAGEREF _Toc439016710 \h </w:instrText>
+          <w:instrText xml:space="preserve"> PAGEREF _Toc439608313 \h </w:instrText>
         </w:r>
         <w:r>
           <w:rPr>
@@ -1777,7 +1848,7 @@
           <w:lang w:val="en-GB" w:eastAsia="zh-CN"/>
         </w:rPr>
       </w:pPr>
-      <w:hyperlink w:anchor="_Toc439016711" w:history="1">
+      <w:hyperlink w:anchor="_Toc439608314" w:history="1">
         <w:r>
           <w:rPr>
             <w:rStyle w:val="Hyperlink"/>
@@ -1804,7 +1875,7 @@
             <w:noProof/>
             <w:webHidden/>
           </w:rPr>
-          <w:instrText xml:space="preserve"> PAGEREF _Toc439016711 \h </w:instrText>
+          <w:instrText xml:space="preserve"> PAGEREF _Toc439608314 \h </w:instrText>
         </w:r>
         <w:r>
           <w:rPr>
@@ -1848,7 +1919,7 @@
           <w:lang w:val="en-GB" w:eastAsia="zh-CN"/>
         </w:rPr>
       </w:pPr>
-      <w:hyperlink w:anchor="_Toc439016712" w:history="1">
+      <w:hyperlink w:anchor="_Toc439608315" w:history="1">
         <w:r>
           <w:rPr>
             <w:rStyle w:val="Hyperlink"/>
@@ -1875,7 +1946,7 @@
             <w:noProof/>
             <w:webHidden/>
           </w:rPr>
-          <w:instrText xml:space="preserve"> PAGEREF _Toc439016712 \h </w:instrText>
+          <w:instrText xml:space="preserve"> PAGEREF _Toc439608315 \h </w:instrText>
         </w:r>
         <w:r>
           <w:rPr>
@@ -1919,7 +1990,7 @@
           <w:lang w:val="en-GB" w:eastAsia="zh-CN"/>
         </w:rPr>
       </w:pPr>
-      <w:hyperlink w:anchor="_Toc439016713" w:history="1">
+      <w:hyperlink w:anchor="_Toc439608316" w:history="1">
         <w:r>
           <w:rPr>
             <w:rStyle w:val="Hyperlink"/>
@@ -1946,7 +2017,7 @@
             <w:noProof/>
             <w:webHidden/>
           </w:rPr>
-          <w:instrText xml:space="preserve"> PAGEREF _Toc439016713 \h </w:instrText>
+          <w:instrText xml:space="preserve"> PAGEREF _Toc439608316 \h </w:instrText>
         </w:r>
         <w:r>
           <w:rPr>
@@ -1990,7 +2061,7 @@
           <w:lang w:val="en-GB" w:eastAsia="zh-CN"/>
         </w:rPr>
       </w:pPr>
-      <w:hyperlink w:anchor="_Toc439016714" w:history="1">
+      <w:hyperlink w:anchor="_Toc439608317" w:history="1">
         <w:r>
           <w:rPr>
             <w:rStyle w:val="Hyperlink"/>
@@ -2017,7 +2088,7 @@
             <w:noProof/>
             <w:webHidden/>
           </w:rPr>
-          <w:instrText xml:space="preserve"> PAGEREF _Toc439016714 \h </w:instrText>
+          <w:instrText xml:space="preserve"> PAGEREF _Toc439608317 \h </w:instrText>
         </w:r>
         <w:r>
           <w:rPr>
@@ -2061,7 +2132,7 @@
           <w:lang w:val="en-GB" w:eastAsia="zh-CN"/>
         </w:rPr>
       </w:pPr>
-      <w:hyperlink w:anchor="_Toc439016715" w:history="1">
+      <w:hyperlink w:anchor="_Toc439608318" w:history="1">
         <w:r>
           <w:rPr>
             <w:rStyle w:val="Hyperlink"/>
@@ -2088,7 +2159,7 @@
             <w:noProof/>
             <w:webHidden/>
           </w:rPr>
-          <w:instrText xml:space="preserve"> PAGEREF _Toc439016715 \h </w:instrText>
+          <w:instrText xml:space="preserve"> PAGEREF _Toc439608318 \h </w:instrText>
         </w:r>
         <w:r>
           <w:rPr>
@@ -2109,6 +2180,234 @@
             <w:webHidden/>
           </w:rPr>
           <w:t>21</w:t>
+        </w:r>
+        <w:r>
+          <w:rPr>
+            <w:noProof/>
+            <w:webHidden/>
+          </w:rPr>
+          <w:fldChar w:fldCharType="end"/>
+        </w:r>
+      </w:hyperlink>
+    </w:p>
+    <w:p>
+      <w:pPr>
+        <w:pStyle w:val="TOC3"/>
+        <w:tabs>
+          <w:tab w:val="right" w:leader="dot" w:pos="9016"/>
+        </w:tabs>
+        <w:rPr>
+          <w:rFonts w:ascii="Calibri" w:hAnsi="Calibri"/>
+          <w:noProof/>
+          <w:sz w:val="22"/>
+          <w:lang w:val="en-GB" w:eastAsia="zh-CN"/>
+        </w:rPr>
+      </w:pPr>
+      <w:hyperlink w:anchor="_Toc439608319" w:history="1">
+        <w:r>
+          <w:rPr>
+            <w:rStyle w:val="Hyperlink"/>
+            <w:noProof/>
+          </w:rPr>
+          <w:t>Extension: Offset Voltage Test:</w:t>
+        </w:r>
+        <w:r>
+          <w:rPr>
+            <w:noProof/>
+            <w:webHidden/>
+          </w:rPr>
+          <w:tab/>
+        </w:r>
+        <w:r>
+          <w:rPr>
+            <w:noProof/>
+            <w:webHidden/>
+          </w:rPr>
+          <w:fldChar w:fldCharType="begin"/>
+        </w:r>
+        <w:r>
+          <w:rPr>
+            <w:noProof/>
+            <w:webHidden/>
+          </w:rPr>
+          <w:instrText xml:space="preserve"> PAGEREF _Toc439608319 \h </w:instrText>
+        </w:r>
+        <w:r>
+          <w:rPr>
+            <w:noProof/>
+            <w:webHidden/>
+          </w:rPr>
+        </w:r>
+        <w:r>
+          <w:rPr>
+            <w:noProof/>
+            <w:webHidden/>
+          </w:rPr>
+          <w:fldChar w:fldCharType="separate"/>
+        </w:r>
+        <w:r>
+          <w:rPr>
+            <w:noProof/>
+            <w:webHidden/>
+          </w:rPr>
+          <w:t>25</w:t>
+        </w:r>
+        <w:r>
+          <w:rPr>
+            <w:noProof/>
+            <w:webHidden/>
+          </w:rPr>
+          <w:fldChar w:fldCharType="end"/>
+        </w:r>
+      </w:hyperlink>
+    </w:p>
+    <w:p>
+      <w:pPr>
+        <w:pStyle w:val="TOC3"/>
+        <w:tabs>
+          <w:tab w:val="right" w:leader="dot" w:pos="9016"/>
+        </w:tabs>
+        <w:rPr>
+          <w:rFonts w:ascii="Calibri" w:hAnsi="Calibri"/>
+          <w:noProof/>
+          <w:sz w:val="22"/>
+          <w:lang w:val="en-GB" w:eastAsia="zh-CN"/>
+        </w:rPr>
+      </w:pPr>
+      <w:hyperlink w:anchor="_Toc439608320" w:history="1">
+        <w:r>
+          <w:rPr>
+            <w:rStyle w:val="Hyperlink"/>
+            <w:noProof/>
+          </w:rPr>
+          <w:t>Extension: V</w:t>
+        </w:r>
+        <w:r>
+          <w:rPr>
+            <w:rStyle w:val="Hyperlink"/>
+            <w:noProof/>
+            <w:vertAlign w:val="subscript"/>
+          </w:rPr>
+          <w:t xml:space="preserve">bat </w:t>
+        </w:r>
+        <w:r>
+          <w:rPr>
+            <w:rStyle w:val="Hyperlink"/>
+            <w:noProof/>
+          </w:rPr>
+          <w:t>and Watchdog:</w:t>
+        </w:r>
+        <w:r>
+          <w:rPr>
+            <w:noProof/>
+            <w:webHidden/>
+          </w:rPr>
+          <w:tab/>
+        </w:r>
+        <w:r>
+          <w:rPr>
+            <w:noProof/>
+            <w:webHidden/>
+          </w:rPr>
+          <w:fldChar w:fldCharType="begin"/>
+        </w:r>
+        <w:r>
+          <w:rPr>
+            <w:noProof/>
+            <w:webHidden/>
+          </w:rPr>
+          <w:instrText xml:space="preserve"> PAGEREF _Toc439608320 \h </w:instrText>
+        </w:r>
+        <w:r>
+          <w:rPr>
+            <w:noProof/>
+            <w:webHidden/>
+          </w:rPr>
+        </w:r>
+        <w:r>
+          <w:rPr>
+            <w:noProof/>
+            <w:webHidden/>
+          </w:rPr>
+          <w:fldChar w:fldCharType="separate"/>
+        </w:r>
+        <w:r>
+          <w:rPr>
+            <w:noProof/>
+            <w:webHidden/>
+          </w:rPr>
+          <w:t>26</w:t>
+        </w:r>
+        <w:r>
+          <w:rPr>
+            <w:noProof/>
+            <w:webHidden/>
+          </w:rPr>
+          <w:fldChar w:fldCharType="end"/>
+        </w:r>
+      </w:hyperlink>
+    </w:p>
+    <w:p>
+      <w:pPr>
+        <w:pStyle w:val="TOC3"/>
+        <w:tabs>
+          <w:tab w:val="right" w:leader="dot" w:pos="9016"/>
+        </w:tabs>
+        <w:rPr>
+          <w:rFonts w:ascii="Calibri" w:hAnsi="Calibri"/>
+          <w:noProof/>
+          <w:sz w:val="22"/>
+          <w:lang w:val="en-GB" w:eastAsia="zh-CN"/>
+        </w:rPr>
+      </w:pPr>
+      <w:hyperlink w:anchor="_Toc439608321" w:history="1">
+        <w:r>
+          <w:rPr>
+            <w:rStyle w:val="Hyperlink"/>
+            <w:noProof/>
+          </w:rPr>
+          <w:t>Extension: Sampling Time:</w:t>
+        </w:r>
+        <w:r>
+          <w:rPr>
+            <w:noProof/>
+            <w:webHidden/>
+          </w:rPr>
+          <w:tab/>
+        </w:r>
+        <w:r>
+          <w:rPr>
+            <w:noProof/>
+            <w:webHidden/>
+          </w:rPr>
+          <w:fldChar w:fldCharType="begin"/>
+        </w:r>
+        <w:r>
+          <w:rPr>
+            <w:noProof/>
+            <w:webHidden/>
+          </w:rPr>
+          <w:instrText xml:space="preserve"> PAGEREF _Toc439608321 \h </w:instrText>
+        </w:r>
+        <w:r>
+          <w:rPr>
+            <w:noProof/>
+            <w:webHidden/>
+          </w:rPr>
+        </w:r>
+        <w:r>
+          <w:rPr>
+            <w:noProof/>
+            <w:webHidden/>
+          </w:rPr>
+          <w:fldChar w:fldCharType="separate"/>
+        </w:r>
+        <w:r>
+          <w:rPr>
+            <w:noProof/>
+            <w:webHidden/>
+          </w:rPr>
+          <w:t>27</w:t>
         </w:r>
         <w:r>
           <w:rPr>
@@ -2132,7 +2431,7 @@
           <w:lang w:val="en-GB"/>
         </w:rPr>
       </w:pPr>
-      <w:hyperlink w:anchor="_Toc439016716" w:history="1">
+      <w:hyperlink w:anchor="_Toc439608322" w:history="1">
         <w:r>
           <w:rPr>
             <w:rStyle w:val="Hyperlink"/>
@@ -2159,7 +2458,7 @@
             <w:noProof/>
             <w:webHidden/>
           </w:rPr>
-          <w:instrText xml:space="preserve"> PAGEREF _Toc439016716 \h </w:instrText>
+          <w:instrText xml:space="preserve"> PAGEREF _Toc439608322 \h </w:instrText>
         </w:r>
         <w:r>
           <w:rPr>
@@ -2203,7 +2502,7 @@
           <w:lang w:val="en-GB"/>
         </w:rPr>
       </w:pPr>
-      <w:hyperlink w:anchor="_Toc439016717" w:history="1">
+      <w:hyperlink w:anchor="_Toc439608323" w:history="1">
         <w:r>
           <w:rPr>
             <w:rStyle w:val="Hyperlink"/>
@@ -2230,7 +2529,7 @@
             <w:noProof/>
             <w:webHidden/>
           </w:rPr>
-          <w:instrText xml:space="preserve"> PAGEREF _Toc439016717 \h </w:instrText>
+          <w:instrText xml:space="preserve"> PAGEREF _Toc439608323 \h </w:instrText>
         </w:r>
         <w:r>
           <w:rPr>
@@ -2274,7 +2573,7 @@
           <w:lang w:val="en-GB"/>
         </w:rPr>
       </w:pPr>
-      <w:hyperlink w:anchor="_Toc439016718" w:history="1">
+      <w:hyperlink w:anchor="_Toc439608324" w:history="1">
         <w:r>
           <w:rPr>
             <w:rStyle w:val="Hyperlink"/>
@@ -2301,7 +2600,7 @@
             <w:noProof/>
             <w:webHidden/>
           </w:rPr>
-          <w:instrText xml:space="preserve"> PAGEREF _Toc439016718 \h </w:instrText>
+          <w:instrText xml:space="preserve"> PAGEREF _Toc439608324 \h </w:instrText>
         </w:r>
         <w:r>
           <w:rPr>
@@ -2345,7 +2644,7 @@
           <w:lang w:val="en-GB"/>
         </w:rPr>
       </w:pPr>
-      <w:hyperlink w:anchor="_Toc439016719" w:history="1">
+      <w:hyperlink w:anchor="_Toc439608325" w:history="1">
         <w:r>
           <w:rPr>
             <w:rStyle w:val="Hyperlink"/>
@@ -2373,7 +2672,7 @@
             <w:noProof/>
             <w:webHidden/>
           </w:rPr>
-          <w:instrText xml:space="preserve"> PAGEREF _Toc439016719 \h </w:instrText>
+          <w:instrText xml:space="preserve"> PAGEREF _Toc439608325 \h </w:instrText>
         </w:r>
         <w:r>
           <w:rPr>
@@ -2417,7 +2716,7 @@
           <w:lang w:val="en-GB"/>
         </w:rPr>
       </w:pPr>
-      <w:hyperlink w:anchor="_Toc439016720" w:history="1">
+      <w:hyperlink w:anchor="_Toc439608326" w:history="1">
         <w:r>
           <w:rPr>
             <w:rStyle w:val="Hyperlink"/>
@@ -2444,7 +2743,7 @@
             <w:noProof/>
             <w:webHidden/>
           </w:rPr>
-          <w:instrText xml:space="preserve"> PAGEREF _Toc439016720 \h </w:instrText>
+          <w:instrText xml:space="preserve"> PAGEREF _Toc439608326 \h </w:instrText>
         </w:r>
         <w:r>
           <w:rPr>
@@ -2476,17 +2775,7 @@
       </w:hyperlink>
     </w:p>
     <w:p>
-      <w:r>
-        <w:rPr>
-          <w:b/>
-          <w:bCs/>
-        </w:rPr>
-        <w:fldChar w:fldCharType="end"/>
-      </w:r>
-    </w:p>
-    <w:p>
-      <w:pPr>
-        <w:pStyle w:val="Heading1"/>
+      <w:pPr>
         <w:sectPr>
           <w:footerReference w:type="default" r:id="rId11"/>
           <w:pgSz w:w="11906" w:h="16838"/>
@@ -2497,12 +2786,19 @@
           <w:docGrid w:linePitch="360"/>
         </w:sectPr>
       </w:pPr>
+      <w:r>
+        <w:rPr>
+          <w:b/>
+          <w:bCs/>
+        </w:rPr>
+        <w:fldChar w:fldCharType="end"/>
+      </w:r>
     </w:p>
     <w:p>
       <w:pPr>
         <w:pStyle w:val="Heading1"/>
       </w:pPr>
-      <w:bookmarkStart w:id="0" w:name="_Toc439016694"/>
+      <w:bookmarkStart w:id="0" w:name="_Toc439608296"/>
       <w:r>
         <w:lastRenderedPageBreak/>
         <w:t>LIST OF FIGURE</w:t>
@@ -2531,7 +2827,7 @@
       <w:r>
         <w:fldChar w:fldCharType="separate"/>
       </w:r>
-      <w:hyperlink w:anchor="_Toc439016721" w:history="1">
+      <w:hyperlink w:anchor="_Toc439608327" w:history="1">
         <w:r>
           <w:rPr>
             <w:rStyle w:val="Hyperlink"/>
@@ -2558,7 +2854,7 @@
             <w:noProof/>
             <w:webHidden/>
           </w:rPr>
-          <w:instrText xml:space="preserve"> PAGEREF _Toc439016721 \h </w:instrText>
+          <w:instrText xml:space="preserve"> PAGEREF _Toc439608327 \h </w:instrText>
         </w:r>
         <w:r>
           <w:rPr>
@@ -2602,7 +2898,7 @@
           <w:lang w:val="en-GB"/>
         </w:rPr>
       </w:pPr>
-      <w:hyperlink w:anchor="_Toc439016722" w:history="1">
+      <w:hyperlink w:anchor="_Toc439608328" w:history="1">
         <w:r>
           <w:rPr>
             <w:rStyle w:val="Hyperlink"/>
@@ -2629,7 +2925,7 @@
             <w:noProof/>
             <w:webHidden/>
           </w:rPr>
-          <w:instrText xml:space="preserve"> PAGEREF _Toc439016722 \h </w:instrText>
+          <w:instrText xml:space="preserve"> PAGEREF _Toc439608328 \h </w:instrText>
         </w:r>
         <w:r>
           <w:rPr>
@@ -2673,7 +2969,7 @@
           <w:lang w:val="en-GB"/>
         </w:rPr>
       </w:pPr>
-      <w:hyperlink w:anchor="_Toc439016723" w:history="1">
+      <w:hyperlink w:anchor="_Toc439608329" w:history="1">
         <w:r>
           <w:rPr>
             <w:rStyle w:val="Hyperlink"/>
@@ -2700,7 +2996,7 @@
             <w:noProof/>
             <w:webHidden/>
           </w:rPr>
-          <w:instrText xml:space="preserve"> PAGEREF _Toc439016723 \h </w:instrText>
+          <w:instrText xml:space="preserve"> PAGEREF _Toc439608329 \h </w:instrText>
         </w:r>
         <w:r>
           <w:rPr>
@@ -2744,7 +3040,7 @@
           <w:lang w:val="en-GB"/>
         </w:rPr>
       </w:pPr>
-      <w:hyperlink w:anchor="_Toc439016724" w:history="1">
+      <w:hyperlink w:anchor="_Toc439608330" w:history="1">
         <w:r>
           <w:rPr>
             <w:rStyle w:val="Hyperlink"/>
@@ -2771,7 +3067,7 @@
             <w:noProof/>
             <w:webHidden/>
           </w:rPr>
-          <w:instrText xml:space="preserve"> PAGEREF _Toc439016724 \h </w:instrText>
+          <w:instrText xml:space="preserve"> PAGEREF _Toc439608330 \h </w:instrText>
         </w:r>
         <w:r>
           <w:rPr>
@@ -2815,7 +3111,7 @@
           <w:lang w:val="en-GB"/>
         </w:rPr>
       </w:pPr>
-      <w:hyperlink w:anchor="_Toc439016725" w:history="1">
+      <w:hyperlink w:anchor="_Toc439608331" w:history="1">
         <w:r>
           <w:rPr>
             <w:rStyle w:val="Hyperlink"/>
@@ -2842,7 +3138,7 @@
             <w:noProof/>
             <w:webHidden/>
           </w:rPr>
-          <w:instrText xml:space="preserve"> PAGEREF _Toc439016725 \h </w:instrText>
+          <w:instrText xml:space="preserve"> PAGEREF _Toc439608331 \h </w:instrText>
         </w:r>
         <w:r>
           <w:rPr>
@@ -2886,7 +3182,7 @@
           <w:lang w:val="en-GB"/>
         </w:rPr>
       </w:pPr>
-      <w:hyperlink w:anchor="_Toc439016726" w:history="1">
+      <w:hyperlink w:anchor="_Toc439608332" w:history="1">
         <w:r>
           <w:rPr>
             <w:rStyle w:val="Hyperlink"/>
@@ -2913,7 +3209,7 @@
             <w:noProof/>
             <w:webHidden/>
           </w:rPr>
-          <w:instrText xml:space="preserve"> PAGEREF _Toc439016726 \h </w:instrText>
+          <w:instrText xml:space="preserve"> PAGEREF _Toc439608332 \h </w:instrText>
         </w:r>
         <w:r>
           <w:rPr>
@@ -2957,7 +3253,7 @@
           <w:lang w:val="en-GB"/>
         </w:rPr>
       </w:pPr>
-      <w:hyperlink w:anchor="_Toc439016727" w:history="1">
+      <w:hyperlink w:anchor="_Toc439608333" w:history="1">
         <w:r>
           <w:rPr>
             <w:rStyle w:val="Hyperlink"/>
@@ -2984,7 +3280,7 @@
             <w:noProof/>
             <w:webHidden/>
           </w:rPr>
-          <w:instrText xml:space="preserve"> PAGEREF _Toc439016727 \h </w:instrText>
+          <w:instrText xml:space="preserve"> PAGEREF _Toc439608333 \h </w:instrText>
         </w:r>
         <w:r>
           <w:rPr>
@@ -3028,7 +3324,7 @@
           <w:lang w:val="en-GB"/>
         </w:rPr>
       </w:pPr>
-      <w:hyperlink w:anchor="_Toc439016728" w:history="1">
+      <w:hyperlink w:anchor="_Toc439608334" w:history="1">
         <w:r>
           <w:rPr>
             <w:rStyle w:val="Hyperlink"/>
@@ -3055,7 +3351,7 @@
             <w:noProof/>
             <w:webHidden/>
           </w:rPr>
-          <w:instrText xml:space="preserve"> PAGEREF _Toc439016728 \h </w:instrText>
+          <w:instrText xml:space="preserve"> PAGEREF _Toc439608334 \h </w:instrText>
         </w:r>
         <w:r>
           <w:rPr>
@@ -3099,7 +3395,7 @@
           <w:lang w:val="en-GB"/>
         </w:rPr>
       </w:pPr>
-      <w:hyperlink w:anchor="_Toc439016729" w:history="1">
+      <w:hyperlink w:anchor="_Toc439608335" w:history="1">
         <w:r>
           <w:rPr>
             <w:rStyle w:val="Hyperlink"/>
@@ -3126,7 +3422,7 @@
             <w:noProof/>
             <w:webHidden/>
           </w:rPr>
-          <w:instrText xml:space="preserve"> PAGEREF _Toc439016729 \h </w:instrText>
+          <w:instrText xml:space="preserve"> PAGEREF _Toc439608335 \h </w:instrText>
         </w:r>
         <w:r>
           <w:rPr>
@@ -3170,7 +3466,7 @@
           <w:lang w:val="en-GB"/>
         </w:rPr>
       </w:pPr>
-      <w:hyperlink w:anchor="_Toc439016730" w:history="1">
+      <w:hyperlink w:anchor="_Toc439608336" w:history="1">
         <w:r>
           <w:rPr>
             <w:rStyle w:val="Hyperlink"/>
@@ -3197,7 +3493,7 @@
             <w:noProof/>
             <w:webHidden/>
           </w:rPr>
-          <w:instrText xml:space="preserve"> PAGEREF _Toc439016730 \h </w:instrText>
+          <w:instrText xml:space="preserve"> PAGEREF _Toc439608336 \h </w:instrText>
         </w:r>
         <w:r>
           <w:rPr>
@@ -3241,7 +3537,7 @@
           <w:lang w:val="en-GB"/>
         </w:rPr>
       </w:pPr>
-      <w:hyperlink w:anchor="_Toc439016731" w:history="1">
+      <w:hyperlink w:anchor="_Toc439608337" w:history="1">
         <w:r>
           <w:rPr>
             <w:rStyle w:val="Hyperlink"/>
@@ -3268,7 +3564,7 @@
             <w:noProof/>
             <w:webHidden/>
           </w:rPr>
-          <w:instrText xml:space="preserve"> PAGEREF _Toc439016731 \h </w:instrText>
+          <w:instrText xml:space="preserve"> PAGEREF _Toc439608337 \h </w:instrText>
         </w:r>
         <w:r>
           <w:rPr>
@@ -3312,7 +3608,7 @@
           <w:lang w:val="en-GB"/>
         </w:rPr>
       </w:pPr>
-      <w:hyperlink w:anchor="_Toc439016732" w:history="1">
+      <w:hyperlink w:anchor="_Toc439608338" w:history="1">
         <w:r>
           <w:rPr>
             <w:rStyle w:val="Hyperlink"/>
@@ -3339,7 +3635,7 @@
             <w:noProof/>
             <w:webHidden/>
           </w:rPr>
-          <w:instrText xml:space="preserve"> PAGEREF _Toc439016732 \h </w:instrText>
+          <w:instrText xml:space="preserve"> PAGEREF _Toc439608338 \h </w:instrText>
         </w:r>
         <w:r>
           <w:rPr>
@@ -3383,7 +3679,7 @@
           <w:lang w:val="en-GB"/>
         </w:rPr>
       </w:pPr>
-      <w:hyperlink w:anchor="_Toc439016733" w:history="1">
+      <w:hyperlink w:anchor="_Toc439608339" w:history="1">
         <w:r>
           <w:rPr>
             <w:rStyle w:val="Hyperlink"/>
@@ -3425,7 +3721,7 @@
             <w:noProof/>
             <w:webHidden/>
           </w:rPr>
-          <w:instrText xml:space="preserve"> PAGEREF _Toc439016733 \h </w:instrText>
+          <w:instrText xml:space="preserve"> PAGEREF _Toc439608339 \h </w:instrText>
         </w:r>
         <w:r>
           <w:rPr>
@@ -3469,7 +3765,7 @@
           <w:lang w:val="en-GB"/>
         </w:rPr>
       </w:pPr>
-      <w:hyperlink w:anchor="_Toc439016734" w:history="1">
+      <w:hyperlink w:anchor="_Toc439608340" w:history="1">
         <w:r>
           <w:rPr>
             <w:rStyle w:val="Hyperlink"/>
@@ -3511,7 +3807,7 @@
             <w:noProof/>
             <w:webHidden/>
           </w:rPr>
-          <w:instrText xml:space="preserve"> PAGEREF _Toc439016734 \h </w:instrText>
+          <w:instrText xml:space="preserve"> PAGEREF _Toc439608340 \h </w:instrText>
         </w:r>
         <w:r>
           <w:rPr>
@@ -3555,7 +3851,7 @@
           <w:lang w:val="en-GB"/>
         </w:rPr>
       </w:pPr>
-      <w:hyperlink w:anchor="_Toc439016735" w:history="1">
+      <w:hyperlink w:anchor="_Toc439608341" w:history="1">
         <w:r>
           <w:rPr>
             <w:rStyle w:val="Hyperlink"/>
@@ -3597,7 +3893,7 @@
             <w:noProof/>
             <w:webHidden/>
           </w:rPr>
-          <w:instrText xml:space="preserve"> PAGEREF _Toc439016735 \h </w:instrText>
+          <w:instrText xml:space="preserve"> PAGEREF _Toc439608341 \h </w:instrText>
         </w:r>
         <w:r>
           <w:rPr>
@@ -3641,7 +3937,7 @@
           <w:lang w:val="en-GB"/>
         </w:rPr>
       </w:pPr>
-      <w:hyperlink w:anchor="_Toc439016736" w:history="1">
+      <w:hyperlink w:anchor="_Toc439608342" w:history="1">
         <w:r>
           <w:rPr>
             <w:rStyle w:val="Hyperlink"/>
@@ -3668,7 +3964,7 @@
             <w:noProof/>
             <w:webHidden/>
           </w:rPr>
-          <w:instrText xml:space="preserve"> PAGEREF _Toc439016736 \h </w:instrText>
+          <w:instrText xml:space="preserve"> PAGEREF _Toc439608342 \h </w:instrText>
         </w:r>
         <w:r>
           <w:rPr>
@@ -3712,7 +4008,7 @@
           <w:lang w:val="en-GB"/>
         </w:rPr>
       </w:pPr>
-      <w:hyperlink w:anchor="_Toc439016737" w:history="1">
+      <w:hyperlink w:anchor="_Toc439608343" w:history="1">
         <w:r>
           <w:rPr>
             <w:rStyle w:val="Hyperlink"/>
@@ -3739,7 +4035,7 @@
             <w:noProof/>
             <w:webHidden/>
           </w:rPr>
-          <w:instrText xml:space="preserve"> PAGEREF _Toc439016737 \h </w:instrText>
+          <w:instrText xml:space="preserve"> PAGEREF _Toc439608343 \h </w:instrText>
         </w:r>
         <w:r>
           <w:rPr>
@@ -3783,7 +4079,7 @@
           <w:lang w:val="en-GB"/>
         </w:rPr>
       </w:pPr>
-      <w:hyperlink w:anchor="_Toc439016738" w:history="1">
+      <w:hyperlink w:anchor="_Toc439608344" w:history="1">
         <w:r>
           <w:rPr>
             <w:rStyle w:val="Hyperlink"/>
@@ -3810,7 +4106,7 @@
             <w:noProof/>
             <w:webHidden/>
           </w:rPr>
-          <w:instrText xml:space="preserve"> PAGEREF _Toc439016738 \h </w:instrText>
+          <w:instrText xml:space="preserve"> PAGEREF _Toc439608344 \h </w:instrText>
         </w:r>
         <w:r>
           <w:rPr>
@@ -3854,7 +4150,7 @@
           <w:lang w:val="en-GB"/>
         </w:rPr>
       </w:pPr>
-      <w:hyperlink w:anchor="_Toc439016739" w:history="1">
+      <w:hyperlink w:anchor="_Toc439608345" w:history="1">
         <w:r>
           <w:rPr>
             <w:rStyle w:val="Hyperlink"/>
@@ -3881,7 +4177,7 @@
             <w:noProof/>
             <w:webHidden/>
           </w:rPr>
-          <w:instrText xml:space="preserve"> PAGEREF _Toc439016739 \h </w:instrText>
+          <w:instrText xml:space="preserve"> PAGEREF _Toc439608345 \h </w:instrText>
         </w:r>
         <w:r>
           <w:rPr>
@@ -3925,7 +4221,7 @@
           <w:lang w:val="en-GB"/>
         </w:rPr>
       </w:pPr>
-      <w:hyperlink w:anchor="_Toc439016740" w:history="1">
+      <w:hyperlink w:anchor="_Toc439608346" w:history="1">
         <w:r>
           <w:rPr>
             <w:rStyle w:val="Hyperlink"/>
@@ -3952,7 +4248,7 @@
             <w:noProof/>
             <w:webHidden/>
           </w:rPr>
-          <w:instrText xml:space="preserve"> PAGEREF _Toc439016740 \h </w:instrText>
+          <w:instrText xml:space="preserve"> PAGEREF _Toc439608346 \h </w:instrText>
         </w:r>
         <w:r>
           <w:rPr>
@@ -3996,7 +4292,7 @@
           <w:lang w:val="en-GB"/>
         </w:rPr>
       </w:pPr>
-      <w:hyperlink w:anchor="_Toc439016741" w:history="1">
+      <w:hyperlink w:anchor="_Toc439608347" w:history="1">
         <w:r>
           <w:rPr>
             <w:rStyle w:val="Hyperlink"/>
@@ -4023,7 +4319,7 @@
             <w:noProof/>
             <w:webHidden/>
           </w:rPr>
-          <w:instrText xml:space="preserve"> PAGEREF _Toc439016741 \h </w:instrText>
+          <w:instrText xml:space="preserve"> PAGEREF _Toc439608347 \h </w:instrText>
         </w:r>
         <w:r>
           <w:rPr>
@@ -4067,7 +4363,7 @@
           <w:lang w:val="en-GB"/>
         </w:rPr>
       </w:pPr>
-      <w:hyperlink w:anchor="_Toc439016742" w:history="1">
+      <w:hyperlink w:anchor="_Toc439608348" w:history="1">
         <w:r>
           <w:rPr>
             <w:rStyle w:val="Hyperlink"/>
@@ -4094,7 +4390,7 @@
             <w:noProof/>
             <w:webHidden/>
           </w:rPr>
-          <w:instrText xml:space="preserve"> PAGEREF _Toc439016742 \h </w:instrText>
+          <w:instrText xml:space="preserve"> PAGEREF _Toc439608348 \h </w:instrText>
         </w:r>
         <w:r>
           <w:rPr>
@@ -4138,7 +4434,7 @@
           <w:lang w:val="en-GB"/>
         </w:rPr>
       </w:pPr>
-      <w:hyperlink w:anchor="_Toc439016743" w:history="1">
+      <w:hyperlink w:anchor="_Toc439608349" w:history="1">
         <w:r>
           <w:rPr>
             <w:rStyle w:val="Hyperlink"/>
@@ -4165,7 +4461,7 @@
             <w:noProof/>
             <w:webHidden/>
           </w:rPr>
-          <w:instrText xml:space="preserve"> PAGEREF _Toc439016743 \h </w:instrText>
+          <w:instrText xml:space="preserve"> PAGEREF _Toc439608349 \h </w:instrText>
         </w:r>
         <w:r>
           <w:rPr>
@@ -4209,7 +4505,7 @@
           <w:lang w:val="en-GB"/>
         </w:rPr>
       </w:pPr>
-      <w:hyperlink w:anchor="_Toc439016744" w:history="1">
+      <w:hyperlink w:anchor="_Toc439608350" w:history="1">
         <w:r>
           <w:rPr>
             <w:rStyle w:val="Hyperlink"/>
@@ -4236,7 +4532,7 @@
             <w:noProof/>
             <w:webHidden/>
           </w:rPr>
-          <w:instrText xml:space="preserve"> PAGEREF _Toc439016744 \h </w:instrText>
+          <w:instrText xml:space="preserve"> PAGEREF _Toc439608350 \h </w:instrText>
         </w:r>
         <w:r>
           <w:rPr>
@@ -4280,7 +4576,7 @@
           <w:lang w:val="en-GB"/>
         </w:rPr>
       </w:pPr>
-      <w:hyperlink w:anchor="_Toc439016745" w:history="1">
+      <w:hyperlink w:anchor="_Toc439608351" w:history="1">
         <w:r>
           <w:rPr>
             <w:rStyle w:val="Hyperlink"/>
@@ -4307,7 +4603,7 @@
             <w:noProof/>
             <w:webHidden/>
           </w:rPr>
-          <w:instrText xml:space="preserve"> PAGEREF _Toc439016745 \h </w:instrText>
+          <w:instrText xml:space="preserve"> PAGEREF _Toc439608351 \h </w:instrText>
         </w:r>
         <w:r>
           <w:rPr>
@@ -4351,7 +4647,7 @@
           <w:lang w:val="en-GB"/>
         </w:rPr>
       </w:pPr>
-      <w:hyperlink w:anchor="_Toc439016746" w:history="1">
+      <w:hyperlink w:anchor="_Toc439608352" w:history="1">
         <w:r>
           <w:rPr>
             <w:rStyle w:val="Hyperlink"/>
@@ -4378,7 +4674,7 @@
             <w:noProof/>
             <w:webHidden/>
           </w:rPr>
-          <w:instrText xml:space="preserve"> PAGEREF _Toc439016746 \h </w:instrText>
+          <w:instrText xml:space="preserve"> PAGEREF _Toc439608352 \h </w:instrText>
         </w:r>
         <w:r>
           <w:rPr>
@@ -4422,7 +4718,7 @@
           <w:lang w:val="en-GB"/>
         </w:rPr>
       </w:pPr>
-      <w:hyperlink w:anchor="_Toc439016747" w:history="1">
+      <w:hyperlink w:anchor="_Toc439608353" w:history="1">
         <w:r>
           <w:rPr>
             <w:rStyle w:val="Hyperlink"/>
@@ -4449,7 +4745,7 @@
             <w:noProof/>
             <w:webHidden/>
           </w:rPr>
-          <w:instrText xml:space="preserve"> PAGEREF _Toc439016747 \h </w:instrText>
+          <w:instrText xml:space="preserve"> PAGEREF _Toc439608353 \h </w:instrText>
         </w:r>
         <w:r>
           <w:rPr>
@@ -4493,13 +4789,13 @@
           <w:lang w:val="en-GB"/>
         </w:rPr>
       </w:pPr>
-      <w:hyperlink w:anchor="_Toc439016748" w:history="1">
+      <w:hyperlink w:anchor="_Toc439608354" w:history="1">
         <w:r>
           <w:rPr>
             <w:rStyle w:val="Hyperlink"/>
             <w:noProof/>
           </w:rPr>
-          <w:t>Figure 28 Structure of RCC, GPIO, DMA and ADC</w:t>
+          <w:t>Figure 28 Original value before offset 27</w:t>
         </w:r>
         <w:r>
           <w:rPr>
@@ -4520,7 +4816,7 @@
             <w:noProof/>
             <w:webHidden/>
           </w:rPr>
-          <w:instrText xml:space="preserve"> PAGEREF _Toc439016748 \h </w:instrText>
+          <w:instrText xml:space="preserve"> PAGEREF _Toc439608354 \h </w:instrText>
         </w:r>
         <w:r>
           <w:rPr>
@@ -4540,7 +4836,7 @@
             <w:noProof/>
             <w:webHidden/>
           </w:rPr>
-          <w:t>I</w:t>
+          <w:t>25</w:t>
         </w:r>
         <w:r>
           <w:rPr>
@@ -4564,13 +4860,13 @@
           <w:lang w:val="en-GB"/>
         </w:rPr>
       </w:pPr>
-      <w:hyperlink w:anchor="_Toc439016749" w:history="1">
+      <w:hyperlink w:anchor="_Toc439608355" w:history="1">
         <w:r>
           <w:rPr>
             <w:rStyle w:val="Hyperlink"/>
             <w:noProof/>
           </w:rPr>
-          <w:t>Figure 29 Function used to configure the GPIO port to analog pin</w:t>
+          <w:t>Figure 29 After calling function setAllOffset(27), data read 100 = 127 - 27</w:t>
         </w:r>
         <w:r>
           <w:rPr>
@@ -4591,7 +4887,7 @@
             <w:noProof/>
             <w:webHidden/>
           </w:rPr>
-          <w:instrText xml:space="preserve"> PAGEREF _Toc439016749 \h </w:instrText>
+          <w:instrText xml:space="preserve"> PAGEREF _Toc439608355 \h </w:instrText>
         </w:r>
         <w:r>
           <w:rPr>
@@ -4611,7 +4907,7 @@
             <w:noProof/>
             <w:webHidden/>
           </w:rPr>
-          <w:t>I</w:t>
+          <w:t>26</w:t>
         </w:r>
         <w:r>
           <w:rPr>
@@ -4635,13 +4931,13 @@
           <w:lang w:val="en-GB"/>
         </w:rPr>
       </w:pPr>
-      <w:hyperlink w:anchor="_Toc439016750" w:history="1">
+      <w:hyperlink w:anchor="_Toc439608356" w:history="1">
         <w:r>
           <w:rPr>
             <w:rStyle w:val="Hyperlink"/>
             <w:noProof/>
           </w:rPr>
-          <w:t>Figure 30 Base Address of all the required peripherals</w:t>
+          <w:t>Figure 30 Datae read -1 when offset 128 because 127-128 = -1</w:t>
         </w:r>
         <w:r>
           <w:rPr>
@@ -4662,7 +4958,7 @@
             <w:noProof/>
             <w:webHidden/>
           </w:rPr>
-          <w:instrText xml:space="preserve"> PAGEREF _Toc439016750 \h </w:instrText>
+          <w:instrText xml:space="preserve"> PAGEREF _Toc439608356 \h </w:instrText>
         </w:r>
         <w:r>
           <w:rPr>
@@ -4682,7 +4978,7 @@
             <w:noProof/>
             <w:webHidden/>
           </w:rPr>
-          <w:t>II</w:t>
+          <w:t>26</w:t>
         </w:r>
         <w:r>
           <w:rPr>
@@ -4706,13 +5002,13 @@
           <w:lang w:val="en-GB"/>
         </w:rPr>
       </w:pPr>
-      <w:hyperlink w:anchor="_Toc439016751" w:history="1">
+      <w:hyperlink w:anchor="_Toc439608357" w:history="1">
         <w:r>
           <w:rPr>
             <w:rStyle w:val="Hyperlink"/>
             <w:noProof/>
           </w:rPr>
-          <w:t>Figure 31 Functions in RCC to unreset pin and enable clock for different peripherals</w:t>
+          <w:t>Figure 31 Watchdog flag (bit 1 of SR) raised and some reading was read when channel 18 (Vbat) was in Injected Group</w:t>
         </w:r>
         <w:r>
           <w:rPr>
@@ -4733,7 +5029,7 @@
             <w:noProof/>
             <w:webHidden/>
           </w:rPr>
-          <w:instrText xml:space="preserve"> PAGEREF _Toc439016751 \h </w:instrText>
+          <w:instrText xml:space="preserve"> PAGEREF _Toc439608357 \h </w:instrText>
         </w:r>
         <w:r>
           <w:rPr>
@@ -4753,7 +5049,7 @@
             <w:noProof/>
             <w:webHidden/>
           </w:rPr>
-          <w:t>II</w:t>
+          <w:t>27</w:t>
         </w:r>
         <w:r>
           <w:rPr>
@@ -4777,13 +5073,13 @@
           <w:lang w:val="en-GB"/>
         </w:rPr>
       </w:pPr>
-      <w:hyperlink w:anchor="_Toc439016752" w:history="1">
+      <w:hyperlink w:anchor="_Toc439608358" w:history="1">
         <w:r>
           <w:rPr>
             <w:rStyle w:val="Hyperlink"/>
             <w:noProof/>
           </w:rPr>
-          <w:t>Figure 32 Declaration of buffer1, buffer2 and buffer3 and function to configure DMA2 for ADC1.</w:t>
+          <w:t>Figure 32 First five samples of the sinusoidal wave</w:t>
         </w:r>
         <w:r>
           <w:rPr>
@@ -4804,7 +5100,7 @@
             <w:noProof/>
             <w:webHidden/>
           </w:rPr>
-          <w:instrText xml:space="preserve"> PAGEREF _Toc439016752 \h </w:instrText>
+          <w:instrText xml:space="preserve"> PAGEREF _Toc439608358 \h </w:instrText>
         </w:r>
         <w:r>
           <w:rPr>
@@ -4824,7 +5120,7 @@
             <w:noProof/>
             <w:webHidden/>
           </w:rPr>
-          <w:t>III</w:t>
+          <w:t>27</w:t>
         </w:r>
         <w:r>
           <w:rPr>
@@ -4848,13 +5144,13 @@
           <w:lang w:val="en-GB"/>
         </w:rPr>
       </w:pPr>
-      <w:hyperlink w:anchor="_Toc439016753" w:history="1">
+      <w:hyperlink w:anchor="_Toc439608359" w:history="1">
         <w:r>
           <w:rPr>
             <w:rStyle w:val="Hyperlink"/>
             <w:noProof/>
           </w:rPr>
-          <w:t>Figure 33 The Interrupt Handler</w:t>
+          <w:t>Figure 33 Structure of RCC, GPIO, DMA and ADC</w:t>
         </w:r>
         <w:r>
           <w:rPr>
@@ -4875,7 +5171,7 @@
             <w:noProof/>
             <w:webHidden/>
           </w:rPr>
-          <w:instrText xml:space="preserve"> PAGEREF _Toc439016753 \h </w:instrText>
+          <w:instrText xml:space="preserve"> PAGEREF _Toc439608359 \h </w:instrText>
         </w:r>
         <w:r>
           <w:rPr>
@@ -4895,7 +5191,7 @@
             <w:noProof/>
             <w:webHidden/>
           </w:rPr>
-          <w:t>III</w:t>
+          <w:t>I</w:t>
         </w:r>
         <w:r>
           <w:rPr>
@@ -4906,27 +5202,6 @@
         </w:r>
       </w:hyperlink>
     </w:p>
-    <w:p>
-      <w:r>
-        <w:fldChar w:fldCharType="end"/>
-      </w:r>
-    </w:p>
-    <w:p/>
-    <w:p/>
-    <w:p/>
-    <w:p/>
-    <w:p/>
-    <w:p>
-      <w:pPr>
-        <w:pStyle w:val="Heading1"/>
-      </w:pPr>
-      <w:bookmarkStart w:id="1" w:name="_Toc439016695"/>
-      <w:r>
-        <w:t>LIST OF TABLE</w:t>
-      </w:r>
-      <w:bookmarkEnd w:id="1"/>
-    </w:p>
-    <w:p/>
     <w:p>
       <w:pPr>
         <w:pStyle w:val="TableofFigures"/>
@@ -4940,22 +5215,13 @@
           <w:lang w:val="en-GB"/>
         </w:rPr>
       </w:pPr>
-      <w:r>
-        <w:fldChar w:fldCharType="begin"/>
-      </w:r>
-      <w:r>
-        <w:instrText xml:space="preserve"> TOC \h \z \c "Table" </w:instrText>
-      </w:r>
-      <w:r>
-        <w:fldChar w:fldCharType="separate"/>
-      </w:r>
-      <w:hyperlink w:anchor="_Toc439016754" w:history="1">
+      <w:hyperlink w:anchor="_Toc439608360" w:history="1">
         <w:r>
           <w:rPr>
             <w:rStyle w:val="Hyperlink"/>
             <w:noProof/>
           </w:rPr>
-          <w:t>Table 1 GPIO pin and ADC input channel matching table</w:t>
+          <w:t>Figure 34 Function used to configure the GPIO port to analog pin</w:t>
         </w:r>
         <w:r>
           <w:rPr>
@@ -4976,7 +5242,7 @@
             <w:noProof/>
             <w:webHidden/>
           </w:rPr>
-          <w:instrText xml:space="preserve"> PAGEREF _Toc439016754 \h </w:instrText>
+          <w:instrText xml:space="preserve"> PAGEREF _Toc439608360 \h </w:instrText>
         </w:r>
         <w:r>
           <w:rPr>
@@ -4996,7 +5262,7 @@
             <w:noProof/>
             <w:webHidden/>
           </w:rPr>
-          <w:t>4</w:t>
+          <w:t>I</w:t>
         </w:r>
         <w:r>
           <w:rPr>
@@ -5020,13 +5286,13 @@
           <w:lang w:val="en-GB"/>
         </w:rPr>
       </w:pPr>
-      <w:hyperlink w:anchor="_Toc439016755" w:history="1">
+      <w:hyperlink w:anchor="_Toc439608361" w:history="1">
         <w:r>
           <w:rPr>
             <w:rStyle w:val="Hyperlink"/>
             <w:noProof/>
           </w:rPr>
-          <w:t>Table 2 DMA2 stream channel and ADC channel matching table</w:t>
+          <w:t>Figure 35 Base Address of all the required peripherals</w:t>
         </w:r>
         <w:r>
           <w:rPr>
@@ -5047,7 +5313,7 @@
             <w:noProof/>
             <w:webHidden/>
           </w:rPr>
-          <w:instrText xml:space="preserve"> PAGEREF _Toc439016755 \h </w:instrText>
+          <w:instrText xml:space="preserve"> PAGEREF _Toc439608361 \h </w:instrText>
         </w:r>
         <w:r>
           <w:rPr>
@@ -5067,7 +5333,7 @@
             <w:noProof/>
             <w:webHidden/>
           </w:rPr>
-          <w:t>4</w:t>
+          <w:t>II</w:t>
         </w:r>
         <w:r>
           <w:rPr>
@@ -5091,13 +5357,13 @@
           <w:lang w:val="en-GB"/>
         </w:rPr>
       </w:pPr>
-      <w:hyperlink w:anchor="_Toc439016756" w:history="1">
+      <w:hyperlink w:anchor="_Toc439608362" w:history="1">
         <w:r>
           <w:rPr>
             <w:rStyle w:val="Hyperlink"/>
             <w:noProof/>
           </w:rPr>
-          <w:t>Table 3 Resolution selection result</w:t>
+          <w:t>Figure 36 Functions in RCC to unreset pin and enable clock for different peripherals</w:t>
         </w:r>
         <w:r>
           <w:rPr>
@@ -5118,7 +5384,7 @@
             <w:noProof/>
             <w:webHidden/>
           </w:rPr>
-          <w:instrText xml:space="preserve"> PAGEREF _Toc439016756 \h </w:instrText>
+          <w:instrText xml:space="preserve"> PAGEREF _Toc439608362 \h </w:instrText>
         </w:r>
         <w:r>
           <w:rPr>
@@ -5138,7 +5404,7 @@
             <w:noProof/>
             <w:webHidden/>
           </w:rPr>
-          <w:t>10</w:t>
+          <w:t>II</w:t>
         </w:r>
         <w:r>
           <w:rPr>
@@ -5162,13 +5428,13 @@
           <w:lang w:val="en-GB"/>
         </w:rPr>
       </w:pPr>
-      <w:hyperlink w:anchor="_Toc439016757" w:history="1">
+      <w:hyperlink w:anchor="_Toc439608363" w:history="1">
         <w:r>
           <w:rPr>
             <w:rStyle w:val="Hyperlink"/>
             <w:noProof/>
           </w:rPr>
-          <w:t>Table 4 Table of expected conversion sequence and actual result</w:t>
+          <w:t>Figure 37 Declaration of buffer1, buffer2 and buffer3 and function to configure DMA2 for ADC1.</w:t>
         </w:r>
         <w:r>
           <w:rPr>
@@ -5189,7 +5455,7 @@
             <w:noProof/>
             <w:webHidden/>
           </w:rPr>
-          <w:instrText xml:space="preserve"> PAGEREF _Toc439016757 \h </w:instrText>
+          <w:instrText xml:space="preserve"> PAGEREF _Toc439608363 \h </w:instrText>
         </w:r>
         <w:r>
           <w:rPr>
@@ -5209,7 +5475,7 @@
             <w:noProof/>
             <w:webHidden/>
           </w:rPr>
-          <w:t>12</w:t>
+          <w:t>III</w:t>
         </w:r>
         <w:r>
           <w:rPr>
@@ -5233,13 +5499,13 @@
           <w:lang w:val="en-GB"/>
         </w:rPr>
       </w:pPr>
-      <w:hyperlink w:anchor="_Toc439016758" w:history="1">
+      <w:hyperlink w:anchor="_Toc439608364" w:history="1">
         <w:r>
           <w:rPr>
             <w:rStyle w:val="Hyperlink"/>
             <w:noProof/>
           </w:rPr>
-          <w:t>Table 5 Table of results when SCAN and CONT is set high</w:t>
+          <w:t>Figure 38 The Interrupt Handler</w:t>
         </w:r>
         <w:r>
           <w:rPr>
@@ -5260,7 +5526,7 @@
             <w:noProof/>
             <w:webHidden/>
           </w:rPr>
-          <w:instrText xml:space="preserve"> PAGEREF _Toc439016758 \h </w:instrText>
+          <w:instrText xml:space="preserve"> PAGEREF _Toc439608364 \h </w:instrText>
         </w:r>
         <w:r>
           <w:rPr>
@@ -5280,7 +5546,7 @@
             <w:noProof/>
             <w:webHidden/>
           </w:rPr>
-          <w:t>17</w:t>
+          <w:t>III</w:t>
         </w:r>
         <w:r>
           <w:rPr>
@@ -5291,6 +5557,24 @@
         </w:r>
       </w:hyperlink>
     </w:p>
+    <w:p>
+      <w:r>
+        <w:fldChar w:fldCharType="end"/>
+      </w:r>
+    </w:p>
+    <w:p/>
+    <w:p/>
+    <w:p>
+      <w:pPr>
+        <w:pStyle w:val="Heading1"/>
+      </w:pPr>
+      <w:bookmarkStart w:id="1" w:name="_Toc439608297"/>
+      <w:r>
+        <w:t>LIST OF TABLE</w:t>
+      </w:r>
+      <w:bookmarkEnd w:id="1"/>
+    </w:p>
+    <w:p/>
     <w:p>
       <w:pPr>
         <w:pStyle w:val="TableofFigures"/>
@@ -5304,13 +5588,22 @@
           <w:lang w:val="en-GB"/>
         </w:rPr>
       </w:pPr>
-      <w:hyperlink w:anchor="_Toc439016759" w:history="1">
+      <w:r>
+        <w:fldChar w:fldCharType="begin"/>
+      </w:r>
+      <w:r>
+        <w:instrText xml:space="preserve"> TOC \h \z \c "Table" </w:instrText>
+      </w:r>
+      <w:r>
+        <w:fldChar w:fldCharType="separate"/>
+      </w:r>
+      <w:hyperlink w:anchor="_Toc439608365" w:history="1">
         <w:r>
           <w:rPr>
             <w:rStyle w:val="Hyperlink"/>
             <w:noProof/>
           </w:rPr>
-          <w:t>Table 6 Table of Injected Conversion result triggered by JSWSTART</w:t>
+          <w:t>Table 1 GPIO pin and ADC input channel matching table</w:t>
         </w:r>
         <w:r>
           <w:rPr>
@@ -5331,7 +5624,7 @@
             <w:noProof/>
             <w:webHidden/>
           </w:rPr>
-          <w:instrText xml:space="preserve"> PAGEREF _Toc439016759 \h </w:instrText>
+          <w:instrText xml:space="preserve"> PAGEREF _Toc439608365 \h </w:instrText>
         </w:r>
         <w:r>
           <w:rPr>
@@ -5351,7 +5644,7 @@
             <w:noProof/>
             <w:webHidden/>
           </w:rPr>
-          <w:t>19</w:t>
+          <w:t>4</w:t>
         </w:r>
         <w:r>
           <w:rPr>
@@ -5375,13 +5668,13 @@
           <w:lang w:val="en-GB"/>
         </w:rPr>
       </w:pPr>
-      <w:hyperlink w:anchor="_Toc439016760" w:history="1">
+      <w:hyperlink w:anchor="_Toc439608366" w:history="1">
         <w:r>
           <w:rPr>
             <w:rStyle w:val="Hyperlink"/>
             <w:noProof/>
           </w:rPr>
-          <w:t>Table 7 Table of Injected conversion result triggered by SWSTART</w:t>
+          <w:t>Table 2 DMA2 stream channel and ADC channel matching table</w:t>
         </w:r>
         <w:r>
           <w:rPr>
@@ -5402,7 +5695,7 @@
             <w:noProof/>
             <w:webHidden/>
           </w:rPr>
-          <w:instrText xml:space="preserve"> PAGEREF _Toc439016760 \h </w:instrText>
+          <w:instrText xml:space="preserve"> PAGEREF _Toc439608366 \h </w:instrText>
         </w:r>
         <w:r>
           <w:rPr>
@@ -5422,7 +5715,7 @@
             <w:noProof/>
             <w:webHidden/>
           </w:rPr>
-          <w:t>20</w:t>
+          <w:t>4</w:t>
         </w:r>
         <w:r>
           <w:rPr>
@@ -5446,13 +5739,13 @@
           <w:lang w:val="en-GB"/>
         </w:rPr>
       </w:pPr>
-      <w:hyperlink w:anchor="_Toc439016761" w:history="1">
+      <w:hyperlink w:anchor="_Toc439608367" w:history="1">
         <w:r>
           <w:rPr>
             <w:rStyle w:val="Hyperlink"/>
             <w:noProof/>
           </w:rPr>
-          <w:t>Table 8 Expected result and actual result read from SRAM</w:t>
+          <w:t>Table 3 Resolution selection result</w:t>
         </w:r>
         <w:r>
           <w:rPr>
@@ -5473,7 +5766,7 @@
             <w:noProof/>
             <w:webHidden/>
           </w:rPr>
-          <w:instrText xml:space="preserve"> PAGEREF _Toc439016761 \h </w:instrText>
+          <w:instrText xml:space="preserve"> PAGEREF _Toc439608367 \h </w:instrText>
         </w:r>
         <w:r>
           <w:rPr>
@@ -5493,7 +5786,7 @@
             <w:noProof/>
             <w:webHidden/>
           </w:rPr>
-          <w:t>21</w:t>
+          <w:t>10</w:t>
         </w:r>
         <w:r>
           <w:rPr>
@@ -5517,13 +5810,13 @@
           <w:lang w:val="en-GB"/>
         </w:rPr>
       </w:pPr>
-      <w:hyperlink w:anchor="_Toc439016762" w:history="1">
+      <w:hyperlink w:anchor="_Toc439608368" w:history="1">
         <w:r>
           <w:rPr>
             <w:rStyle w:val="Hyperlink"/>
             <w:noProof/>
           </w:rPr>
-          <w:t>Table 9 Data read from CDR in hex and decimal</w:t>
+          <w:t>Table 4 Table of expected conversion sequence and actual result</w:t>
         </w:r>
         <w:r>
           <w:rPr>
@@ -5544,7 +5837,7 @@
             <w:noProof/>
             <w:webHidden/>
           </w:rPr>
-          <w:instrText xml:space="preserve"> PAGEREF _Toc439016762 \h </w:instrText>
+          <w:instrText xml:space="preserve"> PAGEREF _Toc439608368 \h </w:instrText>
         </w:r>
         <w:r>
           <w:rPr>
@@ -5564,7 +5857,7 @@
             <w:noProof/>
             <w:webHidden/>
           </w:rPr>
-          <w:t>24</w:t>
+          <w:t>12</w:t>
         </w:r>
         <w:r>
           <w:rPr>
@@ -5588,12 +5881,367 @@
           <w:lang w:val="en-GB"/>
         </w:rPr>
       </w:pPr>
-      <w:hyperlink w:anchor="_Toc439016763" w:history="1">
+      <w:hyperlink w:anchor="_Toc439608369" w:history="1">
         <w:r>
           <w:rPr>
             <w:rStyle w:val="Hyperlink"/>
             <w:noProof/>
           </w:rPr>
+          <w:t>Table 5 Table of results when SCAN and CONT is set high</w:t>
+        </w:r>
+        <w:r>
+          <w:rPr>
+            <w:noProof/>
+            <w:webHidden/>
+          </w:rPr>
+          <w:tab/>
+        </w:r>
+        <w:r>
+          <w:rPr>
+            <w:noProof/>
+            <w:webHidden/>
+          </w:rPr>
+          <w:fldChar w:fldCharType="begin"/>
+        </w:r>
+        <w:r>
+          <w:rPr>
+            <w:noProof/>
+            <w:webHidden/>
+          </w:rPr>
+          <w:instrText xml:space="preserve"> PAGEREF _Toc439608369 \h </w:instrText>
+        </w:r>
+        <w:r>
+          <w:rPr>
+            <w:noProof/>
+            <w:webHidden/>
+          </w:rPr>
+        </w:r>
+        <w:r>
+          <w:rPr>
+            <w:noProof/>
+            <w:webHidden/>
+          </w:rPr>
+          <w:fldChar w:fldCharType="separate"/>
+        </w:r>
+        <w:r>
+          <w:rPr>
+            <w:noProof/>
+            <w:webHidden/>
+          </w:rPr>
+          <w:t>17</w:t>
+        </w:r>
+        <w:r>
+          <w:rPr>
+            <w:noProof/>
+            <w:webHidden/>
+          </w:rPr>
+          <w:fldChar w:fldCharType="end"/>
+        </w:r>
+      </w:hyperlink>
+    </w:p>
+    <w:p>
+      <w:pPr>
+        <w:pStyle w:val="TableofFigures"/>
+        <w:tabs>
+          <w:tab w:val="right" w:leader="dot" w:pos="9016"/>
+        </w:tabs>
+        <w:rPr>
+          <w:rFonts w:ascii="Calibri" w:hAnsi="Calibri"/>
+          <w:noProof/>
+          <w:sz w:val="22"/>
+          <w:lang w:val="en-GB"/>
+        </w:rPr>
+      </w:pPr>
+      <w:hyperlink w:anchor="_Toc439608370" w:history="1">
+        <w:r>
+          <w:rPr>
+            <w:rStyle w:val="Hyperlink"/>
+            <w:noProof/>
+          </w:rPr>
+          <w:t>Table 6 Table of Injected Conversion result triggered by JSWSTART</w:t>
+        </w:r>
+        <w:r>
+          <w:rPr>
+            <w:noProof/>
+            <w:webHidden/>
+          </w:rPr>
+          <w:tab/>
+        </w:r>
+        <w:r>
+          <w:rPr>
+            <w:noProof/>
+            <w:webHidden/>
+          </w:rPr>
+          <w:fldChar w:fldCharType="begin"/>
+        </w:r>
+        <w:r>
+          <w:rPr>
+            <w:noProof/>
+            <w:webHidden/>
+          </w:rPr>
+          <w:instrText xml:space="preserve"> PAGEREF _Toc439608370 \h </w:instrText>
+        </w:r>
+        <w:r>
+          <w:rPr>
+            <w:noProof/>
+            <w:webHidden/>
+          </w:rPr>
+        </w:r>
+        <w:r>
+          <w:rPr>
+            <w:noProof/>
+            <w:webHidden/>
+          </w:rPr>
+          <w:fldChar w:fldCharType="separate"/>
+        </w:r>
+        <w:r>
+          <w:rPr>
+            <w:noProof/>
+            <w:webHidden/>
+          </w:rPr>
+          <w:t>19</w:t>
+        </w:r>
+        <w:r>
+          <w:rPr>
+            <w:noProof/>
+            <w:webHidden/>
+          </w:rPr>
+          <w:fldChar w:fldCharType="end"/>
+        </w:r>
+      </w:hyperlink>
+    </w:p>
+    <w:p>
+      <w:pPr>
+        <w:pStyle w:val="TableofFigures"/>
+        <w:tabs>
+          <w:tab w:val="right" w:leader="dot" w:pos="9016"/>
+        </w:tabs>
+        <w:rPr>
+          <w:rFonts w:ascii="Calibri" w:hAnsi="Calibri"/>
+          <w:noProof/>
+          <w:sz w:val="22"/>
+          <w:lang w:val="en-GB"/>
+        </w:rPr>
+      </w:pPr>
+      <w:hyperlink w:anchor="_Toc439608371" w:history="1">
+        <w:r>
+          <w:rPr>
+            <w:rStyle w:val="Hyperlink"/>
+            <w:noProof/>
+          </w:rPr>
+          <w:t>Table 7 Table of Injected conversion result triggered by SWSTART</w:t>
+        </w:r>
+        <w:r>
+          <w:rPr>
+            <w:noProof/>
+            <w:webHidden/>
+          </w:rPr>
+          <w:tab/>
+        </w:r>
+        <w:r>
+          <w:rPr>
+            <w:noProof/>
+            <w:webHidden/>
+          </w:rPr>
+          <w:fldChar w:fldCharType="begin"/>
+        </w:r>
+        <w:r>
+          <w:rPr>
+            <w:noProof/>
+            <w:webHidden/>
+          </w:rPr>
+          <w:instrText xml:space="preserve"> PAGEREF _Toc439608371 \h </w:instrText>
+        </w:r>
+        <w:r>
+          <w:rPr>
+            <w:noProof/>
+            <w:webHidden/>
+          </w:rPr>
+        </w:r>
+        <w:r>
+          <w:rPr>
+            <w:noProof/>
+            <w:webHidden/>
+          </w:rPr>
+          <w:fldChar w:fldCharType="separate"/>
+        </w:r>
+        <w:r>
+          <w:rPr>
+            <w:noProof/>
+            <w:webHidden/>
+          </w:rPr>
+          <w:t>20</w:t>
+        </w:r>
+        <w:r>
+          <w:rPr>
+            <w:noProof/>
+            <w:webHidden/>
+          </w:rPr>
+          <w:fldChar w:fldCharType="end"/>
+        </w:r>
+      </w:hyperlink>
+    </w:p>
+    <w:p>
+      <w:pPr>
+        <w:pStyle w:val="TableofFigures"/>
+        <w:tabs>
+          <w:tab w:val="right" w:leader="dot" w:pos="9016"/>
+        </w:tabs>
+        <w:rPr>
+          <w:rFonts w:ascii="Calibri" w:hAnsi="Calibri"/>
+          <w:noProof/>
+          <w:sz w:val="22"/>
+          <w:lang w:val="en-GB"/>
+        </w:rPr>
+      </w:pPr>
+      <w:hyperlink w:anchor="_Toc439608372" w:history="1">
+        <w:r>
+          <w:rPr>
+            <w:rStyle w:val="Hyperlink"/>
+            <w:noProof/>
+          </w:rPr>
+          <w:t>Table 8 Expected result and actual result read from SRAM</w:t>
+        </w:r>
+        <w:r>
+          <w:rPr>
+            <w:noProof/>
+            <w:webHidden/>
+          </w:rPr>
+          <w:tab/>
+        </w:r>
+        <w:r>
+          <w:rPr>
+            <w:noProof/>
+            <w:webHidden/>
+          </w:rPr>
+          <w:fldChar w:fldCharType="begin"/>
+        </w:r>
+        <w:r>
+          <w:rPr>
+            <w:noProof/>
+            <w:webHidden/>
+          </w:rPr>
+          <w:instrText xml:space="preserve"> PAGEREF _Toc439608372 \h </w:instrText>
+        </w:r>
+        <w:r>
+          <w:rPr>
+            <w:noProof/>
+            <w:webHidden/>
+          </w:rPr>
+        </w:r>
+        <w:r>
+          <w:rPr>
+            <w:noProof/>
+            <w:webHidden/>
+          </w:rPr>
+          <w:fldChar w:fldCharType="separate"/>
+        </w:r>
+        <w:r>
+          <w:rPr>
+            <w:noProof/>
+            <w:webHidden/>
+          </w:rPr>
+          <w:t>21</w:t>
+        </w:r>
+        <w:r>
+          <w:rPr>
+            <w:noProof/>
+            <w:webHidden/>
+          </w:rPr>
+          <w:fldChar w:fldCharType="end"/>
+        </w:r>
+      </w:hyperlink>
+    </w:p>
+    <w:p>
+      <w:pPr>
+        <w:pStyle w:val="TableofFigures"/>
+        <w:tabs>
+          <w:tab w:val="right" w:leader="dot" w:pos="9016"/>
+        </w:tabs>
+        <w:rPr>
+          <w:rFonts w:ascii="Calibri" w:hAnsi="Calibri"/>
+          <w:noProof/>
+          <w:sz w:val="22"/>
+          <w:lang w:val="en-GB"/>
+        </w:rPr>
+      </w:pPr>
+      <w:hyperlink w:anchor="_Toc439608373" w:history="1">
+        <w:r>
+          <w:rPr>
+            <w:rStyle w:val="Hyperlink"/>
+            <w:noProof/>
+          </w:rPr>
+          <w:t>Table 9 Data read from CDR in hex and decimal</w:t>
+        </w:r>
+        <w:r>
+          <w:rPr>
+            <w:noProof/>
+            <w:webHidden/>
+          </w:rPr>
+          <w:tab/>
+        </w:r>
+        <w:r>
+          <w:rPr>
+            <w:noProof/>
+            <w:webHidden/>
+          </w:rPr>
+          <w:fldChar w:fldCharType="begin"/>
+        </w:r>
+        <w:r>
+          <w:rPr>
+            <w:noProof/>
+            <w:webHidden/>
+          </w:rPr>
+          <w:instrText xml:space="preserve"> PAGEREF _Toc439608373 \h </w:instrText>
+        </w:r>
+        <w:r>
+          <w:rPr>
+            <w:noProof/>
+            <w:webHidden/>
+          </w:rPr>
+        </w:r>
+        <w:r>
+          <w:rPr>
+            <w:noProof/>
+            <w:webHidden/>
+          </w:rPr>
+          <w:fldChar w:fldCharType="separate"/>
+        </w:r>
+        <w:r>
+          <w:rPr>
+            <w:noProof/>
+            <w:webHidden/>
+          </w:rPr>
+          <w:t>24</w:t>
+        </w:r>
+        <w:r>
+          <w:rPr>
+            <w:noProof/>
+            <w:webHidden/>
+          </w:rPr>
+          <w:fldChar w:fldCharType="end"/>
+        </w:r>
+      </w:hyperlink>
+    </w:p>
+    <w:p>
+      <w:pPr>
+        <w:pStyle w:val="TableofFigures"/>
+        <w:tabs>
+          <w:tab w:val="right" w:leader="dot" w:pos="9016"/>
+        </w:tabs>
+        <w:rPr>
+          <w:rFonts w:ascii="Calibri" w:hAnsi="Calibri"/>
+          <w:noProof/>
+          <w:sz w:val="22"/>
+          <w:lang w:val="en-GB"/>
+        </w:rPr>
+      </w:pPr>
+      <w:hyperlink w:anchor="_Toc439608374" w:history="1">
+        <w:r>
+          <w:rPr>
+            <w:rStyle w:val="Hyperlink"/>
+            <w:noProof/>
+          </w:rPr>
           <w:t>Table 10 Table showing two value in 'buffer1' together</w:t>
         </w:r>
         <w:r>
@@ -5615,7 +6263,7 @@
             <w:noProof/>
             <w:webHidden/>
           </w:rPr>
-          <w:instrText xml:space="preserve"> PAGEREF _Toc439016763 \h </w:instrText>
+          <w:instrText xml:space="preserve"> PAGEREF _Toc439608374 \h </w:instrText>
         </w:r>
         <w:r>
           <w:rPr>
@@ -5665,7 +6313,7 @@
       <w:pPr>
         <w:pStyle w:val="Heading1"/>
       </w:pPr>
-      <w:bookmarkStart w:id="2" w:name="_Toc439016696"/>
+      <w:bookmarkStart w:id="2" w:name="_Toc439608298"/>
       <w:r>
         <w:lastRenderedPageBreak/>
         <w:t>CHAPTER 1: INTRODUCTION</w:t>
@@ -5677,7 +6325,7 @@
         <w:pStyle w:val="Heading2"/>
         <w:spacing w:before="0"/>
       </w:pPr>
-      <w:bookmarkStart w:id="3" w:name="_Toc439016697"/>
+      <w:bookmarkStart w:id="3" w:name="_Toc439608299"/>
       <w:r>
         <w:t>Objective:</w:t>
       </w:r>
@@ -5705,7 +6353,7 @@
       <w:pPr>
         <w:pStyle w:val="Heading2"/>
       </w:pPr>
-      <w:bookmarkStart w:id="4" w:name="_Toc439016698"/>
+      <w:bookmarkStart w:id="4" w:name="_Toc439608300"/>
       <w:r>
         <w:t>Brief Background:</w:t>
       </w:r>
@@ -5755,7 +6403,7 @@
       </w:pPr>
       <w:r>
         <w:pict>
-          <v:shape id="Picture 2" o:spid="_x0000_i1026" type="#_x0000_t75" style="width:146.5pt;height:162.8pt">
+          <v:shape id="Picture 2" o:spid="_x0000_i1026" type="#_x0000_t75" style="width:146.25pt;height:162.75pt">
             <v:imagedata r:id="rId13" o:title=""/>
           </v:shape>
         </w:pict>
@@ -5766,7 +6414,7 @@
         <w:pStyle w:val="Caption"/>
         <w:jc w:val="center"/>
       </w:pPr>
-      <w:bookmarkStart w:id="5" w:name="_Toc439016721"/>
+      <w:bookmarkStart w:id="5" w:name="_Toc439608327"/>
       <w:r>
         <w:t xml:space="preserve">Figure </w:t>
       </w:r>
@@ -5802,7 +6450,7 @@
       <w:r>
         <w:lastRenderedPageBreak/>
         <w:pict>
-          <v:shape id="Picture 3" o:spid="_x0000_i1027" type="#_x0000_t75" style="width:296.75pt;height:161.55pt">
+          <v:shape id="Picture 3" o:spid="_x0000_i1027" type="#_x0000_t75" style="width:297pt;height:162pt">
             <v:imagedata r:id="rId14" o:title=""/>
           </v:shape>
         </w:pict>
@@ -5813,7 +6461,7 @@
         <w:pStyle w:val="Caption"/>
         <w:jc w:val="center"/>
       </w:pPr>
-      <w:bookmarkStart w:id="6" w:name="_Toc439016722"/>
+      <w:bookmarkStart w:id="6" w:name="_Toc439608328"/>
       <w:r>
         <w:t xml:space="preserve">Figure </w:t>
       </w:r>
@@ -5932,7 +6580,7 @@
       <w:pPr>
         <w:pStyle w:val="Heading1"/>
       </w:pPr>
-      <w:bookmarkStart w:id="7" w:name="_Toc439016699"/>
+      <w:bookmarkStart w:id="7" w:name="_Toc439608301"/>
       <w:r>
         <w:lastRenderedPageBreak/>
         <w:t>CHAPTER 2: METHODOLOGY</w:t>
@@ -5953,7 +6601,7 @@
       <w:pPr>
         <w:pStyle w:val="Heading2"/>
       </w:pPr>
-      <w:bookmarkStart w:id="8" w:name="_Toc439016700"/>
+      <w:bookmarkStart w:id="8" w:name="_Toc439608302"/>
       <w:r>
         <w:t>Information Grabble:</w:t>
       </w:r>
@@ -6173,7 +6821,7 @@
         <w:pStyle w:val="Caption"/>
         <w:jc w:val="center"/>
       </w:pPr>
-      <w:bookmarkStart w:id="9" w:name="_Toc439016754"/>
+      <w:bookmarkStart w:id="9" w:name="_Toc439608365"/>
       <w:r>
         <w:t xml:space="preserve">Table </w:t>
       </w:r>
@@ -7486,7 +8134,7 @@
         <w:keepNext/>
         <w:jc w:val="center"/>
       </w:pPr>
-      <w:bookmarkStart w:id="10" w:name="_Toc439016755"/>
+      <w:bookmarkStart w:id="10" w:name="_Toc439608366"/>
       <w:r>
         <w:t xml:space="preserve">Table </w:t>
       </w:r>
@@ -8009,7 +8657,7 @@
       <w:pPr>
         <w:pStyle w:val="Heading2"/>
       </w:pPr>
-      <w:bookmarkStart w:id="11" w:name="_Toc439016701"/>
+      <w:bookmarkStart w:id="11" w:name="_Toc439608303"/>
       <w:r>
         <w:lastRenderedPageBreak/>
         <w:t>Software Coding:</w:t>
@@ -8045,7 +8693,7 @@
       <w:pPr>
         <w:pStyle w:val="Heading3"/>
       </w:pPr>
-      <w:bookmarkStart w:id="12" w:name="_Toc439016702"/>
+      <w:bookmarkStart w:id="12" w:name="_Toc439608304"/>
       <w:r>
         <w:t>Enabling the peripherals:</w:t>
       </w:r>
@@ -8065,7 +8713,7 @@
       <w:pPr>
         <w:pStyle w:val="Heading3"/>
       </w:pPr>
-      <w:bookmarkStart w:id="13" w:name="_Toc439016703"/>
+      <w:bookmarkStart w:id="13" w:name="_Toc439608305"/>
       <w:r>
         <w:t>Channel Selection &amp; Setting:</w:t>
       </w:r>
@@ -8155,7 +8803,7 @@
       <w:pPr>
         <w:pStyle w:val="Heading3"/>
       </w:pPr>
-      <w:bookmarkStart w:id="14" w:name="_Toc439016704"/>
+      <w:bookmarkStart w:id="14" w:name="_Toc439608306"/>
       <w:r>
         <w:t>Conversion Setting:</w:t>
       </w:r>
@@ -8221,7 +8869,7 @@
         <w:pStyle w:val="Heading3"/>
         <w:spacing w:before="0"/>
       </w:pPr>
-      <w:bookmarkStart w:id="15" w:name="_Toc439016705"/>
+      <w:bookmarkStart w:id="15" w:name="_Toc439608307"/>
       <w:r>
         <w:lastRenderedPageBreak/>
         <w:t>Retrieval of Data:</w:t>
@@ -8334,7 +8982,7 @@
       <w:pPr>
         <w:pStyle w:val="Heading2"/>
       </w:pPr>
-      <w:bookmarkStart w:id="16" w:name="_Toc439016706"/>
+      <w:bookmarkStart w:id="16" w:name="_Toc439608308"/>
       <w:r>
         <w:lastRenderedPageBreak/>
         <w:t>Hardware Connection &amp; Test:</w:t>
@@ -8345,7 +8993,7 @@
       <w:pPr>
         <w:pStyle w:val="Heading3"/>
       </w:pPr>
-      <w:bookmarkStart w:id="17" w:name="_Toc439016707"/>
+      <w:bookmarkStart w:id="17" w:name="_Toc439608309"/>
       <w:r>
         <w:t>Hardware Connection:</w:t>
       </w:r>
@@ -8384,7 +9032,7 @@
           <w:szCs w:val="24"/>
         </w:rPr>
         <w:pict>
-          <v:shape id="Picture 17" o:spid="_x0000_i1028" type="#_x0000_t75" style="width:92.05pt;height:160.3pt">
+          <v:shape id="Picture 17" o:spid="_x0000_i1028" type="#_x0000_t75" style="width:92.25pt;height:160.5pt">
             <v:imagedata r:id="rId18" o:title=""/>
           </v:shape>
         </w:pict>
@@ -8394,7 +9042,7 @@
       <w:pPr>
         <w:pStyle w:val="Caption"/>
       </w:pPr>
-      <w:bookmarkStart w:id="18" w:name="_Toc439016723"/>
+      <w:bookmarkStart w:id="18" w:name="_Toc439608329"/>
       <w:r>
         <w:t xml:space="preserve">Figure </w:t>
       </w:r>
@@ -8471,7 +9119,7 @@
       <w:pPr>
         <w:pStyle w:val="Heading3"/>
       </w:pPr>
-      <w:bookmarkStart w:id="19" w:name="_Toc439016708"/>
+      <w:bookmarkStart w:id="19" w:name="_Toc439608310"/>
       <w:r>
         <w:t>Test to Run:</w:t>
       </w:r>
@@ -8575,7 +9223,7 @@
       </w:pPr>
       <w:r>
         <w:pict>
-          <v:shape id="Picture 5" o:spid="_x0000_i1029" type="#_x0000_t75" style="width:415.1pt;height:98.9pt">
+          <v:shape id="Picture 5" o:spid="_x0000_i1029" type="#_x0000_t75" style="width:415.5pt;height:99pt">
             <v:imagedata r:id="rId19" o:title=""/>
           </v:shape>
         </w:pict>
@@ -8586,7 +9234,7 @@
         <w:pStyle w:val="Caption"/>
         <w:jc w:val="center"/>
       </w:pPr>
-      <w:bookmarkStart w:id="20" w:name="_Toc439016724"/>
+      <w:bookmarkStart w:id="20" w:name="_Toc439608330"/>
       <w:r>
         <w:t xml:space="preserve">Figure </w:t>
       </w:r>
@@ -8679,12 +9327,14 @@
       <w:pPr>
         <w:pStyle w:val="Heading3"/>
       </w:pPr>
+      <w:bookmarkStart w:id="21" w:name="_Toc439608311"/>
       <w:r>
         <w:t>Extension test</w:t>
       </w:r>
       <w:r>
         <w:t>:</w:t>
       </w:r>
+      <w:bookmarkEnd w:id="21"/>
     </w:p>
     <w:p>
       <w:pPr>
@@ -8704,6 +9354,10 @@
       </w:r>
     </w:p>
     <w:p>
+      <w:pPr>
+        <w:spacing w:line="360" w:lineRule="auto"/>
+        <w:jc w:val="both"/>
+      </w:pPr>
       <w:r>
         <w:lastRenderedPageBreak/>
         <w:tab/>
@@ -8758,20 +9412,268 @@
       <w:pPr>
         <w:jc w:val="center"/>
       </w:pPr>
-      <w:bookmarkStart w:id="21" w:name="_GoBack"/>
       <w:r>
         <w:pict>
-          <v:shape id="_x0000_i1060" type="#_x0000_t75" style="width:266.7pt;height:131.5pt">
+          <v:shape id="_x0000_i1030" type="#_x0000_t75" style="width:219pt;height:108pt">
             <v:imagedata r:id="rId20" o:title="Untitled"/>
           </v:shape>
         </w:pict>
       </w:r>
-      <w:bookmarkEnd w:id="21"/>
     </w:p>
     <w:p/>
-    <w:p/>
-    <w:p/>
-    <w:p/>
+    <w:p>
+      <w:pPr>
+        <w:spacing w:line="360" w:lineRule="auto"/>
+        <w:jc w:val="both"/>
+      </w:pPr>
+      <w:r>
+        <w:tab/>
+        <w:t>The next test was about the sampling time by setting the sampling time for channel 0. Channel 0 was connected to a sinusoidal wave with a voltage swing between 0 and 3V to prevent damage to the stm32f429 board. The input signal was generated usi</w:t>
+      </w:r>
+      <w:r>
+        <w:t xml:space="preserve">ng a function generator with a </w:t>
+      </w:r>
+      <w:proofErr w:type="gramStart"/>
+      <w:r>
+        <w:t>10k</w:t>
+      </w:r>
+      <w:r>
+        <w:t>Hz</w:t>
+      </w:r>
+      <w:proofErr w:type="gramEnd"/>
+      <w:r>
+        <w:t xml:space="preserve"> frequency. The sampling time was set to 480 clock cycle. From here the calculation can be done by adding 480 clock cycles with the 12 conversion clock cycle. Therefore, a total of 492 clock cycle shall be used to sample for one time. As the PCLK2 was 90MHz, the ADCCLK clock for sampling would be half of this value as default meaning that the ADCCLK clock run at 45MHz. </w:t>
+      </w:r>
+      <w:r>
+        <w:t>By calculation as show</w:t>
+      </w:r>
+      <w:r>
+        <w:t>n below, there would be about 9</w:t>
+      </w:r>
+      <w:r>
+        <w:t xml:space="preserve"> sample for a single period of the input signal.</w:t>
+      </w:r>
+    </w:p>
+    <w:p>
+      <w:pPr>
+        <w:spacing w:after="0" w:line="276" w:lineRule="auto"/>
+        <w:jc w:val="both"/>
+      </w:pPr>
+      <w:r>
+        <w:tab/>
+        <w:t>1 clock cycle</w:t>
+      </w:r>
+      <w:r>
+        <w:tab/>
+        <w:t xml:space="preserve">= 1 / 45MHz </w:t>
+      </w:r>
+      <w:r>
+        <w:tab/>
+      </w:r>
+    </w:p>
+    <w:p>
+      <w:pPr>
+        <w:spacing w:after="0" w:line="276" w:lineRule="auto"/>
+        <w:ind w:left="1440" w:firstLine="720"/>
+        <w:jc w:val="both"/>
+        <w:rPr>
+          <w:u w:val="single"/>
+        </w:rPr>
+      </w:pPr>
+      <w:r>
+        <w:t xml:space="preserve">= </w:t>
+      </w:r>
+      <w:r>
+        <w:rPr>
+          <w:u w:val="single"/>
+        </w:rPr>
+        <w:t>22.2ns</w:t>
+      </w:r>
+    </w:p>
+    <w:p>
+      <w:pPr>
+        <w:spacing w:after="0" w:line="276" w:lineRule="auto"/>
+        <w:ind w:left="1440" w:firstLine="720"/>
+        <w:jc w:val="both"/>
+      </w:pPr>
+    </w:p>
+    <w:p>
+      <w:pPr>
+        <w:spacing w:after="0" w:line="240" w:lineRule="auto"/>
+        <w:jc w:val="both"/>
+      </w:pPr>
+      <w:r>
+        <w:tab/>
+        <w:t>Sample time</w:t>
+      </w:r>
+      <w:r>
+        <w:tab/>
+        <w:t>= 480 clock cycle + 12 clock cycle</w:t>
+      </w:r>
+      <w:r>
+        <w:tab/>
+      </w:r>
+    </w:p>
+    <w:p>
+      <w:pPr>
+        <w:spacing w:after="0" w:line="240" w:lineRule="auto"/>
+        <w:ind w:left="1440" w:firstLine="720"/>
+        <w:jc w:val="both"/>
+      </w:pPr>
+      <w:r>
+        <w:t>= 492 clock cycle × 22.2ns</w:t>
+      </w:r>
+    </w:p>
+    <w:p>
+      <w:pPr>
+        <w:spacing w:after="0" w:line="240" w:lineRule="auto"/>
+        <w:jc w:val="both"/>
+        <w:rPr>
+          <w:u w:val="single"/>
+        </w:rPr>
+      </w:pPr>
+      <w:r>
+        <w:tab/>
+      </w:r>
+      <w:r>
+        <w:tab/>
+      </w:r>
+      <w:r>
+        <w:tab/>
+        <w:t xml:space="preserve">= </w:t>
+      </w:r>
+      <w:r>
+        <w:rPr>
+          <w:u w:val="single"/>
+        </w:rPr>
+        <w:t>10.9</w:t>
+      </w:r>
+      <w:r>
+        <w:rPr>
+          <w:u w:val="single"/>
+        </w:rPr>
+        <w:t>µ</w:t>
+      </w:r>
+      <w:r>
+        <w:rPr>
+          <w:u w:val="single"/>
+        </w:rPr>
+        <w:t>s</w:t>
+      </w:r>
+    </w:p>
+    <w:p>
+      <w:pPr>
+        <w:spacing w:after="0" w:line="240" w:lineRule="auto"/>
+        <w:jc w:val="both"/>
+        <w:rPr>
+          <w:u w:val="single"/>
+        </w:rPr>
+      </w:pPr>
+    </w:p>
+    <w:p>
+      <w:pPr>
+        <w:spacing w:after="0" w:line="240" w:lineRule="auto"/>
+      </w:pPr>
+      <w:r>
+        <w:tab/>
+      </w:r>
+      <w:r>
+        <w:t>Input signal</w:t>
+      </w:r>
+      <w:r>
+        <w:tab/>
+        <w:t xml:space="preserve">= 1 / 10 </w:t>
+      </w:r>
+      <w:r>
+        <w:t>kHz</w:t>
+      </w:r>
+    </w:p>
+    <w:p>
+      <w:pPr>
+        <w:spacing w:line="360" w:lineRule="auto"/>
+      </w:pPr>
+      <w:r>
+        <w:tab/>
+      </w:r>
+      <w:r>
+        <w:tab/>
+      </w:r>
+      <w:r>
+        <w:tab/>
+        <w:t xml:space="preserve">= </w:t>
+      </w:r>
+      <w:r>
+        <w:rPr>
+          <w:u w:val="single"/>
+        </w:rPr>
+        <w:t>0.</w:t>
+      </w:r>
+      <w:r>
+        <w:rPr>
+          <w:u w:val="single"/>
+        </w:rPr>
+        <w:t>1</w:t>
+      </w:r>
+      <w:r>
+        <w:rPr>
+          <w:u w:val="single"/>
+        </w:rPr>
+        <w:t>ms</w:t>
+      </w:r>
+    </w:p>
+    <w:p>
+      <w:pPr>
+        <w:spacing w:after="0" w:line="240" w:lineRule="auto"/>
+      </w:pPr>
+      <w:r>
+        <w:tab/>
+        <w:t>No. of Sample</w:t>
+      </w:r>
+      <w:r>
+        <w:tab/>
+        <w:t xml:space="preserve">= </w:t>
+      </w:r>
+      <w:r>
+        <w:t>0.1</w:t>
+      </w:r>
+      <w:r>
+        <w:t>ms / 10.9</w:t>
+      </w:r>
+      <w:r>
+        <w:t>µ</w:t>
+      </w:r>
+      <w:r>
+        <w:t>s</w:t>
+      </w:r>
+    </w:p>
+    <w:p>
+      <w:pPr>
+        <w:spacing w:after="0" w:line="240" w:lineRule="auto"/>
+        <w:ind w:left="1440" w:firstLine="720"/>
+      </w:pPr>
+      <w:r>
+        <w:t>= 9.2</w:t>
+      </w:r>
+      <w:r>
+        <w:t xml:space="preserve"> </w:t>
+      </w:r>
+      <w:r>
+        <w:tab/>
+        <w:t xml:space="preserve">≈ </w:t>
+      </w:r>
+      <w:r>
+        <w:rPr>
+          <w:u w:val="single"/>
+        </w:rPr>
+        <w:t>9</w:t>
+      </w:r>
+      <w:r>
+        <w:rPr>
+          <w:u w:val="single"/>
+        </w:rPr>
+        <w:t xml:space="preserve"> sample</w:t>
+      </w:r>
+    </w:p>
     <w:p>
       <w:pPr>
         <w:sectPr>
@@ -8789,7 +9691,7 @@
       <w:pPr>
         <w:pStyle w:val="Heading1"/>
       </w:pPr>
-      <w:bookmarkStart w:id="22" w:name="_Toc439016709"/>
+      <w:bookmarkStart w:id="22" w:name="_Toc439608312"/>
       <w:r>
         <w:lastRenderedPageBreak/>
         <w:t>CHAPTER 3: RESULT</w:t>
@@ -8814,7 +9716,7 @@
       <w:pPr>
         <w:pStyle w:val="Heading2"/>
       </w:pPr>
-      <w:bookmarkStart w:id="23" w:name="_Toc439016710"/>
+      <w:bookmarkStart w:id="23" w:name="_Toc439608313"/>
       <w:r>
         <w:t>Result &amp; Discussion:</w:t>
       </w:r>
@@ -8824,7 +9726,7 @@
       <w:pPr>
         <w:pStyle w:val="Heading3"/>
       </w:pPr>
-      <w:bookmarkStart w:id="24" w:name="_Toc439016711"/>
+      <w:bookmarkStart w:id="24" w:name="_Toc439608314"/>
       <w:r>
         <w:t>Resolution &amp; Pooling Data Retrieval Method Tests:</w:t>
       </w:r>
@@ -8852,7 +9754,7 @@
       </w:pPr>
       <w:r>
         <w:pict>
-          <v:shape id="Picture 22" o:spid="_x0000_i1030" type="#_x0000_t75" style="width:344.95pt;height:206pt">
+          <v:shape id="Picture 22" o:spid="_x0000_i1031" type="#_x0000_t75" style="width:345pt;height:206.25pt">
             <v:imagedata r:id="rId23" o:title=""/>
           </v:shape>
         </w:pict>
@@ -8863,7 +9765,7 @@
         <w:pStyle w:val="Caption"/>
         <w:jc w:val="center"/>
       </w:pPr>
-      <w:bookmarkStart w:id="25" w:name="_Toc439016725"/>
+      <w:bookmarkStart w:id="25" w:name="_Toc439608331"/>
       <w:r>
         <w:t xml:space="preserve">Figure </w:t>
       </w:r>
@@ -8901,7 +9803,7 @@
         <w:keepNext/>
         <w:jc w:val="center"/>
       </w:pPr>
-      <w:bookmarkStart w:id="26" w:name="_Toc439016756"/>
+      <w:bookmarkStart w:id="26" w:name="_Toc439608367"/>
       <w:r>
         <w:t xml:space="preserve">Table </w:t>
       </w:r>
@@ -9246,7 +10148,7 @@
       </w:r>
       <w:r>
         <w:pict>
-          <v:shape id="Picture 13" o:spid="_x0000_i1031" type="#_x0000_t75" style="width:200.95pt;height:293pt">
+          <v:shape id="Picture 13" o:spid="_x0000_i1032" type="#_x0000_t75" style="width:201pt;height:293.25pt">
             <v:imagedata r:id="rId25" o:title=""/>
           </v:shape>
         </w:pict>
@@ -9256,7 +10158,7 @@
       <w:pPr>
         <w:pStyle w:val="Caption"/>
       </w:pPr>
-      <w:bookmarkStart w:id="27" w:name="_Toc439016726"/>
+      <w:bookmarkStart w:id="27" w:name="_Toc439608332"/>
       <w:r>
         <w:t xml:space="preserve">Figure </w:t>
       </w:r>
@@ -9302,7 +10204,7 @@
         <w:pStyle w:val="Caption"/>
         <w:jc w:val="right"/>
       </w:pPr>
-      <w:bookmarkStart w:id="28" w:name="_Toc439016727"/>
+      <w:bookmarkStart w:id="28" w:name="_Toc439608333"/>
       <w:r>
         <w:t xml:space="preserve">Figure </w:t>
       </w:r>
@@ -9344,7 +10246,7 @@
       </w:r>
       <w:r>
         <w:pict>
-          <v:shape id="Picture 11" o:spid="_x0000_i1032" type="#_x0000_t75" style="width:202.85pt;height:301.15pt">
+          <v:shape id="Picture 11" o:spid="_x0000_i1033" type="#_x0000_t75" style="width:202.5pt;height:300.75pt">
             <v:imagedata r:id="rId27" o:title=""/>
           </v:shape>
         </w:pict>
@@ -9354,7 +10256,7 @@
       <w:pPr>
         <w:pStyle w:val="Caption"/>
       </w:pPr>
-      <w:bookmarkStart w:id="29" w:name="_Toc439016728"/>
+      <w:bookmarkStart w:id="29" w:name="_Toc439608334"/>
       <w:r>
         <w:t xml:space="preserve">Figure </w:t>
       </w:r>
@@ -9386,7 +10288,7 @@
         <w:pStyle w:val="Caption"/>
         <w:jc w:val="right"/>
       </w:pPr>
-      <w:bookmarkStart w:id="30" w:name="_Toc439016729"/>
+      <w:bookmarkStart w:id="30" w:name="_Toc439608335"/>
       <w:r>
         <w:t xml:space="preserve">Figure </w:t>
       </w:r>
@@ -9421,7 +10323,7 @@
         <w:pStyle w:val="Heading3"/>
         <w:spacing w:after="240"/>
       </w:pPr>
-      <w:bookmarkStart w:id="31" w:name="_Toc439016712"/>
+      <w:bookmarkStart w:id="31" w:name="_Toc439608315"/>
       <w:r>
         <w:t>Sequence, Continuous and Interrupt of Regular Group Tests:</w:t>
       </w:r>
@@ -9457,7 +10359,7 @@
         <w:keepNext/>
         <w:jc w:val="center"/>
       </w:pPr>
-      <w:bookmarkStart w:id="32" w:name="_Toc439016757"/>
+      <w:bookmarkStart w:id="32" w:name="_Toc439608368"/>
       <w:r>
         <w:t xml:space="preserve">Table </w:t>
       </w:r>
@@ -9754,7 +10656,7 @@
       </w:pPr>
       <w:r>
         <w:pict>
-          <v:shape id="Picture 41" o:spid="_x0000_i1033" type="#_x0000_t75" style="width:334.95pt;height:199.7pt">
+          <v:shape id="Picture 41" o:spid="_x0000_i1034" type="#_x0000_t75" style="width:334.5pt;height:199.5pt">
             <v:imagedata r:id="rId28" o:title=""/>
           </v:shape>
         </w:pict>
@@ -9765,7 +10667,7 @@
         <w:pStyle w:val="Caption"/>
         <w:jc w:val="center"/>
       </w:pPr>
-      <w:bookmarkStart w:id="33" w:name="_Toc439016730"/>
+      <w:bookmarkStart w:id="33" w:name="_Toc439608336"/>
       <w:r>
         <w:t xml:space="preserve">Figure </w:t>
       </w:r>
@@ -9806,7 +10708,7 @@
       </w:pPr>
       <w:r>
         <w:pict>
-          <v:shape id="Picture 36" o:spid="_x0000_i1034" type="#_x0000_t75" style="width:338.1pt;height:202.85pt">
+          <v:shape id="Picture 36" o:spid="_x0000_i1035" type="#_x0000_t75" style="width:338.25pt;height:202.5pt">
             <v:imagedata r:id="rId23" o:title=""/>
           </v:shape>
         </w:pict>
@@ -9817,7 +10719,7 @@
         <w:pStyle w:val="Caption"/>
         <w:jc w:val="center"/>
       </w:pPr>
-      <w:bookmarkStart w:id="34" w:name="_Toc439016731"/>
+      <w:bookmarkStart w:id="34" w:name="_Toc439608337"/>
       <w:r>
         <w:t xml:space="preserve">Figure </w:t>
       </w:r>
@@ -9853,7 +10755,7 @@
       <w:r>
         <w:lastRenderedPageBreak/>
         <w:pict>
-          <v:shape id="Picture 35" o:spid="_x0000_i1035" type="#_x0000_t75" style="width:320.55pt;height:191.6pt">
+          <v:shape id="Picture 35" o:spid="_x0000_i1036" type="#_x0000_t75" style="width:320.25pt;height:191.25pt">
             <v:imagedata r:id="rId29" o:title=""/>
           </v:shape>
         </w:pict>
@@ -9864,7 +10766,7 @@
         <w:pStyle w:val="Caption"/>
         <w:jc w:val="center"/>
       </w:pPr>
-      <w:bookmarkStart w:id="35" w:name="_Toc439016732"/>
+      <w:bookmarkStart w:id="35" w:name="_Toc439608338"/>
       <w:r>
         <w:t xml:space="preserve">Figure </w:t>
       </w:r>
@@ -9994,7 +10896,7 @@
       </w:r>
       <w:r>
         <w:pict w14:anchorId="41DB0C89">
-          <v:shape id="_x0000_i1036" type="#_x0000_t75" style="width:185.95pt;height:246.05pt;mso-left-percent:-10001;mso-top-percent:-10001;mso-position-horizontal:absolute;mso-position-horizontal-relative:char;mso-position-vertical:absolute;mso-position-vertical-relative:line;mso-left-percent:-10001;mso-top-percent:-10001">
+          <v:shape id="_x0000_i1037" type="#_x0000_t75" style="width:186pt;height:246pt;mso-left-percent:-10001;mso-top-percent:-10001;mso-position-horizontal:absolute;mso-position-horizontal-relative:char;mso-position-vertical:absolute;mso-position-vertical-relative:line;mso-left-percent:-10001;mso-top-percent:-10001">
             <v:imagedata r:id="rId31" o:title=""/>
           </v:shape>
         </w:pict>
@@ -10004,7 +10906,7 @@
       <w:pPr>
         <w:pStyle w:val="Caption"/>
       </w:pPr>
-      <w:bookmarkStart w:id="36" w:name="_Toc439016733"/>
+      <w:bookmarkStart w:id="36" w:name="_Toc439608339"/>
       <w:r>
         <w:t xml:space="preserve">Figure </w:t>
       </w:r>
@@ -10045,7 +10947,7 @@
         <w:pStyle w:val="Caption"/>
         <w:jc w:val="right"/>
       </w:pPr>
-      <w:bookmarkStart w:id="37" w:name="_Toc439016734"/>
+      <w:bookmarkStart w:id="37" w:name="_Toc439608340"/>
       <w:r>
         <w:t xml:space="preserve">Figure </w:t>
       </w:r>
@@ -10084,7 +10986,7 @@
     <w:p>
       <w:r>
         <w:pict>
-          <v:shape id="Picture 33" o:spid="_x0000_i1037" type="#_x0000_t75" style="width:174.05pt;height:229.15pt">
+          <v:shape id="Picture 33" o:spid="_x0000_i1038" type="#_x0000_t75" style="width:174pt;height:229.5pt">
             <v:imagedata r:id="rId32" o:title=""/>
           </v:shape>
         </w:pict>
@@ -10094,7 +10996,7 @@
       <w:pPr>
         <w:pStyle w:val="Caption"/>
       </w:pPr>
-      <w:bookmarkStart w:id="38" w:name="_Toc439016735"/>
+      <w:bookmarkStart w:id="38" w:name="_Toc439608341"/>
       <w:r>
         <w:t xml:space="preserve">Figure </w:t>
       </w:r>
@@ -10201,7 +11103,7 @@
       </w:pPr>
       <w:r>
         <w:pict>
-          <v:shape id="Picture 37" o:spid="_x0000_i1038" type="#_x0000_t75" style="width:238.55pt;height:154.65pt">
+          <v:shape id="Picture 37" o:spid="_x0000_i1039" type="#_x0000_t75" style="width:238.5pt;height:154.5pt">
             <v:imagedata r:id="rId33" o:title="CONT_only_DMA" croptop="42044f"/>
           </v:shape>
         </w:pict>
@@ -10213,7 +11115,7 @@
         <w:spacing w:after="0" w:line="360" w:lineRule="auto"/>
         <w:jc w:val="center"/>
       </w:pPr>
-      <w:bookmarkStart w:id="39" w:name="_Toc439016736"/>
+      <w:bookmarkStart w:id="39" w:name="_Toc439608342"/>
       <w:r>
         <w:t xml:space="preserve">Figure </w:t>
       </w:r>
@@ -10270,7 +11172,7 @@
         <w:pStyle w:val="Caption"/>
         <w:jc w:val="center"/>
       </w:pPr>
-      <w:bookmarkStart w:id="40" w:name="_Toc439016758"/>
+      <w:bookmarkStart w:id="40" w:name="_Toc439608369"/>
       <w:r>
         <w:t xml:space="preserve">Table </w:t>
       </w:r>
@@ -10560,7 +11462,7 @@
       </w:pPr>
       <w:r>
         <w:pict>
-          <v:shape id="Picture 39" o:spid="_x0000_i1039" type="#_x0000_t75" style="width:257.95pt;height:166.55pt">
+          <v:shape id="Picture 39" o:spid="_x0000_i1040" type="#_x0000_t75" style="width:258pt;height:166.5pt">
             <v:imagedata r:id="rId34" o:title="SCAN_and_CONT" croptop="39886f"/>
           </v:shape>
         </w:pict>
@@ -10571,7 +11473,7 @@
         <w:pStyle w:val="Caption"/>
         <w:jc w:val="center"/>
       </w:pPr>
-      <w:bookmarkStart w:id="41" w:name="_Toc439016737"/>
+      <w:bookmarkStart w:id="41" w:name="_Toc439608343"/>
       <w:r>
         <w:t xml:space="preserve">Figure </w:t>
       </w:r>
@@ -10605,7 +11507,7 @@
       </w:pPr>
       <w:r>
         <w:pict>
-          <v:shape id="Picture 40" o:spid="_x0000_i1040" type="#_x0000_t75" style="width:310.55pt;height:164.05pt">
+          <v:shape id="Picture 40" o:spid="_x0000_i1041" type="#_x0000_t75" style="width:310.5pt;height:164.25pt">
             <v:imagedata r:id="rId35" o:title="SCAN_ONLY"/>
           </v:shape>
         </w:pict>
@@ -10616,7 +11518,7 @@
         <w:pStyle w:val="Caption"/>
         <w:jc w:val="center"/>
       </w:pPr>
-      <w:bookmarkStart w:id="42" w:name="_Toc439016738"/>
+      <w:bookmarkStart w:id="42" w:name="_Toc439608344"/>
       <w:r>
         <w:t xml:space="preserve">Figure </w:t>
       </w:r>
@@ -10657,7 +11559,7 @@
         <w:pStyle w:val="Heading3"/>
         <w:spacing w:after="240"/>
       </w:pPr>
-      <w:bookmarkStart w:id="43" w:name="_Toc439016713"/>
+      <w:bookmarkStart w:id="43" w:name="_Toc439608316"/>
       <w:r>
         <w:lastRenderedPageBreak/>
         <w:t>Sequence, Continuous and Interrupt of Injected Group Test:</w:t>
@@ -10696,7 +11598,7 @@
       </w:pPr>
       <w:r>
         <w:pict>
-          <v:shape id="Picture 6" o:spid="_x0000_i1041" type="#_x0000_t75" style="width:301.75pt;height:131.5pt">
+          <v:shape id="Picture 6" o:spid="_x0000_i1042" type="#_x0000_t75" style="width:301.5pt;height:132pt">
             <v:imagedata r:id="rId36" o:title="" croptop="48901f"/>
           </v:shape>
         </w:pict>
@@ -10707,7 +11609,7 @@
         <w:pStyle w:val="Caption"/>
         <w:jc w:val="center"/>
       </w:pPr>
-      <w:bookmarkStart w:id="44" w:name="_Toc439016739"/>
+      <w:bookmarkStart w:id="44" w:name="_Toc439608345"/>
       <w:r>
         <w:t xml:space="preserve">Figure </w:t>
       </w:r>
@@ -10787,7 +11689,7 @@
         <w:keepNext/>
         <w:jc w:val="center"/>
       </w:pPr>
-      <w:bookmarkStart w:id="45" w:name="_Toc439016759"/>
+      <w:bookmarkStart w:id="45" w:name="_Toc439608370"/>
       <w:r>
         <w:t xml:space="preserve">Table </w:t>
       </w:r>
@@ -11190,7 +12092,7 @@
       <w:r>
         <w:lastRenderedPageBreak/>
         <w:pict>
-          <v:shape id="Picture 8" o:spid="_x0000_i1042" type="#_x0000_t75" style="width:352.5pt;height:109.55pt">
+          <v:shape id="Picture 8" o:spid="_x0000_i1043" type="#_x0000_t75" style="width:352.5pt;height:109.5pt">
             <v:imagedata r:id="rId37" o:title="" croptop="49988f"/>
           </v:shape>
         </w:pict>
@@ -11201,7 +12103,7 @@
         <w:pStyle w:val="Caption"/>
         <w:jc w:val="center"/>
       </w:pPr>
-      <w:bookmarkStart w:id="46" w:name="_Toc439016740"/>
+      <w:bookmarkStart w:id="46" w:name="_Toc439608346"/>
       <w:r>
         <w:t xml:space="preserve">Figure </w:t>
       </w:r>
@@ -11235,7 +12137,7 @@
         <w:keepNext/>
         <w:jc w:val="center"/>
       </w:pPr>
-      <w:bookmarkStart w:id="47" w:name="_Toc439016760"/>
+      <w:bookmarkStart w:id="47" w:name="_Toc439608371"/>
       <w:r>
         <w:t xml:space="preserve">Table </w:t>
       </w:r>
@@ -11556,7 +12458,7 @@
       <w:pPr>
         <w:pStyle w:val="Heading3"/>
       </w:pPr>
-      <w:bookmarkStart w:id="48" w:name="_Toc439016714"/>
+      <w:bookmarkStart w:id="48" w:name="_Toc439608317"/>
       <w:r>
         <w:t>DMA Interrupts Data Retrieval in Injected Group Tests:</w:t>
       </w:r>
@@ -11630,7 +12532,7 @@
       </w:pPr>
       <w:r>
         <w:pict>
-          <v:shape id="Picture 9" o:spid="_x0000_i1043" type="#_x0000_t75" style="width:300.5pt;height:130.85pt">
+          <v:shape id="Picture 9" o:spid="_x0000_i1044" type="#_x0000_t75" style="width:300.75pt;height:131.25pt">
             <v:imagedata r:id="rId38" o:title="" croptop="49029f"/>
           </v:shape>
         </w:pict>
@@ -11641,7 +12543,7 @@
         <w:pStyle w:val="Caption"/>
         <w:jc w:val="center"/>
       </w:pPr>
-      <w:bookmarkStart w:id="49" w:name="_Toc439016741"/>
+      <w:bookmarkStart w:id="49" w:name="_Toc439608347"/>
       <w:r>
         <w:t xml:space="preserve">Figure </w:t>
       </w:r>
@@ -11725,7 +12627,7 @@
         <w:keepNext/>
         <w:jc w:val="center"/>
       </w:pPr>
-      <w:bookmarkStart w:id="50" w:name="_Toc439016761"/>
+      <w:bookmarkStart w:id="50" w:name="_Toc439608372"/>
       <w:r>
         <w:t xml:space="preserve">Table </w:t>
       </w:r>
@@ -11989,7 +12891,7 @@
       <w:pPr>
         <w:pStyle w:val="Heading3"/>
       </w:pPr>
-      <w:bookmarkStart w:id="51" w:name="_Toc439016715"/>
+      <w:bookmarkStart w:id="51" w:name="_Toc439608318"/>
       <w:r>
         <w:t>Multi ADC Mode Test:</w:t>
       </w:r>
@@ -12300,7 +13202,7 @@
           <w:szCs w:val="24"/>
         </w:rPr>
         <w:pict>
-          <v:shape id="Picture 23" o:spid="_x0000_i1044" type="#_x0000_t75" style="width:238.55pt;height:310.55pt">
+          <v:shape id="Picture 23" o:spid="_x0000_i1045" type="#_x0000_t75" style="width:238.5pt;height:310.5pt">
             <v:imagedata r:id="rId39" o:title="UsingMultiADCwithSingleDMA" croptop="21099f" cropleft="-489f"/>
           </v:shape>
         </w:pict>
@@ -12311,7 +13213,7 @@
         <w:pStyle w:val="Caption"/>
         <w:jc w:val="center"/>
       </w:pPr>
-      <w:bookmarkStart w:id="52" w:name="_Toc439016742"/>
+      <w:bookmarkStart w:id="52" w:name="_Toc439608348"/>
       <w:r>
         <w:t xml:space="preserve">Figure </w:t>
       </w:r>
@@ -12423,7 +13325,7 @@
         </w:rPr>
         <w:lastRenderedPageBreak/>
         <w:pict>
-          <v:shape id="Picture 25" o:spid="_x0000_i1045" type="#_x0000_t75" style="width:338.7pt;height:148.4pt">
+          <v:shape id="Picture 25" o:spid="_x0000_i1046" type="#_x0000_t75" style="width:339pt;height:148.5pt">
             <v:imagedata r:id="rId40" o:title="AA170_5484_MULTIMODE_IN_ADC1DMAIRQ" croptop="45516f"/>
           </v:shape>
         </w:pict>
@@ -12438,7 +13340,7 @@
           <w:szCs w:val="24"/>
         </w:rPr>
       </w:pPr>
-      <w:bookmarkStart w:id="53" w:name="_Toc439016743"/>
+      <w:bookmarkStart w:id="53" w:name="_Toc439608349"/>
       <w:r>
         <w:t xml:space="preserve">Figure </w:t>
       </w:r>
@@ -12533,7 +13435,7 @@
           <w:szCs w:val="24"/>
         </w:rPr>
         <w:pict>
-          <v:shape id="Picture 21" o:spid="_x0000_i1046" type="#_x0000_t75" style="width:329.95pt;height:165.3pt">
+          <v:shape id="Picture 21" o:spid="_x0000_i1047" type="#_x0000_t75" style="width:330pt;height:165pt">
             <v:imagedata r:id="rId41" o:title="Multi0"/>
           </v:shape>
         </w:pict>
@@ -12549,7 +13451,7 @@
           <w:szCs w:val="24"/>
         </w:rPr>
       </w:pPr>
-      <w:bookmarkStart w:id="54" w:name="_Toc439016744"/>
+      <w:bookmarkStart w:id="54" w:name="_Toc439608350"/>
       <w:r>
         <w:t xml:space="preserve">Figure </w:t>
       </w:r>
@@ -12594,7 +13496,7 @@
       </w:pPr>
       <w:r>
         <w:pict>
-          <v:shape id="_x0000_i1047" type="#_x0000_t75" style="width:336.2pt;height:49.45pt">
+          <v:shape id="_x0000_i1048" type="#_x0000_t75" style="width:336pt;height:49.5pt">
             <v:imagedata r:id="rId42" o:title="MultiLARGE" croptop="51519f"/>
           </v:shape>
         </w:pict>
@@ -12606,7 +13508,7 @@
         <w:spacing w:after="0" w:line="360" w:lineRule="auto"/>
         <w:jc w:val="center"/>
       </w:pPr>
-      <w:bookmarkStart w:id="55" w:name="_Toc439016745"/>
+      <w:bookmarkStart w:id="55" w:name="_Toc439608351"/>
       <w:r>
         <w:t xml:space="preserve">Figure </w:t>
       </w:r>
@@ -12647,7 +13549,7 @@
         <w:keepNext/>
         <w:jc w:val="center"/>
       </w:pPr>
-      <w:bookmarkStart w:id="56" w:name="_Toc439016762"/>
+      <w:bookmarkStart w:id="56" w:name="_Toc439608373"/>
       <w:r>
         <w:lastRenderedPageBreak/>
         <w:t xml:space="preserve">Table </w:t>
@@ -12984,7 +13886,7 @@
         <w:keepNext/>
         <w:jc w:val="center"/>
       </w:pPr>
-      <w:bookmarkStart w:id="57" w:name="_Toc439016763"/>
+      <w:bookmarkStart w:id="57" w:name="_Toc439608374"/>
       <w:r>
         <w:t xml:space="preserve">Table </w:t>
       </w:r>
@@ -13300,7 +14202,7 @@
           <w:szCs w:val="24"/>
         </w:rPr>
         <w:pict>
-          <v:shape id="Picture 27" o:spid="_x0000_i1048" type="#_x0000_t75" style="width:224.75pt;height:152.75pt">
+          <v:shape id="Picture 27" o:spid="_x0000_i1049" type="#_x0000_t75" style="width:225pt;height:153pt">
             <v:imagedata r:id="rId43" o:title="Multi_ALL_CONT" croptop="42573f"/>
           </v:shape>
         </w:pict>
@@ -13312,7 +14214,7 @@
         <w:spacing w:after="0" w:line="360" w:lineRule="auto"/>
         <w:jc w:val="center"/>
       </w:pPr>
-      <w:bookmarkStart w:id="58" w:name="_Toc439016746"/>
+      <w:bookmarkStart w:id="58" w:name="_Toc439608352"/>
       <w:r>
         <w:t xml:space="preserve">Figure </w:t>
       </w:r>
@@ -13389,7 +14291,7 @@
       </w:pPr>
       <w:r>
         <w:pict>
-          <v:shape id="_x0000_i1049" type="#_x0000_t75" style="width:211pt;height:143.35pt">
+          <v:shape id="_x0000_i1050" type="#_x0000_t75" style="width:210.75pt;height:143.25pt">
             <v:imagedata r:id="rId44" o:title="Multi_FirstCont" croptop="42520f"/>
           </v:shape>
         </w:pict>
@@ -13400,7 +14302,7 @@
         <w:pStyle w:val="Caption"/>
         <w:jc w:val="center"/>
       </w:pPr>
-      <w:bookmarkStart w:id="59" w:name="_Toc439016747"/>
+      <w:bookmarkStart w:id="59" w:name="_Toc439608353"/>
       <w:r>
         <w:t xml:space="preserve">Figure </w:t>
       </w:r>
@@ -13436,6 +14338,7 @@
       <w:pPr>
         <w:pStyle w:val="Heading3"/>
       </w:pPr>
+      <w:bookmarkStart w:id="60" w:name="_Toc439608319"/>
       <w:r>
         <w:t xml:space="preserve">Extension: </w:t>
       </w:r>
@@ -13445,6 +14348,7 @@
       <w:r>
         <w:t>est:</w:t>
       </w:r>
+      <w:bookmarkEnd w:id="60"/>
     </w:p>
     <w:p>
       <w:pPr>
@@ -13481,7 +14385,7 @@
           <w:lang w:val="en-GB"/>
         </w:rPr>
         <w:pict>
-          <v:shape id="_x0000_i1050" type="#_x0000_t75" style="width:177.8pt;height:150.25pt;visibility:visible;mso-wrap-style:square">
+          <v:shape id="_x0000_i1051" type="#_x0000_t75" style="width:177.75pt;height:150pt;visibility:visible;mso-wrap-style:square">
             <v:imagedata r:id="rId45" o:title="OffsetBe4"/>
           </v:shape>
         </w:pict>
@@ -13492,6 +14396,7 @@
         <w:pStyle w:val="Caption"/>
         <w:jc w:val="center"/>
       </w:pPr>
+      <w:bookmarkStart w:id="61" w:name="_Toc439608354"/>
       <w:r>
         <w:t xml:space="preserve">Figure </w:t>
       </w:r>
@@ -13516,6 +14421,7 @@
       <w:r>
         <w:t xml:space="preserve"> Original value before offset 27</w:t>
       </w:r>
+      <w:bookmarkEnd w:id="61"/>
     </w:p>
     <w:p>
       <w:pPr>
@@ -13529,7 +14435,7 @@
         </w:rPr>
         <w:lastRenderedPageBreak/>
         <w:pict>
-          <v:shape id="_x0000_i1051" type="#_x0000_t75" style="width:159.65pt;height:80.75pt;visibility:visible;mso-wrap-style:square">
+          <v:shape id="_x0000_i1052" type="#_x0000_t75" style="width:159.75pt;height:81pt;visibility:visible;mso-wrap-style:square">
             <v:imagedata r:id="rId46" o:title="OffsetProcess"/>
           </v:shape>
         </w:pict>
@@ -13540,6 +14446,7 @@
         <w:pStyle w:val="Caption"/>
         <w:jc w:val="center"/>
       </w:pPr>
+      <w:bookmarkStart w:id="62" w:name="_Toc439608355"/>
       <w:r>
         <w:t xml:space="preserve">Figure </w:t>
       </w:r>
@@ -13577,6 +14484,7 @@
       <w:r>
         <w:t>27), data read 100 = 127 - 27</w:t>
       </w:r>
+      <w:bookmarkEnd w:id="62"/>
     </w:p>
     <w:p>
       <w:pPr>
@@ -13662,7 +14570,7 @@
           <w:lang w:val="en-GB"/>
         </w:rPr>
         <w:pict>
-          <v:shape id="Picture 4" o:spid="_x0000_i1052" type="#_x0000_t75" style="width:162.8pt;height:113.3pt;visibility:visible;mso-wrap-style:square">
+          <v:shape id="Picture 4" o:spid="_x0000_i1053" type="#_x0000_t75" style="width:162.75pt;height:113.25pt;visibility:visible;mso-wrap-style:square">
             <v:imagedata r:id="rId47" o:title="Offset128_process"/>
           </v:shape>
         </w:pict>
@@ -13673,6 +14581,7 @@
         <w:pStyle w:val="Caption"/>
         <w:jc w:val="center"/>
       </w:pPr>
+      <w:bookmarkStart w:id="63" w:name="_Toc439608356"/>
       <w:r>
         <w:t xml:space="preserve">Figure </w:t>
       </w:r>
@@ -13705,6 +14614,7 @@
       <w:r>
         <w:t xml:space="preserve"> read -1 when offset 128 because 127-128 = -1</w:t>
       </w:r>
+      <w:bookmarkEnd w:id="63"/>
     </w:p>
     <w:p>
       <w:pPr>
@@ -13720,21 +14630,9 @@
       <w:pPr>
         <w:pStyle w:val="Heading3"/>
       </w:pPr>
-      <w:r>
-        <w:t>Extension: Sampling Time:</w:t>
-      </w:r>
-    </w:p>
-    <w:p/>
-    <w:p/>
-    <w:p>
-      <w:pPr>
-        <w:pStyle w:val="Heading3"/>
-      </w:pPr>
-      <w:r>
-        <w:t>Extension</w:t>
-      </w:r>
-      <w:r>
-        <w:t xml:space="preserve">: </w:t>
+      <w:bookmarkStart w:id="64" w:name="_Toc439608320"/>
+      <w:r>
+        <w:t xml:space="preserve">Extension: </w:t>
       </w:r>
       <w:proofErr w:type="spellStart"/>
       <w:r>
@@ -13756,6 +14654,7 @@
       <w:r>
         <w:t>and Watchdog:</w:t>
       </w:r>
+      <w:bookmarkEnd w:id="64"/>
     </w:p>
     <w:p>
       <w:r>
@@ -13821,7 +14720,7 @@
       <w:r>
         <w:lastRenderedPageBreak/>
         <w:pict>
-          <v:shape id="_x0000_i1059" type="#_x0000_t75" style="width:311.8pt;height:283.6pt">
+          <v:shape id="_x0000_i1054" type="#_x0000_t75" style="width:312pt;height:283.5pt">
             <v:imagedata r:id="rId48" o:title="WatchdogFlagged" croptop="10420f" cropbottom="13535f" cropleft="15231f" cropright="13781f"/>
           </v:shape>
         </w:pict>
@@ -13832,6 +14731,7 @@
         <w:pStyle w:val="Caption"/>
         <w:jc w:val="center"/>
       </w:pPr>
+      <w:bookmarkStart w:id="65" w:name="_Toc439608357"/>
       <w:r>
         <w:t xml:space="preserve">Figure </w:t>
       </w:r>
@@ -13864,20 +14764,108 @@
       <w:r>
         <w:t>) was in Injected Group</w:t>
       </w:r>
-    </w:p>
-    <w:p>
-      <w:pPr>
-        <w:ind w:firstLine="720"/>
-      </w:pPr>
-    </w:p>
-    <w:p>
-      <w:pPr>
-        <w:ind w:firstLine="720"/>
+      <w:bookmarkEnd w:id="65"/>
+    </w:p>
+    <w:p/>
+    <w:p>
+      <w:pPr>
+        <w:pStyle w:val="Heading3"/>
+      </w:pPr>
+      <w:bookmarkStart w:id="66" w:name="_Toc439608321"/>
+      <w:r>
+        <w:t>Extension: Sampling Time:</w:t>
+      </w:r>
+      <w:bookmarkEnd w:id="66"/>
+    </w:p>
+    <w:p>
+      <w:pPr>
+        <w:spacing w:after="0" w:line="360" w:lineRule="auto"/>
+        <w:jc w:val="both"/>
+      </w:pPr>
+      <w:r>
+        <w:t>The result of the sampling time expected to divide the one single wave into 9 sample meaning that there will be a completed oscillation of the sin wave when in 9 data. Refer to the result shown in Figure 32 below, the data read decrease from the 1</w:t>
+      </w:r>
+      <w:r>
+        <w:rPr>
+          <w:vertAlign w:val="superscript"/>
+        </w:rPr>
+        <w:t>st</w:t>
+      </w:r>
+      <w:r>
+        <w:t xml:space="preserve"> value to the 3</w:t>
+      </w:r>
+      <w:r>
+        <w:rPr>
+          <w:vertAlign w:val="superscript"/>
+        </w:rPr>
+        <w:t>rd</w:t>
+      </w:r>
+      <w:r>
+        <w:t xml:space="preserve"> value and raise to a higher value at the 5</w:t>
+      </w:r>
+      <w:r>
+        <w:rPr>
+          <w:vertAlign w:val="superscript"/>
+        </w:rPr>
+        <w:t>th</w:t>
+      </w:r>
+      <w:r>
+        <w:t xml:space="preserve"> value. This result actually shows the voltage converted after 180°. The result does not start from 0° was due to the trigger time. In this test, the internal trigger SWSTART bit was used to start the trigger and therefore, the conversion may start at any random degree. However, when few data were obtained, the position of the sin wave can be determined then.</w:t>
+      </w:r>
+    </w:p>
+    <w:p>
+      <w:pPr>
+        <w:keepNext/>
+        <w:jc w:val="center"/>
+      </w:pPr>
+      <w:r>
+        <w:pict>
+          <v:shape id="_x0000_i1061" type="#_x0000_t75" style="width:248.25pt;height:108pt">
+            <v:imagedata r:id="rId49" o:title="500Hz" croptop="46940f"/>
+          </v:shape>
+        </w:pict>
+      </w:r>
+    </w:p>
+    <w:p>
+      <w:pPr>
+        <w:pStyle w:val="Caption"/>
+        <w:jc w:val="center"/>
+      </w:pPr>
+      <w:bookmarkStart w:id="67" w:name="_Toc439608358"/>
+      <w:r>
+        <w:t xml:space="preserve">Figure </w:t>
+      </w:r>
+      <w:r>
+        <w:fldChar w:fldCharType="begin"/>
+      </w:r>
+      <w:r>
+        <w:instrText xml:space="preserve"> SEQ Figure \* ARABIC </w:instrText>
+      </w:r>
+      <w:r>
+        <w:fldChar w:fldCharType="separate"/>
+      </w:r>
+      <w:r>
+        <w:rPr>
+          <w:noProof/>
+        </w:rPr>
+        <w:t>32</w:t>
+      </w:r>
+      <w:r>
+        <w:fldChar w:fldCharType="end"/>
+      </w:r>
+      <w:r>
+        <w:t xml:space="preserve"> First five samples of the sinusoidal wave</w:t>
+      </w:r>
+      <w:bookmarkEnd w:id="67"/>
+    </w:p>
+    <w:p/>
+    <w:p>
+      <w:pPr>
         <w:sectPr>
-          <w:footerReference w:type="first" r:id="rId49"/>
+          <w:footerReference w:type="first" r:id="rId50"/>
           <w:pgSz w:w="11906" w:h="16838"/>
           <w:pgMar w:top="1440" w:right="1440" w:bottom="1440" w:left="1440" w:header="708" w:footer="708" w:gutter="0"/>
-          <w:pgNumType w:start="10"/>
+          <w:pgNumType w:start="11"/>
           <w:cols w:space="720"/>
           <w:docGrid w:linePitch="360"/>
         </w:sectPr>
@@ -13887,12 +14875,12 @@
       <w:pPr>
         <w:pStyle w:val="Heading1"/>
       </w:pPr>
-      <w:bookmarkStart w:id="60" w:name="_Toc439016716"/>
+      <w:bookmarkStart w:id="68" w:name="_Toc439608322"/>
       <w:r>
         <w:lastRenderedPageBreak/>
         <w:t>CHAPTER 4: CONCLUSION</w:t>
       </w:r>
-      <w:bookmarkEnd w:id="60"/>
+      <w:bookmarkEnd w:id="68"/>
     </w:p>
     <w:p>
       <w:pPr>
@@ -13974,25 +14962,64 @@
     </w:p>
     <w:p>
       <w:pPr>
+        <w:spacing w:after="0" w:line="360" w:lineRule="auto"/>
+        <w:ind w:firstLine="720"/>
+        <w:jc w:val="both"/>
+      </w:pPr>
+      <w:r>
+        <w:lastRenderedPageBreak/>
+        <w:t>Three ADC can be used at the same time without using the Multi-ADC mode but three different DMA interrupts will be needed if DMA data retrieval method is used</w:t>
+      </w:r>
+      <w:r>
+        <w:t>. When Multi-ADC mode is used, the CONT bit in all the three ADC have to be set high or it will halt there and wait for another trigger.</w:t>
+      </w:r>
+      <w:r>
+        <w:t xml:space="preserve"> The data converted in the Multi-ADC mode will be stored in the CDR register of the COMMON ADC</w:t>
+      </w:r>
+      <w:r>
+        <w:t xml:space="preserve"> in the sequence of ADC3 &amp; ADC1, ADC1 &amp; ADC2 and finally ADC2 &amp; ADC3</w:t>
+      </w:r>
+      <w:r>
+        <w:t>.</w:t>
+      </w:r>
+    </w:p>
+    <w:p>
+      <w:pPr>
+        <w:spacing w:after="0" w:line="360" w:lineRule="auto"/>
+        <w:ind w:firstLine="720"/>
+        <w:jc w:val="both"/>
+      </w:pPr>
+    </w:p>
+    <w:p>
+      <w:pPr>
         <w:spacing w:line="360" w:lineRule="auto"/>
         <w:ind w:firstLine="720"/>
         <w:jc w:val="both"/>
       </w:pPr>
       <w:r>
-        <w:lastRenderedPageBreak/>
-        <w:t>Three ADC can be used at the same time without using the Multi-ADC mode but three different DMA interrupts will be needed if DMA data retrieval method is used</w:t>
-      </w:r>
-      <w:r>
-        <w:t>. When Multi-ADC mode is used, the CONT bit in all the three ADC have to be set high or it will halt there and wait for another trigger.</w:t>
-      </w:r>
-      <w:r>
-        <w:t xml:space="preserve"> The data converted in the Multi-ADC mode will be stored in the CDR register of the COMMON ADC</w:t>
-      </w:r>
-      <w:r>
-        <w:t xml:space="preserve"> in the sequence of ADC3 &amp; ADC1, ADC1 &amp; ADC2 and finally ADC2 &amp; ADC3</w:t>
-      </w:r>
-      <w:r>
-        <w:t>.</w:t>
+        <w:t xml:space="preserve">From the extension test, the LTR and HTR register was found to be usable in setting the value for the lower and higher threshold voltage. The Watchdog will guard the Injected Group if the bit 22 of the CR1 was set and setting bit 23 of the CR1 will guard the Regular Group. Without setting these 2 bits, the watchdog does not guard any channel meaning that the watchdog will never raise the flag. The </w:t>
+      </w:r>
+      <w:proofErr w:type="spellStart"/>
+      <w:r>
+        <w:t>V</w:t>
+      </w:r>
+      <w:r>
+        <w:rPr>
+          <w:vertAlign w:val="subscript"/>
+        </w:rPr>
+        <w:t>bat</w:t>
+      </w:r>
+      <w:proofErr w:type="spellEnd"/>
+      <w:r>
+        <w:t xml:space="preserve"> was able to be read from the channel 18 but no proving can be done as there isn’t any way to proof that the reading was the battery. The sampling time can be modified by changing the value in the </w:t>
+      </w:r>
+      <w:proofErr w:type="spellStart"/>
+      <w:r>
+        <w:t>SMPx</w:t>
+      </w:r>
+      <w:proofErr w:type="spellEnd"/>
+      <w:r>
+        <w:t xml:space="preserve"> register. The value of read from the Injected Group can be decrease or offset to a negative value. When the resolution was below 12-bit the offset allowed the data to read a negative value. However, if the 12-bit resolution was used, the data read cannot be differentiated from positive of negative.</w:t>
       </w:r>
     </w:p>
     <w:p/>
@@ -14008,26 +15035,15 @@
     <w:p/>
     <w:p/>
     <w:p/>
-    <w:p/>
-    <w:p/>
-    <w:p/>
-    <w:p/>
-    <w:p/>
-    <w:p/>
-    <w:p/>
-    <w:p/>
-    <w:p/>
-    <w:p/>
-    <w:p/>
     <w:p>
       <w:pPr>
         <w:pStyle w:val="Heading1"/>
         <w:sectPr>
-          <w:footerReference w:type="default" r:id="rId50"/>
-          <w:footerReference w:type="first" r:id="rId51"/>
+          <w:footerReference w:type="default" r:id="rId51"/>
+          <w:footerReference w:type="first" r:id="rId52"/>
           <w:pgSz w:w="11906" w:h="16838"/>
           <w:pgMar w:top="1440" w:right="1440" w:bottom="1440" w:left="1440" w:header="708" w:footer="708" w:gutter="0"/>
-          <w:pgNumType w:start="26"/>
+          <w:pgNumType w:start="29"/>
           <w:cols w:space="720"/>
           <w:docGrid w:linePitch="360"/>
         </w:sectPr>
@@ -14037,12 +15053,12 @@
       <w:pPr>
         <w:pStyle w:val="Heading1"/>
       </w:pPr>
-      <w:bookmarkStart w:id="61" w:name="_Toc439016717"/>
+      <w:bookmarkStart w:id="69" w:name="_Toc439608323"/>
       <w:r>
         <w:lastRenderedPageBreak/>
         <w:t>REFERENCE</w:t>
       </w:r>
-      <w:bookmarkEnd w:id="61"/>
+      <w:bookmarkEnd w:id="69"/>
     </w:p>
     <w:p>
       <w:pPr>
@@ -14186,7 +15202,7 @@
         </w:rPr>
         <w:t>&lt;</w:t>
       </w:r>
-      <w:hyperlink r:id="rId52" w:history="1">
+      <w:hyperlink r:id="rId53" w:history="1">
         <w:r>
           <w:rPr>
             <w:rStyle w:val="Hyperlink"/>
@@ -14392,10 +15408,10 @@
       <w:pPr>
         <w:pStyle w:val="Heading1"/>
         <w:sectPr>
-          <w:footerReference w:type="first" r:id="rId53"/>
+          <w:footerReference w:type="first" r:id="rId54"/>
           <w:pgSz w:w="11906" w:h="16838"/>
           <w:pgMar w:top="1440" w:right="1440" w:bottom="1440" w:left="1440" w:header="708" w:footer="708" w:gutter="0"/>
-          <w:pgNumType w:start="28"/>
+          <w:pgNumType w:start="31"/>
           <w:cols w:space="720"/>
           <w:titlePg/>
           <w:docGrid w:linePitch="360"/>
@@ -14406,7 +15422,7 @@
       <w:pPr>
         <w:pStyle w:val="Heading1"/>
       </w:pPr>
-      <w:bookmarkStart w:id="62" w:name="_Toc439016718"/>
+      <w:bookmarkStart w:id="70" w:name="_Toc439608324"/>
       <w:r>
         <w:lastRenderedPageBreak/>
         <w:t>APPENDIXES</w:t>
@@ -14414,7 +15430,7 @@
       <w:r>
         <w:t xml:space="preserve"> GENERAL</w:t>
       </w:r>
-      <w:bookmarkEnd w:id="62"/>
+      <w:bookmarkEnd w:id="70"/>
     </w:p>
     <w:p/>
     <w:p>
@@ -14424,8 +15440,8 @@
       </w:pPr>
       <w:r>
         <w:pict>
-          <v:shape id="_x0000_i1053" type="#_x0000_t75" style="width:452.65pt;height:333.1pt">
-            <v:imagedata r:id="rId54" o:title="RCC"/>
+          <v:shape id="_x0000_i1055" type="#_x0000_t75" style="width:453pt;height:333pt">
+            <v:imagedata r:id="rId55" o:title="RCC"/>
           </v:shape>
         </w:pict>
       </w:r>
@@ -14435,7 +15451,7 @@
         <w:pStyle w:val="Caption"/>
         <w:jc w:val="center"/>
       </w:pPr>
-      <w:bookmarkStart w:id="63" w:name="_Toc439016748"/>
+      <w:bookmarkStart w:id="71" w:name="_Toc439608359"/>
       <w:r>
         <w:t xml:space="preserve">Figure </w:t>
       </w:r>
@@ -14452,7 +15468,7 @@
         <w:rPr>
           <w:noProof/>
         </w:rPr>
-        <w:t>32</w:t>
+        <w:t>33</w:t>
       </w:r>
       <w:r>
         <w:fldChar w:fldCharType="end"/>
@@ -14463,7 +15479,7 @@
       <w:r>
         <w:t>Structure of RCC, GPIO, DMA and ADC</w:t>
       </w:r>
-      <w:bookmarkEnd w:id="63"/>
+      <w:bookmarkEnd w:id="71"/>
     </w:p>
     <w:p/>
     <w:p>
@@ -14473,8 +15489,8 @@
       </w:pPr>
       <w:r>
         <w:pict>
-          <v:shape id="_x0000_i1054" type="#_x0000_t75" style="width:443.25pt;height:159.05pt">
-            <v:imagedata r:id="rId55" o:title="configGPIO"/>
+          <v:shape id="_x0000_i1056" type="#_x0000_t75" style="width:443.25pt;height:159pt">
+            <v:imagedata r:id="rId56" o:title="configGPIO"/>
           </v:shape>
         </w:pict>
       </w:r>
@@ -14484,7 +15500,7 @@
         <w:pStyle w:val="Caption"/>
         <w:jc w:val="center"/>
       </w:pPr>
-      <w:bookmarkStart w:id="64" w:name="_Toc439016749"/>
+      <w:bookmarkStart w:id="72" w:name="_Toc439608360"/>
       <w:r>
         <w:t xml:space="preserve">Figure </w:t>
       </w:r>
@@ -14501,7 +15517,7 @@
         <w:rPr>
           <w:noProof/>
         </w:rPr>
-        <w:t>33</w:t>
+        <w:t>34</w:t>
       </w:r>
       <w:r>
         <w:fldChar w:fldCharType="end"/>
@@ -14515,7 +15531,7 @@
       <w:r>
         <w:t>ure the GPIO port to analog pin</w:t>
       </w:r>
-      <w:bookmarkEnd w:id="64"/>
+      <w:bookmarkEnd w:id="72"/>
     </w:p>
     <w:p>
       <w:pPr>
@@ -14525,8 +15541,8 @@
       <w:r>
         <w:lastRenderedPageBreak/>
         <w:pict>
-          <v:shape id="_x0000_i1055" type="#_x0000_t75" style="width:291.75pt;height:348.1pt">
-            <v:imagedata r:id="rId56" o:title="BaseAdd"/>
+          <v:shape id="_x0000_i1057" type="#_x0000_t75" style="width:291.75pt;height:348pt">
+            <v:imagedata r:id="rId57" o:title="BaseAdd"/>
           </v:shape>
         </w:pict>
       </w:r>
@@ -14536,7 +15552,7 @@
         <w:pStyle w:val="Caption"/>
         <w:jc w:val="center"/>
       </w:pPr>
-      <w:bookmarkStart w:id="65" w:name="_Toc439016750"/>
+      <w:bookmarkStart w:id="73" w:name="_Toc439608361"/>
       <w:r>
         <w:t xml:space="preserve">Figure </w:t>
       </w:r>
@@ -14553,7 +15569,7 @@
         <w:rPr>
           <w:noProof/>
         </w:rPr>
-        <w:t>34</w:t>
+        <w:t>35</w:t>
       </w:r>
       <w:r>
         <w:fldChar w:fldCharType="end"/>
@@ -14561,7 +15577,7 @@
       <w:r>
         <w:t xml:space="preserve"> Base Address of all the required peripherals</w:t>
       </w:r>
-      <w:bookmarkEnd w:id="65"/>
+      <w:bookmarkEnd w:id="73"/>
     </w:p>
     <w:p/>
     <w:p>
@@ -14571,8 +15587,8 @@
       </w:pPr>
       <w:r>
         <w:pict>
-          <v:shape id="_x0000_i1056" type="#_x0000_t75" style="width:397.55pt;height:257.95pt">
-            <v:imagedata r:id="rId57" o:title="UnresetEnable"/>
+          <v:shape id="_x0000_i1058" type="#_x0000_t75" style="width:397.5pt;height:258pt">
+            <v:imagedata r:id="rId58" o:title="UnresetEnable"/>
           </v:shape>
         </w:pict>
       </w:r>
@@ -14582,7 +15598,7 @@
         <w:pStyle w:val="Caption"/>
         <w:jc w:val="center"/>
       </w:pPr>
-      <w:bookmarkStart w:id="66" w:name="_Toc439016751"/>
+      <w:bookmarkStart w:id="74" w:name="_Toc439608362"/>
       <w:r>
         <w:t xml:space="preserve">Figure </w:t>
       </w:r>
@@ -14599,7 +15615,7 @@
         <w:rPr>
           <w:noProof/>
         </w:rPr>
-        <w:t>35</w:t>
+        <w:t>36</w:t>
       </w:r>
       <w:r>
         <w:fldChar w:fldCharType="end"/>
@@ -14624,7 +15640,7 @@
       <w:r>
         <w:t xml:space="preserve"> pin and enable clock for different peripherals</w:t>
       </w:r>
-      <w:bookmarkEnd w:id="66"/>
+      <w:bookmarkEnd w:id="74"/>
     </w:p>
     <w:p>
       <w:pPr>
@@ -14634,8 +15650,8 @@
       <w:r>
         <w:lastRenderedPageBreak/>
         <w:pict>
-          <v:shape id="_x0000_i1057" type="#_x0000_t75" style="width:435.75pt;height:329.95pt">
-            <v:imagedata r:id="rId58" o:title="configDMA"/>
+          <v:shape id="_x0000_i1059" type="#_x0000_t75" style="width:435.75pt;height:330pt">
+            <v:imagedata r:id="rId59" o:title="configDMA"/>
           </v:shape>
         </w:pict>
       </w:r>
@@ -14645,7 +15661,7 @@
         <w:pStyle w:val="Caption"/>
         <w:jc w:val="center"/>
       </w:pPr>
-      <w:bookmarkStart w:id="67" w:name="_Toc439016752"/>
+      <w:bookmarkStart w:id="75" w:name="_Toc439608363"/>
       <w:r>
         <w:t xml:space="preserve">Figure </w:t>
       </w:r>
@@ -14662,7 +15678,7 @@
         <w:rPr>
           <w:noProof/>
         </w:rPr>
-        <w:t>36</w:t>
+        <w:t>37</w:t>
       </w:r>
       <w:r>
         <w:fldChar w:fldCharType="end"/>
@@ -14673,7 +15689,7 @@
       <w:r>
         <w:t>Declaration of buffer1, buffer2 and buffer3 and function to configure DMA2 for ADC1.</w:t>
       </w:r>
-      <w:bookmarkEnd w:id="67"/>
+      <w:bookmarkEnd w:id="75"/>
     </w:p>
     <w:p/>
     <w:p>
@@ -14683,8 +15699,8 @@
       </w:pPr>
       <w:r>
         <w:pict>
-          <v:shape id="_x0000_i1058" type="#_x0000_t75" style="width:397.55pt;height:280.5pt">
-            <v:imagedata r:id="rId59" o:title="IRQ"/>
+          <v:shape id="_x0000_i1060" type="#_x0000_t75" style="width:397.5pt;height:280.5pt">
+            <v:imagedata r:id="rId60" o:title="IRQ"/>
           </v:shape>
         </w:pict>
       </w:r>
@@ -14694,7 +15710,7 @@
         <w:pStyle w:val="Caption"/>
         <w:jc w:val="center"/>
       </w:pPr>
-      <w:bookmarkStart w:id="68" w:name="_Toc439016753"/>
+      <w:bookmarkStart w:id="76" w:name="_Toc439608364"/>
       <w:r>
         <w:t xml:space="preserve">Figure </w:t>
       </w:r>
@@ -14711,7 +15727,7 @@
         <w:rPr>
           <w:noProof/>
         </w:rPr>
-        <w:t>37</w:t>
+        <w:t>38</w:t>
       </w:r>
       <w:r>
         <w:fldChar w:fldCharType="end"/>
@@ -14727,7 +15743,7 @@
       <w:r>
         <w:t xml:space="preserve"> Interrupt Handler</w:t>
       </w:r>
-      <w:bookmarkEnd w:id="68"/>
+      <w:bookmarkEnd w:id="76"/>
     </w:p>
     <w:p>
       <w:pPr>
@@ -14736,7 +15752,7 @@
           <w:lang w:val="en-GB"/>
         </w:rPr>
       </w:pPr>
-      <w:bookmarkStart w:id="69" w:name="_Toc439016719"/>
+      <w:bookmarkStart w:id="77" w:name="_Toc439608325"/>
       <w:r>
         <w:rPr>
           <w:lang w:val="en-GB"/>
@@ -14744,7 +15760,7 @@
         <w:lastRenderedPageBreak/>
         <w:t>APPENDIXES MAIN</w:t>
       </w:r>
-      <w:bookmarkEnd w:id="69"/>
+      <w:bookmarkEnd w:id="77"/>
     </w:p>
     <w:p>
       <w:pPr>
@@ -17991,20 +19007,38 @@
     </w:p>
     <w:p>
       <w:pPr>
-        <w:spacing w:after="0"/>
+        <w:pStyle w:val="Caption"/>
         <w:jc w:val="center"/>
         <w:rPr>
           <w:szCs w:val="24"/>
         </w:rPr>
       </w:pPr>
-      <w:r>
-        <w:rPr>
-          <w:color w:val="000000"/>
-          <w:szCs w:val="20"/>
+      <w:proofErr w:type="gramStart"/>
+      <w:r>
+        <w:rPr>
+          <w:lang w:val="en-GB"/>
+        </w:rPr>
+        <w:t>Appendixes :</w:t>
+      </w:r>
+      <w:proofErr w:type="gramEnd"/>
+      <w:r>
+        <w:rPr>
+          <w:lang w:val="en-GB"/>
+        </w:rPr>
+        <w:t xml:space="preserve"> </w:t>
+      </w:r>
+      <w:r>
+        <w:rPr>
           <w:lang w:val="en-GB"/>
         </w:rPr>
         <w:t>Full code of main</w:t>
       </w:r>
+      <w:r>
+        <w:rPr>
+          <w:lang w:val="en-GB"/>
+        </w:rPr>
+        <w:t xml:space="preserve"> function</w:t>
+      </w:r>
     </w:p>
     <w:p>
       <w:pPr>
@@ -18013,12 +19047,12 @@
       <w:r>
         <w:br w:type="page"/>
       </w:r>
-      <w:bookmarkStart w:id="70" w:name="_Toc439016720"/>
+      <w:bookmarkStart w:id="78" w:name="_Toc439608326"/>
       <w:r>
         <w:lastRenderedPageBreak/>
         <w:t>APPENDIXES ADC</w:t>
       </w:r>
-      <w:bookmarkEnd w:id="70"/>
+      <w:bookmarkEnd w:id="78"/>
     </w:p>
     <w:p>
       <w:pPr>
@@ -35366,41 +36400,86 @@
     </w:p>
     <w:p>
       <w:pPr>
+        <w:pStyle w:val="Caption"/>
+        <w:jc w:val="center"/>
+        <w:rPr>
+          <w:lang w:val="en-GB"/>
+        </w:rPr>
+      </w:pPr>
+      <w:proofErr w:type="gramStart"/>
+      <w:r>
+        <w:rPr>
+          <w:lang w:val="en-GB"/>
+        </w:rPr>
+        <w:t>Appendixes :</w:t>
+      </w:r>
+      <w:proofErr w:type="gramEnd"/>
+      <w:r>
+        <w:rPr>
+          <w:lang w:val="en-GB"/>
+        </w:rPr>
+        <w:t xml:space="preserve"> Full code of ADC</w:t>
+      </w:r>
+    </w:p>
+    <w:p>
+      <w:pPr>
         <w:spacing w:after="0"/>
         <w:jc w:val="center"/>
         <w:rPr>
+          <w:color w:val="000000"/>
+          <w:szCs w:val="20"/>
+          <w:lang w:val="en-GB"/>
+        </w:rPr>
+      </w:pPr>
+    </w:p>
+    <w:p>
+      <w:pPr>
+        <w:spacing w:after="0"/>
+        <w:jc w:val="center"/>
+        <w:rPr>
+          <w:color w:val="000000"/>
+          <w:szCs w:val="20"/>
+          <w:lang w:val="en-GB"/>
+        </w:rPr>
+      </w:pPr>
+    </w:p>
+    <w:p>
+      <w:pPr>
+        <w:spacing w:after="0"/>
+        <w:jc w:val="center"/>
+        <w:rPr>
           <w:szCs w:val="24"/>
         </w:rPr>
       </w:pPr>
       <w:r>
         <w:rPr>
-          <w:color w:val="000000"/>
-          <w:szCs w:val="20"/>
-          <w:lang w:val="en-GB"/>
-        </w:rPr>
-        <w:t xml:space="preserve">Full Code </w:t>
-      </w:r>
+          <w:szCs w:val="24"/>
+        </w:rPr>
+        <w:pict>
+          <v:shape id="_x0000_i1062" type="#_x0000_t75" style="width:247.5pt;height:81pt">
+            <v:imagedata r:id="rId61" o:title="Untitled"/>
+          </v:shape>
+        </w:pict>
+      </w:r>
+    </w:p>
+    <w:p>
+      <w:pPr>
+        <w:pStyle w:val="Caption"/>
+        <w:jc w:val="center"/>
+      </w:pPr>
+      <w:bookmarkStart w:id="79" w:name="_GoBack"/>
+      <w:bookmarkEnd w:id="79"/>
       <w:proofErr w:type="gramStart"/>
       <w:r>
-        <w:rPr>
-          <w:color w:val="000000"/>
-          <w:szCs w:val="20"/>
-          <w:lang w:val="en-GB"/>
-        </w:rPr>
-        <w:t>Of</w:t>
+        <w:t>Appendixes :</w:t>
       </w:r>
       <w:proofErr w:type="gramEnd"/>
       <w:r>
-        <w:rPr>
-          <w:color w:val="000000"/>
-          <w:szCs w:val="20"/>
-          <w:lang w:val="en-GB"/>
-        </w:rPr>
-        <w:t xml:space="preserve"> ADC</w:t>
+        <w:t xml:space="preserve"> Extended Code to ADC</w:t>
       </w:r>
     </w:p>
     <w:sectPr>
-      <w:footerReference w:type="first" r:id="rId60"/>
+      <w:footerReference w:type="first" r:id="rId62"/>
       <w:pgSz w:w="11906" w:h="16838"/>
       <w:pgMar w:top="1440" w:right="1440" w:bottom="1440" w:left="1440" w:header="708" w:footer="708" w:gutter="0"/>
       <w:pgNumType w:fmt="upperRoman" w:start="1"/>
@@ -35552,7 +36631,7 @@
       <w:rPr>
         <w:noProof/>
       </w:rPr>
-      <w:t>15</w:t>
+      <w:t>6</w:t>
     </w:r>
     <w:r>
       <w:fldChar w:fldCharType="end"/>
@@ -35643,7 +36722,7 @@
       <w:rPr>
         <w:noProof/>
       </w:rPr>
-      <w:t>V</w:t>
+      <w:t>XI</w:t>
     </w:r>
     <w:r>
       <w:fldChar w:fldCharType="end"/>
@@ -35698,7 +36777,7 @@
       <w:rPr>
         <w:noProof/>
       </w:rPr>
-      <w:t>28</w:t>
+      <w:t>31</w:t>
     </w:r>
     <w:r>
       <w:fldChar w:fldCharType="end"/>
@@ -37038,7 +38117,7 @@
 </file>
 
 <file path=customXml/itemProps2.xml><?xml version="1.0" encoding="utf-8"?>
-<ds:datastoreItem xmlns:ds="http://schemas.openxmlformats.org/officeDocument/2006/customXml" ds:itemID="{DFDAD4E1-03D0-4784-AAAA-49A6AB19F262}">
+<ds:datastoreItem xmlns:ds="http://schemas.openxmlformats.org/officeDocument/2006/customXml" ds:itemID="{02EE89D7-1978-40E3-9280-E6181E836A0A}">
   <ds:schemaRefs>
     <ds:schemaRef ds:uri="http://schemas.openxmlformats.org/officeDocument/2006/bibliography"/>
   </ds:schemaRefs>

</xml_diff>